<commit_message>
1. Updated firmware to fix problem with on/off pedal, as    this is a normally-closed operating unit. 2. Improved the 'pedal' class to make it more C++ like. 3. Updated document with circuit diagram change. 4. Added mention of on/off pedal being normally-closed.
</commit_message>
<xml_diff>
--- a/MidiPedal.docx
+++ b/MidiPedal.docx
@@ -144,7 +144,21 @@
         <w:t xml:space="preserve"> pedal </w:t>
       </w:r>
       <w:r>
-        <w:t xml:space="preserve">plus an on/off switch pedal </w:t>
+        <w:t>plus a</w:t>
+      </w:r>
+      <w:r>
+        <w:t xml:space="preserve"> </w:t>
+      </w:r>
+      <w:proofErr w:type="gramStart"/>
+      <w:r>
+        <w:t>normally-closed</w:t>
+      </w:r>
+      <w:proofErr w:type="gramEnd"/>
+      <w:r>
+        <w:t xml:space="preserve"> </w:t>
+      </w:r>
+      <w:r>
+        <w:t xml:space="preserve">on/off switch pedal </w:t>
       </w:r>
       <w:r>
         <w:t xml:space="preserve">to </w:t>
@@ -228,7 +242,7 @@
         <w:t xml:space="preserve">Last update: </w:t>
       </w:r>
       <w:r>
-        <w:t>November 12</w:t>
+        <w:t>December 29</w:t>
       </w:r>
       <w:r>
         <w:rPr>
@@ -302,19 +316,42 @@
         <w:t xml:space="preserve">analogue </w:t>
       </w:r>
       <w:r>
-        <w:t>pedal used for this project is a Yamaha FC7 foot controller.</w:t>
+        <w:t xml:space="preserve">pedal used for this project is a Yamaha FC7 </w:t>
+      </w:r>
+      <w:r>
+        <w:t xml:space="preserve">analogue </w:t>
+      </w:r>
+      <w:r>
+        <w:t>foot controller.</w:t>
+      </w:r>
+    </w:p>
+    <w:p>
+      <w:r>
+        <w:t>The on/off pedal used for this project is a Yamaha FC4A sustain pedal/foot switch.</w:t>
       </w:r>
     </w:p>
     <w:p/>
     <w:p>
       <w:r>
-        <w:t xml:space="preserve">The </w:t>
-      </w:r>
-      <w:r>
-        <w:t xml:space="preserve">analogue pedal </w:t>
-      </w:r>
-      <w:r>
-        <w:t xml:space="preserve">jack socket has to have both </w:t>
+        <w:t>Both</w:t>
+      </w:r>
+      <w:r>
+        <w:t xml:space="preserve"> </w:t>
+      </w:r>
+      <w:r>
+        <w:t>jack socket</w:t>
+      </w:r>
+      <w:r>
+        <w:t>s</w:t>
+      </w:r>
+      <w:r>
+        <w:t xml:space="preserve"> ha</w:t>
+      </w:r>
+      <w:r>
+        <w:t>ve</w:t>
+      </w:r>
+      <w:r>
+        <w:t xml:space="preserve"> to have both </w:t>
       </w:r>
       <w:proofErr w:type="gramStart"/>
       <w:r>
@@ -322,13 +359,10 @@
       </w:r>
       <w:proofErr w:type="gramEnd"/>
       <w:r>
-        <w:t xml:space="preserve"> and normally-closed contacts</w:t>
-      </w:r>
-      <w:r>
-        <w:t xml:space="preserve"> for the analogue pedal input. The on/off switch pedal jack socket </w:t>
-      </w:r>
-      <w:r>
-        <w:t>only needs the normally-open contacts.</w:t>
+        <w:t xml:space="preserve"> and normally-closed </w:t>
+      </w:r>
+      <w:r>
+        <w:t>contacts.</w:t>
       </w:r>
     </w:p>
     <w:p/>
@@ -478,16 +512,7 @@
     <w:p/>
     <w:p>
       <w:r>
-        <w:t>The firmware will read the A</w:t>
-      </w:r>
-      <w:r>
-        <w:t>1</w:t>
-      </w:r>
-      <w:r>
-        <w:t xml:space="preserve"> analogue input frequently and will convert the pedal position to a 10-bit analogue reading</w:t>
-      </w:r>
-      <w:r>
-        <w:t>. Since this is an on/off pedal, the analogue reading will either be close to maximum or close to minimum</w:t>
+        <w:t>The firmware will read the A1 analogue input frequently and will convert the pedal position to a 10-bit analogue reading. Since this is an on/off pedal, the analogue reading will either be close to maximum or close to minimum</w:t>
       </w:r>
       <w:r>
         <w:t>, but hysteresis is applied to avoid jitter.</w:t>
@@ -496,13 +521,43 @@
     <w:p/>
     <w:p>
       <w:r>
-        <w:t>When the pedal is not inserted, or is inserted but not depressed, the firmware will send a MIDI controller change message for controller 66 to the value zero.</w:t>
+        <w:t xml:space="preserve">When the pedal is not inserted, or is inserted but not depressed, the firmware will send a MIDI controller change message for controller 66 to </w:t>
+      </w:r>
+      <w:r>
+        <w:t>minimum level (</w:t>
+      </w:r>
+      <w:r>
+        <w:t>zero</w:t>
+      </w:r>
+      <w:r>
+        <w:t>)</w:t>
+      </w:r>
+      <w:r>
+        <w:t>.</w:t>
       </w:r>
     </w:p>
     <w:p/>
     <w:p>
       <w:r>
-        <w:t>When the pedal is depressed, the firmware will send a MIDI controller change message for controller 66 to the value 127.</w:t>
+        <w:t xml:space="preserve">When the pedal is depressed, the firmware will send a MIDI controller change message for controller 66 </w:t>
+      </w:r>
+      <w:r>
+        <w:t>to maximum level</w:t>
+      </w:r>
+      <w:r>
+        <w:t xml:space="preserve"> </w:t>
+      </w:r>
+      <w:r>
+        <w:t>(</w:t>
+      </w:r>
+      <w:r>
+        <w:t>127</w:t>
+      </w:r>
+      <w:r>
+        <w:t>)</w:t>
+      </w:r>
+      <w:r>
+        <w:t>.</w:t>
       </w:r>
     </w:p>
     <w:p/>
@@ -538,17 +593,532 @@
         </w:rPr>
         <w:lastRenderedPageBreak/>
         <mc:AlternateContent>
+          <mc:Choice Requires="wpg">
+            <w:drawing>
+              <wp:anchor distT="0" distB="0" distL="114300" distR="114300" simplePos="0" relativeHeight="251850752" behindDoc="0" locked="0" layoutInCell="1" allowOverlap="1" wp14:anchorId="48E1FCB4" wp14:editId="5838A9CB">
+                <wp:simplePos x="0" y="0"/>
+                <wp:positionH relativeFrom="column">
+                  <wp:posOffset>5768975</wp:posOffset>
+                </wp:positionH>
+                <wp:positionV relativeFrom="paragraph">
+                  <wp:posOffset>4508500</wp:posOffset>
+                </wp:positionV>
+                <wp:extent cx="575310" cy="501650"/>
+                <wp:effectExtent l="0" t="0" r="46990" b="19050"/>
+                <wp:wrapNone/>
+                <wp:docPr id="127" name="Group 127"/>
+                <wp:cNvGraphicFramePr/>
+                <a:graphic xmlns:a="http://schemas.openxmlformats.org/drawingml/2006/main">
+                  <a:graphicData uri="http://schemas.microsoft.com/office/word/2010/wordprocessingGroup">
+                    <wpg:wgp>
+                      <wpg:cNvGrpSpPr/>
+                      <wpg:grpSpPr>
+                        <a:xfrm>
+                          <a:off x="0" y="0"/>
+                          <a:ext cx="575310" cy="501650"/>
+                          <a:chOff x="0" y="0"/>
+                          <a:chExt cx="575310" cy="501650"/>
+                        </a:xfrm>
+                      </wpg:grpSpPr>
+                      <wps:wsp>
+                        <wps:cNvPr id="118" name="Oval 118"/>
+                        <wps:cNvSpPr/>
+                        <wps:spPr>
+                          <a:xfrm>
+                            <a:off x="530225" y="92075"/>
+                            <a:ext cx="45085" cy="45085"/>
+                          </a:xfrm>
+                          <a:prstGeom prst="ellipse">
+                            <a:avLst/>
+                          </a:prstGeom>
+                        </wps:spPr>
+                        <wps:style>
+                          <a:lnRef idx="2">
+                            <a:schemeClr val="accent1">
+                              <a:shade val="50000"/>
+                            </a:schemeClr>
+                          </a:lnRef>
+                          <a:fillRef idx="1">
+                            <a:schemeClr val="accent1"/>
+                          </a:fillRef>
+                          <a:effectRef idx="0">
+                            <a:schemeClr val="accent1"/>
+                          </a:effectRef>
+                          <a:fontRef idx="minor">
+                            <a:schemeClr val="lt1"/>
+                          </a:fontRef>
+                        </wps:style>
+                        <wps:bodyPr rot="0" spcFirstLastPara="0" vertOverflow="overflow" horzOverflow="overflow" vert="horz" wrap="square" lIns="91440" tIns="45720" rIns="91440" bIns="45720" numCol="1" spcCol="0" rtlCol="0" fromWordArt="0" anchor="ctr" anchorCtr="0" forceAA="0" compatLnSpc="1">
+                          <a:prstTxWarp prst="textNoShape">
+                            <a:avLst/>
+                          </a:prstTxWarp>
+                          <a:noAutofit/>
+                        </wps:bodyPr>
+                      </wps:wsp>
+                      <wps:wsp>
+                        <wps:cNvPr id="116" name="Straight Connector 116"/>
+                        <wps:cNvCnPr/>
+                        <wps:spPr>
+                          <a:xfrm>
+                            <a:off x="555625" y="0"/>
+                            <a:ext cx="0" cy="114935"/>
+                          </a:xfrm>
+                          <a:prstGeom prst="line">
+                            <a:avLst/>
+                          </a:prstGeom>
+                        </wps:spPr>
+                        <wps:style>
+                          <a:lnRef idx="1">
+                            <a:schemeClr val="accent1"/>
+                          </a:lnRef>
+                          <a:fillRef idx="0">
+                            <a:schemeClr val="accent1"/>
+                          </a:fillRef>
+                          <a:effectRef idx="0">
+                            <a:schemeClr val="accent1"/>
+                          </a:effectRef>
+                          <a:fontRef idx="minor">
+                            <a:schemeClr val="tx1"/>
+                          </a:fontRef>
+                        </wps:style>
+                        <wps:bodyPr/>
+                      </wps:wsp>
+                      <wps:wsp>
+                        <wps:cNvPr id="115" name="Straight Connector 115"/>
+                        <wps:cNvCnPr/>
+                        <wps:spPr>
+                          <a:xfrm flipV="1">
+                            <a:off x="0" y="498475"/>
+                            <a:ext cx="558800" cy="3175"/>
+                          </a:xfrm>
+                          <a:prstGeom prst="line">
+                            <a:avLst/>
+                          </a:prstGeom>
+                        </wps:spPr>
+                        <wps:style>
+                          <a:lnRef idx="1">
+                            <a:schemeClr val="accent1"/>
+                          </a:lnRef>
+                          <a:fillRef idx="0">
+                            <a:schemeClr val="accent1"/>
+                          </a:fillRef>
+                          <a:effectRef idx="0">
+                            <a:schemeClr val="accent1"/>
+                          </a:effectRef>
+                          <a:fontRef idx="minor">
+                            <a:schemeClr val="tx1"/>
+                          </a:fontRef>
+                        </wps:style>
+                        <wps:bodyPr/>
+                      </wps:wsp>
+                      <wps:wsp>
+                        <wps:cNvPr id="119" name="Oval 119"/>
+                        <wps:cNvSpPr/>
+                        <wps:spPr>
+                          <a:xfrm>
+                            <a:off x="530225" y="361950"/>
+                            <a:ext cx="45085" cy="45085"/>
+                          </a:xfrm>
+                          <a:prstGeom prst="ellipse">
+                            <a:avLst/>
+                          </a:prstGeom>
+                        </wps:spPr>
+                        <wps:style>
+                          <a:lnRef idx="2">
+                            <a:schemeClr val="accent1">
+                              <a:shade val="50000"/>
+                            </a:schemeClr>
+                          </a:lnRef>
+                          <a:fillRef idx="1">
+                            <a:schemeClr val="accent1"/>
+                          </a:fillRef>
+                          <a:effectRef idx="0">
+                            <a:schemeClr val="accent1"/>
+                          </a:effectRef>
+                          <a:fontRef idx="minor">
+                            <a:schemeClr val="lt1"/>
+                          </a:fontRef>
+                        </wps:style>
+                        <wps:bodyPr rot="0" spcFirstLastPara="0" vertOverflow="overflow" horzOverflow="overflow" vert="horz" wrap="square" lIns="91440" tIns="45720" rIns="91440" bIns="45720" numCol="1" spcCol="0" rtlCol="0" fromWordArt="0" anchor="ctr" anchorCtr="0" forceAA="0" compatLnSpc="1">
+                          <a:prstTxWarp prst="textNoShape">
+                            <a:avLst/>
+                          </a:prstTxWarp>
+                          <a:noAutofit/>
+                        </wps:bodyPr>
+                      </wps:wsp>
+                      <wps:wsp>
+                        <wps:cNvPr id="120" name="Straight Connector 120"/>
+                        <wps:cNvCnPr/>
+                        <wps:spPr>
+                          <a:xfrm>
+                            <a:off x="552450" y="381000"/>
+                            <a:ext cx="0" cy="114935"/>
+                          </a:xfrm>
+                          <a:prstGeom prst="line">
+                            <a:avLst/>
+                          </a:prstGeom>
+                        </wps:spPr>
+                        <wps:style>
+                          <a:lnRef idx="1">
+                            <a:schemeClr val="accent1"/>
+                          </a:lnRef>
+                          <a:fillRef idx="0">
+                            <a:schemeClr val="accent1"/>
+                          </a:fillRef>
+                          <a:effectRef idx="0">
+                            <a:schemeClr val="accent1"/>
+                          </a:effectRef>
+                          <a:fontRef idx="minor">
+                            <a:schemeClr val="tx1"/>
+                          </a:fontRef>
+                        </wps:style>
+                        <wps:bodyPr/>
+                      </wps:wsp>
+                      <wps:wsp>
+                        <wps:cNvPr id="3" name="Straight Arrow Connector 3"/>
+                        <wps:cNvCnPr/>
+                        <wps:spPr>
+                          <a:xfrm>
+                            <a:off x="552450" y="117475"/>
+                            <a:ext cx="0" cy="256540"/>
+                          </a:xfrm>
+                          <a:prstGeom prst="straightConnector1">
+                            <a:avLst/>
+                          </a:prstGeom>
+                          <a:ln>
+                            <a:tailEnd type="triangle"/>
+                          </a:ln>
+                        </wps:spPr>
+                        <wps:style>
+                          <a:lnRef idx="1">
+                            <a:schemeClr val="accent1"/>
+                          </a:lnRef>
+                          <a:fillRef idx="0">
+                            <a:schemeClr val="accent1"/>
+                          </a:fillRef>
+                          <a:effectRef idx="0">
+                            <a:schemeClr val="accent1"/>
+                          </a:effectRef>
+                          <a:fontRef idx="minor">
+                            <a:schemeClr val="tx1"/>
+                          </a:fontRef>
+                        </wps:style>
+                        <wps:bodyPr/>
+                      </wps:wsp>
+                    </wpg:wgp>
+                  </a:graphicData>
+                </a:graphic>
+              </wp:anchor>
+            </w:drawing>
+          </mc:Choice>
+          <mc:Fallback>
+            <w:pict>
+              <v:group w14:anchorId="6CB4A5EF" id="Group 127" o:spid="_x0000_s1026" style="position:absolute;margin-left:454.25pt;margin-top:355pt;width:45.3pt;height:39.5pt;z-index:251850752" coordsize="5753,5016" o:gfxdata="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">
+                <v:oval id="Oval 118" o:spid="_x0000_s1027" style="position:absolute;left:5302;top:920;width:451;height:451;visibility:visible;mso-wrap-style:square;v-text-anchor:middle" o:gfxdata="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" fillcolor="#4472c4 [3204]" strokecolor="#1f3763 [1604]" strokeweight="1pt">
+                  <v:stroke joinstyle="miter"/>
+                </v:oval>
+                <v:line id="Straight Connector 116" o:spid="_x0000_s1028" style="position:absolute;visibility:visible;mso-wrap-style:square" from="5556,0" to="5556,1149" o:connectortype="straight" o:gfxdata="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" strokecolor="#4472c4 [3204]" strokeweight=".5pt">
+                  <v:stroke joinstyle="miter"/>
+                </v:line>
+                <v:line id="Straight Connector 115" o:spid="_x0000_s1029" style="position:absolute;flip:y;visibility:visible;mso-wrap-style:square" from="0,4984" to="5588,5016" o:connectortype="straight" o:gfxdata="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" strokecolor="#4472c4 [3204]" strokeweight=".5pt">
+                  <v:stroke joinstyle="miter"/>
+                </v:line>
+                <v:oval id="Oval 119" o:spid="_x0000_s1030" style="position:absolute;left:5302;top:3619;width:451;height:451;visibility:visible;mso-wrap-style:square;v-text-anchor:middle" o:gfxdata="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" fillcolor="#4472c4 [3204]" strokecolor="#1f3763 [1604]" strokeweight="1pt">
+                  <v:stroke joinstyle="miter"/>
+                </v:oval>
+                <v:line id="Straight Connector 120" o:spid="_x0000_s1031" style="position:absolute;visibility:visible;mso-wrap-style:square" from="5524,3810" to="5524,4959" o:connectortype="straight" o:gfxdata="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" strokecolor="#4472c4 [3204]" strokeweight=".5pt">
+                  <v:stroke joinstyle="miter"/>
+                </v:line>
+                <v:shapetype id="_x0000_t32" coordsize="21600,21600" o:spt="32" o:oned="t" path="m,l21600,21600e" filled="f">
+                  <v:path arrowok="t" fillok="f" o:connecttype="none"/>
+                  <o:lock v:ext="edit" shapetype="t"/>
+                </v:shapetype>
+                <v:shape id="Straight Arrow Connector 3" o:spid="_x0000_s1032" type="#_x0000_t32" style="position:absolute;left:5524;top:1174;width:0;height:2566;visibility:visible;mso-wrap-style:square" o:connectortype="straight" o:gfxdata="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" strokecolor="#4472c4 [3204]" strokeweight=".5pt">
+                  <v:stroke endarrow="block" joinstyle="miter"/>
+                </v:shape>
+              </v:group>
+            </w:pict>
+          </mc:Fallback>
+        </mc:AlternateContent>
+      </w:r>
+      <w:r>
+        <w:rPr>
+          <w:noProof/>
+          <w:sz w:val="40"/>
+          <w:szCs w:val="40"/>
+        </w:rPr>
+        <mc:AlternateContent>
           <mc:Choice Requires="wps">
             <w:drawing>
-              <wp:anchor distT="0" distB="0" distL="114300" distR="114300" simplePos="0" relativeHeight="251847680" behindDoc="0" locked="0" layoutInCell="1" allowOverlap="1" wp14:anchorId="1EB0D893" wp14:editId="7474EC47">
+              <wp:anchor distT="0" distB="0" distL="114300" distR="114300" simplePos="0" relativeHeight="251830272" behindDoc="0" locked="0" layoutInCell="1" allowOverlap="1" wp14:anchorId="56C2CEB4" wp14:editId="147743DE">
                 <wp:simplePos x="0" y="0"/>
                 <wp:positionH relativeFrom="column">
-                  <wp:posOffset>5283200</wp:posOffset>
+                  <wp:posOffset>5768975</wp:posOffset>
                 </wp:positionH>
                 <wp:positionV relativeFrom="paragraph">
-                  <wp:posOffset>5130800</wp:posOffset>
+                  <wp:posOffset>4511040</wp:posOffset>
                 </wp:positionV>
-                <wp:extent cx="1092200" cy="500380"/>
+                <wp:extent cx="558800" cy="0"/>
+                <wp:effectExtent l="0" t="0" r="12700" b="12700"/>
+                <wp:wrapNone/>
+                <wp:docPr id="114" name="Straight Connector 114"/>
+                <wp:cNvGraphicFramePr/>
+                <a:graphic xmlns:a="http://schemas.openxmlformats.org/drawingml/2006/main">
+                  <a:graphicData uri="http://schemas.microsoft.com/office/word/2010/wordprocessingShape">
+                    <wps:wsp>
+                      <wps:cNvCnPr/>
+                      <wps:spPr>
+                        <a:xfrm>
+                          <a:off x="0" y="0"/>
+                          <a:ext cx="558800" cy="0"/>
+                        </a:xfrm>
+                        <a:prstGeom prst="line">
+                          <a:avLst/>
+                        </a:prstGeom>
+                      </wps:spPr>
+                      <wps:style>
+                        <a:lnRef idx="1">
+                          <a:schemeClr val="accent1"/>
+                        </a:lnRef>
+                        <a:fillRef idx="0">
+                          <a:schemeClr val="accent1"/>
+                        </a:fillRef>
+                        <a:effectRef idx="0">
+                          <a:schemeClr val="accent1"/>
+                        </a:effectRef>
+                        <a:fontRef idx="minor">
+                          <a:schemeClr val="tx1"/>
+                        </a:fontRef>
+                      </wps:style>
+                      <wps:bodyPr/>
+                    </wps:wsp>
+                  </a:graphicData>
+                </a:graphic>
+              </wp:anchor>
+            </w:drawing>
+          </mc:Choice>
+          <mc:Fallback>
+            <w:pict>
+              <v:line w14:anchorId="66C295A3" id="Straight Connector 114" o:spid="_x0000_s1026" style="position:absolute;z-index:251830272;visibility:visible;mso-wrap-style:square;mso-wrap-distance-left:9pt;mso-wrap-distance-top:0;mso-wrap-distance-right:9pt;mso-wrap-distance-bottom:0;mso-position-horizontal:absolute;mso-position-horizontal-relative:text;mso-position-vertical:absolute;mso-position-vertical-relative:text" from="454.25pt,355.2pt" to="498.25pt,355.2pt" o:gfxdata="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" strokecolor="#4472c4 [3204]" strokeweight=".5pt">
+                <v:stroke joinstyle="miter"/>
+              </v:line>
+            </w:pict>
+          </mc:Fallback>
+        </mc:AlternateContent>
+      </w:r>
+      <w:r>
+        <w:rPr>
+          <w:noProof/>
+          <w:sz w:val="40"/>
+          <w:szCs w:val="40"/>
+        </w:rPr>
+        <mc:AlternateContent>
+          <mc:Choice Requires="wps">
+            <w:drawing>
+              <wp:anchor distT="0" distB="0" distL="114300" distR="114300" simplePos="0" relativeHeight="251854848" behindDoc="0" locked="0" layoutInCell="1" allowOverlap="1" wp14:anchorId="78DFC7F6" wp14:editId="3E736AFF">
+                <wp:simplePos x="0" y="0"/>
+                <wp:positionH relativeFrom="column">
+                  <wp:posOffset>4860925</wp:posOffset>
+                </wp:positionH>
+                <wp:positionV relativeFrom="paragraph">
+                  <wp:posOffset>4578350</wp:posOffset>
+                </wp:positionV>
+                <wp:extent cx="0" cy="432435"/>
+                <wp:effectExtent l="0" t="0" r="12700" b="12065"/>
+                <wp:wrapNone/>
+                <wp:docPr id="117" name="Straight Connector 117"/>
+                <wp:cNvGraphicFramePr/>
+                <a:graphic xmlns:a="http://schemas.openxmlformats.org/drawingml/2006/main">
+                  <a:graphicData uri="http://schemas.microsoft.com/office/word/2010/wordprocessingShape">
+                    <wps:wsp>
+                      <wps:cNvCnPr/>
+                      <wps:spPr>
+                        <a:xfrm>
+                          <a:off x="0" y="0"/>
+                          <a:ext cx="0" cy="432435"/>
+                        </a:xfrm>
+                        <a:prstGeom prst="line">
+                          <a:avLst/>
+                        </a:prstGeom>
+                      </wps:spPr>
+                      <wps:style>
+                        <a:lnRef idx="1">
+                          <a:schemeClr val="accent1"/>
+                        </a:lnRef>
+                        <a:fillRef idx="0">
+                          <a:schemeClr val="accent1"/>
+                        </a:fillRef>
+                        <a:effectRef idx="0">
+                          <a:schemeClr val="accent1"/>
+                        </a:effectRef>
+                        <a:fontRef idx="minor">
+                          <a:schemeClr val="tx1"/>
+                        </a:fontRef>
+                      </wps:style>
+                      <wps:bodyPr/>
+                    </wps:wsp>
+                  </a:graphicData>
+                </a:graphic>
+              </wp:anchor>
+            </w:drawing>
+          </mc:Choice>
+          <mc:Fallback>
+            <w:pict>
+              <v:line w14:anchorId="1E6D9E42" id="Straight Connector 117" o:spid="_x0000_s1026" style="position:absolute;z-index:251854848;visibility:visible;mso-wrap-style:square;mso-wrap-distance-left:9pt;mso-wrap-distance-top:0;mso-wrap-distance-right:9pt;mso-wrap-distance-bottom:0;mso-position-horizontal:absolute;mso-position-horizontal-relative:text;mso-position-vertical:absolute;mso-position-vertical-relative:text" from="382.75pt,360.5pt" to="382.75pt,394.55pt" o:gfxdata="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" strokecolor="#4472c4 [3204]" strokeweight=".5pt">
+                <v:stroke joinstyle="miter"/>
+              </v:line>
+            </w:pict>
+          </mc:Fallback>
+        </mc:AlternateContent>
+      </w:r>
+      <w:r>
+        <w:rPr>
+          <w:noProof/>
+          <w:sz w:val="40"/>
+          <w:szCs w:val="40"/>
+        </w:rPr>
+        <mc:AlternateContent>
+          <mc:Choice Requires="wps">
+            <w:drawing>
+              <wp:anchor distT="0" distB="0" distL="114300" distR="114300" simplePos="0" relativeHeight="251851776" behindDoc="0" locked="0" layoutInCell="1" allowOverlap="1" wp14:anchorId="28CAFDC4" wp14:editId="6CDCA02F">
+                <wp:simplePos x="0" y="0"/>
+                <wp:positionH relativeFrom="column">
+                  <wp:posOffset>4733925</wp:posOffset>
+                </wp:positionH>
+                <wp:positionV relativeFrom="paragraph">
+                  <wp:posOffset>4578350</wp:posOffset>
+                </wp:positionV>
+                <wp:extent cx="130175" cy="3175"/>
+                <wp:effectExtent l="0" t="0" r="22225" b="22225"/>
+                <wp:wrapNone/>
+                <wp:docPr id="74" name="Straight Connector 74"/>
+                <wp:cNvGraphicFramePr/>
+                <a:graphic xmlns:a="http://schemas.openxmlformats.org/drawingml/2006/main">
+                  <a:graphicData uri="http://schemas.microsoft.com/office/word/2010/wordprocessingShape">
+                    <wps:wsp>
+                      <wps:cNvCnPr/>
+                      <wps:spPr>
+                        <a:xfrm flipV="1">
+                          <a:off x="0" y="0"/>
+                          <a:ext cx="130175" cy="3175"/>
+                        </a:xfrm>
+                        <a:prstGeom prst="line">
+                          <a:avLst/>
+                        </a:prstGeom>
+                      </wps:spPr>
+                      <wps:style>
+                        <a:lnRef idx="1">
+                          <a:schemeClr val="accent1"/>
+                        </a:lnRef>
+                        <a:fillRef idx="0">
+                          <a:schemeClr val="accent1"/>
+                        </a:fillRef>
+                        <a:effectRef idx="0">
+                          <a:schemeClr val="accent1"/>
+                        </a:effectRef>
+                        <a:fontRef idx="minor">
+                          <a:schemeClr val="tx1"/>
+                        </a:fontRef>
+                      </wps:style>
+                      <wps:bodyPr/>
+                    </wps:wsp>
+                  </a:graphicData>
+                </a:graphic>
+              </wp:anchor>
+            </w:drawing>
+          </mc:Choice>
+          <mc:Fallback>
+            <w:pict>
+              <v:line w14:anchorId="14094A07" id="Straight Connector 74" o:spid="_x0000_s1026" style="position:absolute;flip:y;z-index:251851776;visibility:visible;mso-wrap-style:square;mso-wrap-distance-left:9pt;mso-wrap-distance-top:0;mso-wrap-distance-right:9pt;mso-wrap-distance-bottom:0;mso-position-horizontal:absolute;mso-position-horizontal-relative:text;mso-position-vertical:absolute;mso-position-vertical-relative:text" from="372.75pt,360.5pt" to="383pt,360.75pt" o:gfxdata="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" strokecolor="#4472c4 [3204]" strokeweight=".5pt">
+                <v:stroke joinstyle="miter"/>
+              </v:line>
+            </w:pict>
+          </mc:Fallback>
+        </mc:AlternateContent>
+      </w:r>
+      <w:r>
+        <w:rPr>
+          <w:noProof/>
+          <w:sz w:val="40"/>
+          <w:szCs w:val="40"/>
+        </w:rPr>
+        <mc:AlternateContent>
+          <mc:Choice Requires="wps">
+            <w:drawing>
+              <wp:anchor distT="0" distB="0" distL="114300" distR="114300" simplePos="0" relativeHeight="251853824" behindDoc="0" locked="0" layoutInCell="1" allowOverlap="1" wp14:anchorId="7A85F6A4" wp14:editId="66FA2C53">
+                <wp:simplePos x="0" y="0"/>
+                <wp:positionH relativeFrom="column">
+                  <wp:posOffset>4730750</wp:posOffset>
+                </wp:positionH>
+                <wp:positionV relativeFrom="paragraph">
+                  <wp:posOffset>5006975</wp:posOffset>
+                </wp:positionV>
+                <wp:extent cx="130175" cy="3175"/>
+                <wp:effectExtent l="0" t="0" r="22225" b="22225"/>
+                <wp:wrapNone/>
+                <wp:docPr id="99" name="Straight Connector 99"/>
+                <wp:cNvGraphicFramePr/>
+                <a:graphic xmlns:a="http://schemas.openxmlformats.org/drawingml/2006/main">
+                  <a:graphicData uri="http://schemas.microsoft.com/office/word/2010/wordprocessingShape">
+                    <wps:wsp>
+                      <wps:cNvCnPr/>
+                      <wps:spPr>
+                        <a:xfrm flipV="1">
+                          <a:off x="0" y="0"/>
+                          <a:ext cx="130175" cy="3175"/>
+                        </a:xfrm>
+                        <a:prstGeom prst="line">
+                          <a:avLst/>
+                        </a:prstGeom>
+                      </wps:spPr>
+                      <wps:style>
+                        <a:lnRef idx="1">
+                          <a:schemeClr val="accent1"/>
+                        </a:lnRef>
+                        <a:fillRef idx="0">
+                          <a:schemeClr val="accent1"/>
+                        </a:fillRef>
+                        <a:effectRef idx="0">
+                          <a:schemeClr val="accent1"/>
+                        </a:effectRef>
+                        <a:fontRef idx="minor">
+                          <a:schemeClr val="tx1"/>
+                        </a:fontRef>
+                      </wps:style>
+                      <wps:bodyPr/>
+                    </wps:wsp>
+                  </a:graphicData>
+                </a:graphic>
+              </wp:anchor>
+            </w:drawing>
+          </mc:Choice>
+          <mc:Fallback>
+            <w:pict>
+              <v:line w14:anchorId="616190D9" id="Straight Connector 99" o:spid="_x0000_s1026" style="position:absolute;flip:y;z-index:251853824;visibility:visible;mso-wrap-style:square;mso-wrap-distance-left:9pt;mso-wrap-distance-top:0;mso-wrap-distance-right:9pt;mso-wrap-distance-bottom:0;mso-position-horizontal:absolute;mso-position-horizontal-relative:text;mso-position-vertical:absolute;mso-position-vertical-relative:text" from="372.5pt,394.25pt" to="382.75pt,394.5pt" o:gfxdata="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" strokecolor="#4472c4 [3204]" strokeweight=".5pt">
+                <v:stroke joinstyle="miter"/>
+              </v:line>
+            </w:pict>
+          </mc:Fallback>
+        </mc:AlternateContent>
+      </w:r>
+      <w:r>
+        <w:rPr>
+          <w:noProof/>
+          <w:sz w:val="40"/>
+          <w:szCs w:val="40"/>
+        </w:rPr>
+        <mc:AlternateContent>
+          <mc:Choice Requires="wps">
+            <w:drawing>
+              <wp:anchor distT="0" distB="0" distL="114300" distR="114300" simplePos="0" relativeHeight="251846656" behindDoc="0" locked="0" layoutInCell="1" allowOverlap="1" wp14:anchorId="1EB0D893" wp14:editId="268352BB">
+                <wp:simplePos x="0" y="0"/>
+                <wp:positionH relativeFrom="column">
+                  <wp:posOffset>5276850</wp:posOffset>
+                </wp:positionH>
+                <wp:positionV relativeFrom="paragraph">
+                  <wp:posOffset>5121910</wp:posOffset>
+                </wp:positionV>
+                <wp:extent cx="1196975" cy="727075"/>
                 <wp:effectExtent l="0" t="0" r="0" b="0"/>
                 <wp:wrapNone/>
                 <wp:docPr id="130" name="Text Box 130"/>
@@ -560,7 +1130,7 @@
                       <wps:spPr>
                         <a:xfrm>
                           <a:off x="0" y="0"/>
-                          <a:ext cx="1092200" cy="500380"/>
+                          <a:ext cx="1196975" cy="727075"/>
                         </a:xfrm>
                         <a:prstGeom prst="rect">
                           <a:avLst/>
@@ -574,10 +1144,15 @@
                         <w:txbxContent>
                           <w:p>
                             <w:r>
-                              <w:t>On/Off</w:t>
+                              <w:t>On/Off pedal</w:t>
+                            </w:r>
+                          </w:p>
+                          <w:p>
+                            <w:r>
+                              <w:t>n</w:t>
                             </w:r>
                             <w:r>
-                              <w:t xml:space="preserve"> pedal</w:t>
+                              <w:t>ormally closed</w:t>
                             </w:r>
                           </w:p>
                           <w:p>
@@ -596,7 +1171,13 @@
                               </w:rPr>
                             </w:pPr>
                             <w:r>
-                              <w:t>(sostenuto)</w:t>
+                              <w:t>(</w:t>
+                            </w:r>
+                            <w:r>
+                              <w:t>sostenuto</w:t>
+                            </w:r>
+                            <w:r>
+                              <w:t>)</w:t>
                             </w:r>
                           </w:p>
                         </w:txbxContent>
@@ -625,15 +1206,20 @@
                 <v:stroke joinstyle="miter"/>
                 <v:path gradientshapeok="t" o:connecttype="rect"/>
               </v:shapetype>
-              <v:shape id="Text Box 130" o:spid="_x0000_s1026" type="#_x0000_t202" style="position:absolute;left:0;text-align:left;margin-left:416pt;margin-top:404pt;width:86pt;height:39.4pt;z-index:251847680;visibility:visible;mso-wrap-style:square;mso-width-percent:0;mso-height-percent:0;mso-wrap-distance-left:9pt;mso-wrap-distance-top:0;mso-wrap-distance-right:9pt;mso-wrap-distance-bottom:0;mso-position-horizontal:absolute;mso-position-horizontal-relative:text;mso-position-vertical:absolute;mso-position-vertical-relative:text;mso-width-percent:0;mso-height-percent:0;mso-width-relative:margin;mso-height-relative:margin;v-text-anchor:top" o:gfxdata="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" filled="f" stroked="f" strokeweight=".5pt">
+              <v:shape id="Text Box 130" o:spid="_x0000_s1026" type="#_x0000_t202" style="position:absolute;left:0;text-align:left;margin-left:415.5pt;margin-top:403.3pt;width:94.25pt;height:57.25pt;z-index:251846656;visibility:visible;mso-wrap-style:square;mso-width-percent:0;mso-height-percent:0;mso-wrap-distance-left:9pt;mso-wrap-distance-top:0;mso-wrap-distance-right:9pt;mso-wrap-distance-bottom:0;mso-position-horizontal:absolute;mso-position-horizontal-relative:text;mso-position-vertical:absolute;mso-position-vertical-relative:text;mso-width-percent:0;mso-height-percent:0;mso-width-relative:margin;mso-height-relative:margin;v-text-anchor:top" o:gfxdata="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" filled="f" stroked="f" strokeweight=".5pt">
                 <v:textbox>
                   <w:txbxContent>
                     <w:p>
                       <w:r>
-                        <w:t>On/Off</w:t>
+                        <w:t>On/Off pedal</w:t>
+                      </w:r>
+                    </w:p>
+                    <w:p>
+                      <w:r>
+                        <w:t>n</w:t>
                       </w:r>
                       <w:r>
-                        <w:t xml:space="preserve"> pedal</w:t>
+                        <w:t>ormally closed</w:t>
                       </w:r>
                     </w:p>
                     <w:p>
@@ -652,7 +1238,13 @@
                         </w:rPr>
                       </w:pPr>
                       <w:r>
-                        <w:t>(sostenuto)</w:t>
+                        <w:t>(</w:t>
+                      </w:r>
+                      <w:r>
+                        <w:t>sostenuto</w:t>
+                      </w:r>
+                      <w:r>
+                        <w:t>)</w:t>
                       </w:r>
                     </w:p>
                   </w:txbxContent>
@@ -671,7 +1263,7 @@
         <mc:AlternateContent>
           <mc:Choice Requires="wps">
             <w:drawing>
-              <wp:anchor distT="0" distB="0" distL="114300" distR="114300" simplePos="0" relativeHeight="251845632" behindDoc="0" locked="0" layoutInCell="1" allowOverlap="1" wp14:anchorId="319E26A6" wp14:editId="3C580B6D">
+              <wp:anchor distT="0" distB="0" distL="114300" distR="114300" simplePos="0" relativeHeight="251844608" behindDoc="0" locked="0" layoutInCell="1" allowOverlap="1" wp14:anchorId="319E26A6" wp14:editId="17099CF6">
                 <wp:simplePos x="0" y="0"/>
                 <wp:positionH relativeFrom="column">
                   <wp:posOffset>5162550</wp:posOffset>
@@ -749,7 +1341,7 @@
           </mc:Choice>
           <mc:Fallback>
             <w:pict>
-              <v:shape w14:anchorId="319E26A6" id="Text Box 129" o:spid="_x0000_s1027" type="#_x0000_t202" style="position:absolute;left:0;text-align:left;margin-left:406.5pt;margin-top:236.5pt;width:95.5pt;height:39pt;z-index:251845632;visibility:visible;mso-wrap-style:square;mso-width-percent:0;mso-height-percent:0;mso-wrap-distance-left:9pt;mso-wrap-distance-top:0;mso-wrap-distance-right:9pt;mso-wrap-distance-bottom:0;mso-position-horizontal:absolute;mso-position-horizontal-relative:text;mso-position-vertical:absolute;mso-position-vertical-relative:text;mso-width-percent:0;mso-height-percent:0;mso-width-relative:margin;mso-height-relative:margin;v-text-anchor:top" o:gfxdata="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" filled="f" stroked="f" strokeweight=".5pt">
+              <v:shape w14:anchorId="319E26A6" id="Text Box 129" o:spid="_x0000_s1027" type="#_x0000_t202" style="position:absolute;left:0;text-align:left;margin-left:406.5pt;margin-top:236.5pt;width:95.5pt;height:39pt;z-index:251844608;visibility:visible;mso-wrap-style:square;mso-width-percent:0;mso-height-percent:0;mso-wrap-distance-left:9pt;mso-wrap-distance-top:0;mso-wrap-distance-right:9pt;mso-wrap-distance-bottom:0;mso-position-horizontal:absolute;mso-position-horizontal-relative:text;mso-position-vertical:absolute;mso-position-vertical-relative:text;mso-width-percent:0;mso-height-percent:0;mso-width-relative:margin;mso-height-relative:margin;v-text-anchor:top" o:gfxdata="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" filled="f" stroked="f" strokeweight=".5pt">
                 <v:textbox>
                   <w:txbxContent>
                     <w:p>
@@ -792,7 +1384,7 @@
         <mc:AlternateContent>
           <mc:Choice Requires="wps">
             <w:drawing>
-              <wp:anchor distT="0" distB="0" distL="114300" distR="114300" simplePos="0" relativeHeight="251849728" behindDoc="0" locked="0" layoutInCell="1" allowOverlap="1" wp14:anchorId="15BB828E" wp14:editId="228ECE0A">
+              <wp:anchor distT="0" distB="0" distL="114300" distR="114300" simplePos="0" relativeHeight="251848704" behindDoc="0" locked="0" layoutInCell="1" allowOverlap="1" wp14:anchorId="15BB828E" wp14:editId="57EA4A7B">
                 <wp:simplePos x="0" y="0"/>
                 <wp:positionH relativeFrom="column">
                   <wp:posOffset>4213860</wp:posOffset>
@@ -870,7 +1462,7 @@
           </mc:Choice>
           <mc:Fallback>
             <w:pict>
-              <v:shape w14:anchorId="15BB828E" id="Text Box 131" o:spid="_x0000_s1028" type="#_x0000_t202" style="position:absolute;left:0;text-align:left;margin-left:331.8pt;margin-top:236.7pt;width:78.5pt;height:42.9pt;z-index:251849728;visibility:visible;mso-wrap-style:square;mso-width-percent:0;mso-height-percent:0;mso-wrap-distance-left:9pt;mso-wrap-distance-top:0;mso-wrap-distance-right:9pt;mso-wrap-distance-bottom:0;mso-position-horizontal:absolute;mso-position-horizontal-relative:text;mso-position-vertical:absolute;mso-position-vertical-relative:text;mso-width-percent:0;mso-height-percent:0;mso-width-relative:margin;mso-height-relative:margin;v-text-anchor:top" o:gfxdata="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" filled="f" stroked="f" strokeweight=".5pt">
+              <v:shape w14:anchorId="15BB828E" id="Text Box 131" o:spid="_x0000_s1028" type="#_x0000_t202" style="position:absolute;left:0;text-align:left;margin-left:331.8pt;margin-top:236.7pt;width:78.5pt;height:42.9pt;z-index:251848704;visibility:visible;mso-wrap-style:square;mso-width-percent:0;mso-height-percent:0;mso-wrap-distance-left:9pt;mso-wrap-distance-top:0;mso-wrap-distance-right:9pt;mso-wrap-distance-bottom:0;mso-position-horizontal:absolute;mso-position-horizontal-relative:text;mso-position-vertical:absolute;mso-position-vertical-relative:text;mso-width-percent:0;mso-height-percent:0;mso-width-relative:margin;mso-height-relative:margin;v-text-anchor:top" o:gfxdata="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" filled="f" stroked="f" strokeweight=".5pt">
                 <v:textbox>
                   <w:txbxContent>
                     <w:p>
@@ -913,7 +1505,7 @@
         <mc:AlternateContent>
           <mc:Choice Requires="wps">
             <w:drawing>
-              <wp:anchor distT="0" distB="0" distL="114300" distR="114300" simplePos="0" relativeHeight="251751424" behindDoc="0" locked="0" layoutInCell="1" allowOverlap="1" wp14:anchorId="6F88C7AE" wp14:editId="34D0A34A">
+              <wp:anchor distT="0" distB="0" distL="114300" distR="114300" simplePos="0" relativeHeight="251736064" behindDoc="0" locked="0" layoutInCell="1" allowOverlap="1" wp14:anchorId="6F88C7AE" wp14:editId="523824E7">
                 <wp:simplePos x="0" y="0"/>
                 <wp:positionH relativeFrom="column">
                   <wp:posOffset>3746500</wp:posOffset>
@@ -1003,7 +1595,7 @@
           </mc:Choice>
           <mc:Fallback>
             <w:pict>
-              <v:shape w14:anchorId="6F88C7AE" id="Text Box 70" o:spid="_x0000_s1029" type="#_x0000_t202" style="position:absolute;left:0;text-align:left;margin-left:295pt;margin-top:292pt;width:42.55pt;height:20.1pt;z-index:251751424;visibility:visible;mso-wrap-style:square;mso-wrap-distance-left:9pt;mso-wrap-distance-top:0;mso-wrap-distance-right:9pt;mso-wrap-distance-bottom:0;mso-position-horizontal:absolute;mso-position-horizontal-relative:text;mso-position-vertical:absolute;mso-position-vertical-relative:text;v-text-anchor:top" o:gfxdata="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" filled="f" stroked="f" strokeweight=".5pt">
+              <v:shape w14:anchorId="6F88C7AE" id="Text Box 70" o:spid="_x0000_s1029" type="#_x0000_t202" style="position:absolute;left:0;text-align:left;margin-left:295pt;margin-top:292pt;width:42.55pt;height:20.1pt;z-index:251736064;visibility:visible;mso-wrap-style:square;mso-wrap-distance-left:9pt;mso-wrap-distance-top:0;mso-wrap-distance-right:9pt;mso-wrap-distance-bottom:0;mso-position-horizontal:absolute;mso-position-horizontal-relative:text;mso-position-vertical:absolute;mso-position-vertical-relative:text;v-text-anchor:top" o:gfxdata="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" filled="f" stroked="f" strokeweight=".5pt">
                 <v:textbox>
                   <w:txbxContent>
                     <w:p>
@@ -1064,7 +1656,7 @@
         <mc:AlternateContent>
           <mc:Choice Requires="wps">
             <w:drawing>
-              <wp:anchor distT="0" distB="0" distL="114300" distR="114300" simplePos="0" relativeHeight="251758592" behindDoc="0" locked="0" layoutInCell="1" allowOverlap="1" wp14:anchorId="19E43FF2" wp14:editId="28861DEB">
+              <wp:anchor distT="0" distB="0" distL="114300" distR="114300" simplePos="0" relativeHeight="251743232" behindDoc="0" locked="0" layoutInCell="1" allowOverlap="1" wp14:anchorId="19E43FF2" wp14:editId="4EEC920D">
                 <wp:simplePos x="0" y="0"/>
                 <wp:positionH relativeFrom="column">
                   <wp:posOffset>4229100</wp:posOffset>
@@ -1116,7 +1708,7 @@
           </mc:Choice>
           <mc:Fallback>
             <w:pict>
-              <v:line w14:anchorId="5D263B0E" id="Straight Connector 80" o:spid="_x0000_s1026" style="position:absolute;flip:y;z-index:251758592;visibility:visible;mso-wrap-style:square;mso-width-percent:0;mso-wrap-distance-left:9pt;mso-wrap-distance-top:0;mso-wrap-distance-right:9pt;mso-wrap-distance-bottom:0;mso-position-horizontal:absolute;mso-position-horizontal-relative:text;mso-position-vertical:absolute;mso-position-vertical-relative:text;mso-width-percent:0;mso-width-relative:margin" from="333pt,295pt" to="355.5pt,295pt" o:gfxdata="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" strokecolor="#4472c4 [3204]" strokeweight=".5pt">
+              <v:line w14:anchorId="674192B4" id="Straight Connector 80" o:spid="_x0000_s1026" style="position:absolute;flip:y;z-index:251743232;visibility:visible;mso-wrap-style:square;mso-width-percent:0;mso-wrap-distance-left:9pt;mso-wrap-distance-top:0;mso-wrap-distance-right:9pt;mso-wrap-distance-bottom:0;mso-position-horizontal:absolute;mso-position-horizontal-relative:text;mso-position-vertical:absolute;mso-position-vertical-relative:text;mso-width-percent:0;mso-width-relative:margin" from="333pt,295pt" to="355.5pt,295pt" o:gfxdata="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" strokecolor="#4472c4 [3204]" strokeweight=".5pt">
                 <v:stroke joinstyle="miter"/>
               </v:line>
             </w:pict>
@@ -1132,7 +1724,7 @@
         <mc:AlternateContent>
           <mc:Choice Requires="wps">
             <w:drawing>
-              <wp:anchor distT="0" distB="0" distL="114300" distR="114300" simplePos="0" relativeHeight="251735040" behindDoc="0" locked="0" layoutInCell="1" allowOverlap="1" wp14:anchorId="1569E515" wp14:editId="4449B24C">
+              <wp:anchor distT="0" distB="0" distL="114300" distR="114300" simplePos="0" relativeHeight="251719680" behindDoc="0" locked="0" layoutInCell="1" allowOverlap="1" wp14:anchorId="1569E515" wp14:editId="64ABD848">
                 <wp:simplePos x="0" y="0"/>
                 <wp:positionH relativeFrom="column">
                   <wp:posOffset>4204335</wp:posOffset>
@@ -1188,7 +1780,7 @@
           </mc:Choice>
           <mc:Fallback>
             <w:pict>
-              <v:oval w14:anchorId="4D9025A6" id="Oval 47" o:spid="_x0000_s1026" style="position:absolute;margin-left:331.05pt;margin-top:144.75pt;width:3.55pt;height:3.55pt;z-index:251735040;visibility:visible;mso-wrap-style:square;mso-wrap-distance-left:9pt;mso-wrap-distance-top:0;mso-wrap-distance-right:9pt;mso-wrap-distance-bottom:0;mso-position-horizontal:absolute;mso-position-horizontal-relative:text;mso-position-vertical:absolute;mso-position-vertical-relative:text;v-text-anchor:middle" o:gfxdata="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" fillcolor="#4472c4 [3204]" strokecolor="#1f3763 [1604]" strokeweight="1pt">
+              <v:oval w14:anchorId="6FEADE65" id="Oval 47" o:spid="_x0000_s1026" style="position:absolute;margin-left:331.05pt;margin-top:144.75pt;width:3.55pt;height:3.55pt;z-index:251719680;visibility:visible;mso-wrap-style:square;mso-wrap-distance-left:9pt;mso-wrap-distance-top:0;mso-wrap-distance-right:9pt;mso-wrap-distance-bottom:0;mso-position-horizontal:absolute;mso-position-horizontal-relative:text;mso-position-vertical:absolute;mso-position-vertical-relative:text;v-text-anchor:middle" o:gfxdata="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" fillcolor="#4472c4 [3204]" strokecolor="#1f3763 [1604]" strokeweight="1pt">
                 <v:stroke joinstyle="miter"/>
               </v:oval>
             </w:pict>
@@ -1204,7 +1796,7 @@
         <mc:AlternateContent>
           <mc:Choice Requires="wps">
             <w:drawing>
-              <wp:anchor distT="0" distB="0" distL="114300" distR="114300" simplePos="0" relativeHeight="251729920" behindDoc="0" locked="0" layoutInCell="1" allowOverlap="1" wp14:anchorId="0BA3DE14" wp14:editId="25CE1AAE">
+              <wp:anchor distT="0" distB="0" distL="114300" distR="114300" simplePos="0" relativeHeight="251714560" behindDoc="0" locked="0" layoutInCell="1" allowOverlap="1" wp14:anchorId="0BA3DE14" wp14:editId="2F954103">
                 <wp:simplePos x="0" y="0"/>
                 <wp:positionH relativeFrom="column">
                   <wp:posOffset>4229100</wp:posOffset>
@@ -1253,7 +1845,7 @@
           </mc:Choice>
           <mc:Fallback>
             <w:pict>
-              <v:line w14:anchorId="029473C3" id="Straight Connector 42" o:spid="_x0000_s1026" style="position:absolute;flip:y;z-index:251729920;visibility:visible;mso-wrap-style:square;mso-wrap-distance-left:9pt;mso-wrap-distance-top:0;mso-wrap-distance-right:9pt;mso-wrap-distance-bottom:0;mso-position-horizontal:absolute;mso-position-horizontal-relative:text;mso-position-vertical:absolute;mso-position-vertical-relative:text" from="333pt,146.5pt" to="333pt,295pt" o:gfxdata="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" strokecolor="#4472c4 [3204]" strokeweight=".5pt">
+              <v:line w14:anchorId="7BF0C1CF" id="Straight Connector 42" o:spid="_x0000_s1026" style="position:absolute;flip:y;z-index:251714560;visibility:visible;mso-wrap-style:square;mso-wrap-distance-left:9pt;mso-wrap-distance-top:0;mso-wrap-distance-right:9pt;mso-wrap-distance-bottom:0;mso-position-horizontal:absolute;mso-position-horizontal-relative:text;mso-position-vertical:absolute;mso-position-vertical-relative:text" from="333pt,146.5pt" to="333pt,295pt" o:gfxdata="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" strokecolor="#4472c4 [3204]" strokeweight=".5pt">
                 <v:stroke joinstyle="miter"/>
               </v:line>
             </w:pict>
@@ -1269,7 +1861,7 @@
         <mc:AlternateContent>
           <mc:Choice Requires="wps">
             <w:drawing>
-              <wp:anchor distT="0" distB="0" distL="114300" distR="114300" simplePos="0" relativeHeight="251806720" behindDoc="0" locked="0" layoutInCell="1" allowOverlap="1" wp14:anchorId="73CC80B8" wp14:editId="653C9552">
+              <wp:anchor distT="0" distB="0" distL="114300" distR="114300" simplePos="0" relativeHeight="251791360" behindDoc="0" locked="0" layoutInCell="1" allowOverlap="1" wp14:anchorId="73CC80B8" wp14:editId="0BEBD76D">
                 <wp:simplePos x="0" y="0"/>
                 <wp:positionH relativeFrom="column">
                   <wp:posOffset>4227830</wp:posOffset>
@@ -1324,7 +1916,7 @@
           </mc:Choice>
           <mc:Fallback>
             <w:pict>
-              <v:line w14:anchorId="0279AEF0" id="Straight Connector 112" o:spid="_x0000_s1026" style="position:absolute;flip:y;z-index:251806720;visibility:visible;mso-wrap-style:square;mso-width-percent:0;mso-height-percent:0;mso-wrap-distance-left:9pt;mso-wrap-distance-top:0;mso-wrap-distance-right:9pt;mso-wrap-distance-bottom:0;mso-position-horizontal:absolute;mso-position-horizontal-relative:text;mso-position-vertical:absolute;mso-position-vertical-relative:text;mso-width-percent:0;mso-height-percent:0;mso-width-relative:margin;mso-height-relative:margin" from="332.9pt,360.7pt" to="357.7pt,360.7pt" o:gfxdata="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" strokecolor="#4472c4 [3204]" strokeweight=".5pt">
+              <v:line w14:anchorId="6E59BC1B" id="Straight Connector 112" o:spid="_x0000_s1026" style="position:absolute;flip:y;z-index:251791360;visibility:visible;mso-wrap-style:square;mso-width-percent:0;mso-height-percent:0;mso-wrap-distance-left:9pt;mso-wrap-distance-top:0;mso-wrap-distance-right:9pt;mso-wrap-distance-bottom:0;mso-position-horizontal:absolute;mso-position-horizontal-relative:text;mso-position-vertical:absolute;mso-position-vertical-relative:text;mso-width-percent:0;mso-height-percent:0;mso-width-relative:margin;mso-height-relative:margin" from="332.9pt,360.7pt" to="357.7pt,360.7pt" o:gfxdata="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" strokecolor="#4472c4 [3204]" strokeweight=".5pt">
                 <v:stroke joinstyle="miter"/>
               </v:line>
             </w:pict>
@@ -1340,7 +1932,7 @@
         <mc:AlternateContent>
           <mc:Choice Requires="wps">
             <w:drawing>
-              <wp:anchor distT="0" distB="0" distL="114300" distR="114300" simplePos="0" relativeHeight="251808768" behindDoc="0" locked="0" layoutInCell="1" allowOverlap="1" wp14:anchorId="6FCF4F77" wp14:editId="7D437653">
+              <wp:anchor distT="0" distB="0" distL="114300" distR="114300" simplePos="0" relativeHeight="251793408" behindDoc="0" locked="0" layoutInCell="1" allowOverlap="1" wp14:anchorId="6FCF4F77" wp14:editId="71B42113">
                 <wp:simplePos x="0" y="0"/>
                 <wp:positionH relativeFrom="column">
                   <wp:posOffset>4205605</wp:posOffset>
@@ -1396,7 +1988,7 @@
           </mc:Choice>
           <mc:Fallback>
             <w:pict>
-              <v:oval w14:anchorId="33A9B5C8" id="Oval 113" o:spid="_x0000_s1026" style="position:absolute;margin-left:331.15pt;margin-top:293.5pt;width:3.55pt;height:3.55pt;z-index:251808768;visibility:visible;mso-wrap-style:square;mso-wrap-distance-left:9pt;mso-wrap-distance-top:0;mso-wrap-distance-right:9pt;mso-wrap-distance-bottom:0;mso-position-horizontal:absolute;mso-position-horizontal-relative:text;mso-position-vertical:absolute;mso-position-vertical-relative:text;v-text-anchor:middle" o:gfxdata="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" fillcolor="#4472c4 [3204]" strokecolor="#1f3763 [1604]" strokeweight="1pt">
+              <v:oval w14:anchorId="75428336" id="Oval 113" o:spid="_x0000_s1026" style="position:absolute;margin-left:331.15pt;margin-top:293.5pt;width:3.55pt;height:3.55pt;z-index:251793408;visibility:visible;mso-wrap-style:square;mso-wrap-distance-left:9pt;mso-wrap-distance-top:0;mso-wrap-distance-right:9pt;mso-wrap-distance-bottom:0;mso-position-horizontal:absolute;mso-position-horizontal-relative:text;mso-position-vertical:absolute;mso-position-vertical-relative:text;v-text-anchor:middle" o:gfxdata="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" fillcolor="#4472c4 [3204]" strokecolor="#1f3763 [1604]" strokeweight="1pt">
                 <v:stroke joinstyle="miter"/>
               </v:oval>
             </w:pict>
@@ -1412,7 +2004,7 @@
         <mc:AlternateContent>
           <mc:Choice Requires="wps">
             <w:drawing>
-              <wp:anchor distT="0" distB="0" distL="114300" distR="114300" simplePos="0" relativeHeight="251804672" behindDoc="0" locked="0" layoutInCell="1" allowOverlap="1" wp14:anchorId="73B5CD42" wp14:editId="494C6A91">
+              <wp:anchor distT="0" distB="0" distL="114300" distR="114300" simplePos="0" relativeHeight="251789312" behindDoc="0" locked="0" layoutInCell="1" allowOverlap="1" wp14:anchorId="73B5CD42" wp14:editId="2665C3C0">
                 <wp:simplePos x="0" y="0"/>
                 <wp:positionH relativeFrom="column">
                   <wp:posOffset>4229099</wp:posOffset>
@@ -1467,7 +2059,7 @@
           </mc:Choice>
           <mc:Fallback>
             <w:pict>
-              <v:line w14:anchorId="243E9912" id="Straight Connector 111" o:spid="_x0000_s1026" style="position:absolute;flip:x y;z-index:251804672;visibility:visible;mso-wrap-style:square;mso-width-percent:0;mso-height-percent:0;mso-wrap-distance-left:9pt;mso-wrap-distance-top:0;mso-wrap-distance-right:9pt;mso-wrap-distance-bottom:0;mso-position-horizontal:absolute;mso-position-horizontal-relative:text;mso-position-vertical:absolute;mso-position-vertical-relative:text;mso-width-percent:0;mso-height-percent:0;mso-width-relative:margin;mso-height-relative:margin" from="333pt,295.15pt" to="333.15pt,360.8pt" o:gfxdata="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" strokecolor="#4472c4 [3204]" strokeweight=".5pt">
+              <v:line w14:anchorId="34F0B152" id="Straight Connector 111" o:spid="_x0000_s1026" style="position:absolute;flip:x y;z-index:251789312;visibility:visible;mso-wrap-style:square;mso-width-percent:0;mso-height-percent:0;mso-wrap-distance-left:9pt;mso-wrap-distance-top:0;mso-wrap-distance-right:9pt;mso-wrap-distance-bottom:0;mso-position-horizontal:absolute;mso-position-horizontal-relative:text;mso-position-vertical:absolute;mso-position-vertical-relative:text;mso-width-percent:0;mso-height-percent:0;mso-width-relative:margin;mso-height-relative:margin" from="333pt,295.15pt" to="333.15pt,360.8pt" o:gfxdata="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" strokecolor="#4472c4 [3204]" strokeweight=".5pt">
                 <v:stroke joinstyle="miter"/>
               </v:line>
             </w:pict>
@@ -1483,7 +2075,7 @@
         <mc:AlternateContent>
           <mc:Choice Requires="wps">
             <w:drawing>
-              <wp:anchor distT="0" distB="0" distL="114300" distR="114300" simplePos="0" relativeHeight="251839488" behindDoc="0" locked="0" layoutInCell="1" allowOverlap="1" wp14:anchorId="1785D776" wp14:editId="5517CEFA">
+              <wp:anchor distT="0" distB="0" distL="114300" distR="114300" simplePos="0" relativeHeight="251838464" behindDoc="0" locked="0" layoutInCell="1" allowOverlap="1" wp14:anchorId="1785D776" wp14:editId="29135B51">
                 <wp:simplePos x="0" y="0"/>
                 <wp:positionH relativeFrom="column">
                   <wp:posOffset>4364355</wp:posOffset>
@@ -1539,7 +2131,7 @@
           </mc:Choice>
           <mc:Fallback>
             <w:pict>
-              <v:oval w14:anchorId="4909422A" id="Oval 123" o:spid="_x0000_s1026" style="position:absolute;margin-left:343.65pt;margin-top:392.8pt;width:3.55pt;height:3.55pt;z-index:251839488;visibility:visible;mso-wrap-style:square;mso-wrap-distance-left:9pt;mso-wrap-distance-top:0;mso-wrap-distance-right:9pt;mso-wrap-distance-bottom:0;mso-position-horizontal:absolute;mso-position-horizontal-relative:text;mso-position-vertical:absolute;mso-position-vertical-relative:text;v-text-anchor:middle" o:gfxdata="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" fillcolor="#4472c4 [3204]" strokecolor="#1f3763 [1604]" strokeweight="1pt">
+              <v:oval w14:anchorId="1B67AA3C" id="Oval 123" o:spid="_x0000_s1026" style="position:absolute;margin-left:343.65pt;margin-top:392.8pt;width:3.55pt;height:3.55pt;z-index:251838464;visibility:visible;mso-wrap-style:square;mso-wrap-distance-left:9pt;mso-wrap-distance-top:0;mso-wrap-distance-right:9pt;mso-wrap-distance-bottom:0;mso-position-horizontal:absolute;mso-position-horizontal-relative:text;mso-position-vertical:absolute;mso-position-vertical-relative:text;v-text-anchor:middle" o:gfxdata="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" fillcolor="#4472c4 [3204]" strokecolor="#1f3763 [1604]" strokeweight="1pt">
                 <v:stroke joinstyle="miter"/>
               </v:oval>
             </w:pict>
@@ -1555,7 +2147,7 @@
         <mc:AlternateContent>
           <mc:Choice Requires="wpg">
             <w:drawing>
-              <wp:anchor distT="0" distB="0" distL="114300" distR="114300" simplePos="0" relativeHeight="251790336" behindDoc="0" locked="0" layoutInCell="1" allowOverlap="1" wp14:anchorId="667B9EDE" wp14:editId="59D908F0">
+              <wp:anchor distT="0" distB="0" distL="114300" distR="114300" simplePos="0" relativeHeight="251774976" behindDoc="0" locked="0" layoutInCell="1" allowOverlap="1" wp14:anchorId="667B9EDE" wp14:editId="66A2FF9A">
                 <wp:simplePos x="0" y="0"/>
                 <wp:positionH relativeFrom="column">
                   <wp:posOffset>4231005</wp:posOffset>
@@ -1726,7 +2318,7 @@
           </mc:Choice>
           <mc:Fallback>
             <w:pict>
-              <v:group w14:anchorId="667B9EDE" id="Group 102" o:spid="_x0000_s1030" style="position:absolute;left:0;text-align:left;margin-left:333.15pt;margin-top:334.2pt;width:58.9pt;height:24.3pt;z-index:251790336" coordsize="7484,3086" o:gfxdata="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">
+              <v:group w14:anchorId="667B9EDE" id="Group 102" o:spid="_x0000_s1030" style="position:absolute;left:0;text-align:left;margin-left:333.15pt;margin-top:334.2pt;width:58.9pt;height:24.3pt;z-index:251774976" coordsize="7484,3086" o:gfxdata="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">
                 <v:shape id="Text Box 103" o:spid="_x0000_s1031" type="#_x0000_t202" style="position:absolute;width:5403;height:3048;visibility:visible;mso-wrap-style:square;v-text-anchor:top" o:gfxdata="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" filled="f" stroked="f" strokeweight=".5pt">
                   <v:textbox>
                     <w:txbxContent>
@@ -1835,295 +2427,9 @@
           <w:szCs w:val="40"/>
         </w:rPr>
         <mc:AlternateContent>
-          <mc:Choice Requires="wpg">
-            <w:drawing>
-              <wp:anchor distT="0" distB="0" distL="114300" distR="114300" simplePos="0" relativeHeight="251835392" behindDoc="0" locked="0" layoutInCell="1" allowOverlap="1" wp14:anchorId="7514D5A0" wp14:editId="3A3A6964">
-                <wp:simplePos x="0" y="0"/>
-                <wp:positionH relativeFrom="column">
-                  <wp:posOffset>5765800</wp:posOffset>
-                </wp:positionH>
-                <wp:positionV relativeFrom="paragraph">
-                  <wp:posOffset>4506595</wp:posOffset>
-                </wp:positionV>
-                <wp:extent cx="640080" cy="497840"/>
-                <wp:effectExtent l="0" t="0" r="20320" b="22860"/>
-                <wp:wrapNone/>
-                <wp:docPr id="128" name="Group 128"/>
-                <wp:cNvGraphicFramePr/>
-                <a:graphic xmlns:a="http://schemas.openxmlformats.org/drawingml/2006/main">
-                  <a:graphicData uri="http://schemas.microsoft.com/office/word/2010/wordprocessingGroup">
-                    <wpg:wgp>
-                      <wpg:cNvGrpSpPr/>
-                      <wpg:grpSpPr>
-                        <a:xfrm>
-                          <a:off x="0" y="0"/>
-                          <a:ext cx="640080" cy="497840"/>
-                          <a:chOff x="0" y="0"/>
-                          <a:chExt cx="640080" cy="497840"/>
-                        </a:xfrm>
-                      </wpg:grpSpPr>
-                      <wps:wsp>
-                        <wps:cNvPr id="118" name="Oval 118"/>
-                        <wps:cNvSpPr/>
-                        <wps:spPr>
-                          <a:xfrm>
-                            <a:off x="492760" y="91440"/>
-                            <a:ext cx="45085" cy="45085"/>
-                          </a:xfrm>
-                          <a:prstGeom prst="ellipse">
-                            <a:avLst/>
-                          </a:prstGeom>
-                        </wps:spPr>
-                        <wps:style>
-                          <a:lnRef idx="2">
-                            <a:schemeClr val="accent1">
-                              <a:shade val="50000"/>
-                            </a:schemeClr>
-                          </a:lnRef>
-                          <a:fillRef idx="1">
-                            <a:schemeClr val="accent1"/>
-                          </a:fillRef>
-                          <a:effectRef idx="0">
-                            <a:schemeClr val="accent1"/>
-                          </a:effectRef>
-                          <a:fontRef idx="minor">
-                            <a:schemeClr val="lt1"/>
-                          </a:fontRef>
-                        </wps:style>
-                        <wps:bodyPr rot="0" spcFirstLastPara="0" vertOverflow="overflow" horzOverflow="overflow" vert="horz" wrap="square" lIns="91440" tIns="45720" rIns="91440" bIns="45720" numCol="1" spcCol="0" rtlCol="0" fromWordArt="0" anchor="ctr" anchorCtr="0" forceAA="0" compatLnSpc="1">
-                          <a:prstTxWarp prst="textNoShape">
-                            <a:avLst/>
-                          </a:prstTxWarp>
-                          <a:noAutofit/>
-                        </wps:bodyPr>
-                      </wps:wsp>
-                      <wps:wsp>
-                        <wps:cNvPr id="116" name="Straight Connector 116"/>
-                        <wps:cNvCnPr/>
-                        <wps:spPr>
-                          <a:xfrm>
-                            <a:off x="523240" y="0"/>
-                            <a:ext cx="0" cy="114935"/>
-                          </a:xfrm>
-                          <a:prstGeom prst="line">
-                            <a:avLst/>
-                          </a:prstGeom>
-                        </wps:spPr>
-                        <wps:style>
-                          <a:lnRef idx="1">
-                            <a:schemeClr val="accent1"/>
-                          </a:lnRef>
-                          <a:fillRef idx="0">
-                            <a:schemeClr val="accent1"/>
-                          </a:fillRef>
-                          <a:effectRef idx="0">
-                            <a:schemeClr val="accent1"/>
-                          </a:effectRef>
-                          <a:fontRef idx="minor">
-                            <a:schemeClr val="tx1"/>
-                          </a:fontRef>
-                        </wps:style>
-                        <wps:bodyPr/>
-                      </wps:wsp>
-                      <wps:wsp>
-                        <wps:cNvPr id="114" name="Straight Connector 114"/>
-                        <wps:cNvCnPr/>
-                        <wps:spPr>
-                          <a:xfrm>
-                            <a:off x="0" y="2540"/>
-                            <a:ext cx="527050" cy="0"/>
-                          </a:xfrm>
-                          <a:prstGeom prst="line">
-                            <a:avLst/>
-                          </a:prstGeom>
-                        </wps:spPr>
-                        <wps:style>
-                          <a:lnRef idx="1">
-                            <a:schemeClr val="accent1"/>
-                          </a:lnRef>
-                          <a:fillRef idx="0">
-                            <a:schemeClr val="accent1"/>
-                          </a:fillRef>
-                          <a:effectRef idx="0">
-                            <a:schemeClr val="accent1"/>
-                          </a:effectRef>
-                          <a:fontRef idx="minor">
-                            <a:schemeClr val="tx1"/>
-                          </a:fontRef>
-                        </wps:style>
-                        <wps:bodyPr/>
-                      </wps:wsp>
-                      <wps:wsp>
-                        <wps:cNvPr id="115" name="Straight Connector 115"/>
-                        <wps:cNvCnPr/>
-                        <wps:spPr>
-                          <a:xfrm>
-                            <a:off x="0" y="497840"/>
-                            <a:ext cx="527050" cy="0"/>
-                          </a:xfrm>
-                          <a:prstGeom prst="line">
-                            <a:avLst/>
-                          </a:prstGeom>
-                        </wps:spPr>
-                        <wps:style>
-                          <a:lnRef idx="1">
-                            <a:schemeClr val="accent1"/>
-                          </a:lnRef>
-                          <a:fillRef idx="0">
-                            <a:schemeClr val="accent1"/>
-                          </a:fillRef>
-                          <a:effectRef idx="0">
-                            <a:schemeClr val="accent1"/>
-                          </a:effectRef>
-                          <a:fontRef idx="minor">
-                            <a:schemeClr val="tx1"/>
-                          </a:fontRef>
-                        </wps:style>
-                        <wps:bodyPr/>
-                      </wps:wsp>
-                      <wps:wsp>
-                        <wps:cNvPr id="119" name="Oval 119"/>
-                        <wps:cNvSpPr/>
-                        <wps:spPr>
-                          <a:xfrm>
-                            <a:off x="495300" y="363220"/>
-                            <a:ext cx="45085" cy="45085"/>
-                          </a:xfrm>
-                          <a:prstGeom prst="ellipse">
-                            <a:avLst/>
-                          </a:prstGeom>
-                        </wps:spPr>
-                        <wps:style>
-                          <a:lnRef idx="2">
-                            <a:schemeClr val="accent1">
-                              <a:shade val="50000"/>
-                            </a:schemeClr>
-                          </a:lnRef>
-                          <a:fillRef idx="1">
-                            <a:schemeClr val="accent1"/>
-                          </a:fillRef>
-                          <a:effectRef idx="0">
-                            <a:schemeClr val="accent1"/>
-                          </a:effectRef>
-                          <a:fontRef idx="minor">
-                            <a:schemeClr val="lt1"/>
-                          </a:fontRef>
-                        </wps:style>
-                        <wps:bodyPr rot="0" spcFirstLastPara="0" vertOverflow="overflow" horzOverflow="overflow" vert="horz" wrap="square" lIns="91440" tIns="45720" rIns="91440" bIns="45720" numCol="1" spcCol="0" rtlCol="0" fromWordArt="0" anchor="ctr" anchorCtr="0" forceAA="0" compatLnSpc="1">
-                          <a:prstTxWarp prst="textNoShape">
-                            <a:avLst/>
-                          </a:prstTxWarp>
-                          <a:noAutofit/>
-                        </wps:bodyPr>
-                      </wps:wsp>
-                      <wps:wsp>
-                        <wps:cNvPr id="120" name="Straight Connector 120"/>
-                        <wps:cNvCnPr/>
-                        <wps:spPr>
-                          <a:xfrm>
-                            <a:off x="520700" y="375920"/>
-                            <a:ext cx="0" cy="114935"/>
-                          </a:xfrm>
-                          <a:prstGeom prst="line">
-                            <a:avLst/>
-                          </a:prstGeom>
-                        </wps:spPr>
-                        <wps:style>
-                          <a:lnRef idx="1">
-                            <a:schemeClr val="accent1"/>
-                          </a:lnRef>
-                          <a:fillRef idx="0">
-                            <a:schemeClr val="accent1"/>
-                          </a:fillRef>
-                          <a:effectRef idx="0">
-                            <a:schemeClr val="accent1"/>
-                          </a:effectRef>
-                          <a:fontRef idx="minor">
-                            <a:schemeClr val="tx1"/>
-                          </a:fontRef>
-                        </wps:style>
-                        <wps:bodyPr/>
-                      </wps:wsp>
-                      <wps:wsp>
-                        <wps:cNvPr id="121" name="Straight Arrow Connector 121"/>
-                        <wps:cNvCnPr/>
-                        <wps:spPr>
-                          <a:xfrm>
-                            <a:off x="525780" y="116840"/>
-                            <a:ext cx="114300" cy="244899"/>
-                          </a:xfrm>
-                          <a:prstGeom prst="straightConnector1">
-                            <a:avLst/>
-                          </a:prstGeom>
-                          <a:ln>
-                            <a:tailEnd type="triangle"/>
-                          </a:ln>
-                        </wps:spPr>
-                        <wps:style>
-                          <a:lnRef idx="1">
-                            <a:schemeClr val="accent1"/>
-                          </a:lnRef>
-                          <a:fillRef idx="0">
-                            <a:schemeClr val="accent1"/>
-                          </a:fillRef>
-                          <a:effectRef idx="0">
-                            <a:schemeClr val="accent1"/>
-                          </a:effectRef>
-                          <a:fontRef idx="minor">
-                            <a:schemeClr val="tx1"/>
-                          </a:fontRef>
-                        </wps:style>
-                        <wps:bodyPr/>
-                      </wps:wsp>
-                    </wpg:wgp>
-                  </a:graphicData>
-                </a:graphic>
-              </wp:anchor>
-            </w:drawing>
-          </mc:Choice>
-          <mc:Fallback>
-            <w:pict>
-              <v:group w14:anchorId="0FA49F28" id="Group 128" o:spid="_x0000_s1026" style="position:absolute;margin-left:454pt;margin-top:354.85pt;width:50.4pt;height:39.2pt;z-index:251835392" coordsize="6400,4978" o:gfxdata="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">
-                <v:oval id="Oval 118" o:spid="_x0000_s1027" style="position:absolute;left:4927;top:914;width:451;height:451;visibility:visible;mso-wrap-style:square;v-text-anchor:middle" o:gfxdata="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" fillcolor="#4472c4 [3204]" strokecolor="#1f3763 [1604]" strokeweight="1pt">
-                  <v:stroke joinstyle="miter"/>
-                </v:oval>
-                <v:line id="Straight Connector 116" o:spid="_x0000_s1028" style="position:absolute;visibility:visible;mso-wrap-style:square" from="5232,0" to="5232,1149" o:connectortype="straight" o:gfxdata="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" strokecolor="#4472c4 [3204]" strokeweight=".5pt">
-                  <v:stroke joinstyle="miter"/>
-                </v:line>
-                <v:line id="Straight Connector 114" o:spid="_x0000_s1029" style="position:absolute;visibility:visible;mso-wrap-style:square" from="0,25" to="5270,25" o:connectortype="straight" o:gfxdata="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" strokecolor="#4472c4 [3204]" strokeweight=".5pt">
-                  <v:stroke joinstyle="miter"/>
-                </v:line>
-                <v:line id="Straight Connector 115" o:spid="_x0000_s1030" style="position:absolute;visibility:visible;mso-wrap-style:square" from="0,4978" to="5270,4978" o:connectortype="straight" o:gfxdata="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" strokecolor="#4472c4 [3204]" strokeweight=".5pt">
-                  <v:stroke joinstyle="miter"/>
-                </v:line>
-                <v:oval id="Oval 119" o:spid="_x0000_s1031" style="position:absolute;left:4953;top:3632;width:450;height:451;visibility:visible;mso-wrap-style:square;v-text-anchor:middle" o:gfxdata="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" fillcolor="#4472c4 [3204]" strokecolor="#1f3763 [1604]" strokeweight="1pt">
-                  <v:stroke joinstyle="miter"/>
-                </v:oval>
-                <v:line id="Straight Connector 120" o:spid="_x0000_s1032" style="position:absolute;visibility:visible;mso-wrap-style:square" from="5207,3759" to="5207,4908" o:connectortype="straight" o:gfxdata="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" strokecolor="#4472c4 [3204]" strokeweight=".5pt">
-                  <v:stroke joinstyle="miter"/>
-                </v:line>
-                <v:shapetype id="_x0000_t32" coordsize="21600,21600" o:spt="32" o:oned="t" path="m,l21600,21600e" filled="f">
-                  <v:path arrowok="t" fillok="f" o:connecttype="none"/>
-                  <o:lock v:ext="edit" shapetype="t"/>
-                </v:shapetype>
-                <v:shape id="Straight Arrow Connector 121" o:spid="_x0000_s1033" type="#_x0000_t32" style="position:absolute;left:5257;top:1168;width:1143;height:2449;visibility:visible;mso-wrap-style:square" o:connectortype="straight" o:gfxdata="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" strokecolor="#4472c4 [3204]" strokeweight=".5pt">
-                  <v:stroke endarrow="block" joinstyle="miter"/>
-                </v:shape>
-              </v:group>
-            </w:pict>
-          </mc:Fallback>
-        </mc:AlternateContent>
-      </w:r>
-      <w:r>
-        <w:rPr>
-          <w:noProof/>
-          <w:sz w:val="40"/>
-          <w:szCs w:val="40"/>
-        </w:rPr>
-        <mc:AlternateContent>
           <mc:Choice Requires="wps">
             <w:drawing>
-              <wp:anchor distT="0" distB="0" distL="114300" distR="114300" simplePos="0" relativeHeight="251843584" behindDoc="0" locked="0" layoutInCell="1" allowOverlap="1" wp14:anchorId="2A4DA410" wp14:editId="25C01526">
+              <wp:anchor distT="0" distB="0" distL="114300" distR="114300" simplePos="0" relativeHeight="251842560" behindDoc="0" locked="0" layoutInCell="1" allowOverlap="1" wp14:anchorId="2A4DA410" wp14:editId="1634943C">
                 <wp:simplePos x="0" y="0"/>
                 <wp:positionH relativeFrom="column">
                   <wp:posOffset>3753274</wp:posOffset>
@@ -2213,7 +2519,7 @@
           </mc:Choice>
           <mc:Fallback>
             <w:pict>
-              <v:shape w14:anchorId="2A4DA410" id="Text Box 125" o:spid="_x0000_s1033" type="#_x0000_t202" style="position:absolute;left:0;text-align:left;margin-left:295.55pt;margin-top:375.35pt;width:42.55pt;height:20.15pt;z-index:251843584;visibility:visible;mso-wrap-style:square;mso-wrap-distance-left:9pt;mso-wrap-distance-top:0;mso-wrap-distance-right:9pt;mso-wrap-distance-bottom:0;mso-position-horizontal:absolute;mso-position-horizontal-relative:text;mso-position-vertical:absolute;mso-position-vertical-relative:text;v-text-anchor:top" o:gfxdata="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" filled="f" stroked="f" strokeweight=".5pt">
+              <v:shape w14:anchorId="2A4DA410" id="Text Box 125" o:spid="_x0000_s1033" type="#_x0000_t202" style="position:absolute;left:0;text-align:left;margin-left:295.55pt;margin-top:375.35pt;width:42.55pt;height:20.15pt;z-index:251842560;visibility:visible;mso-wrap-style:square;mso-wrap-distance-left:9pt;mso-wrap-distance-top:0;mso-wrap-distance-right:9pt;mso-wrap-distance-bottom:0;mso-position-horizontal:absolute;mso-position-horizontal-relative:text;mso-position-vertical:absolute;mso-position-vertical-relative:text;v-text-anchor:top" o:gfxdata="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" filled="f" stroked="f" strokeweight=".5pt">
                 <v:textbox>
                   <w:txbxContent>
                     <w:p>
@@ -2274,7 +2580,7 @@
         <mc:AlternateContent>
           <mc:Choice Requires="wps">
             <w:drawing>
-              <wp:anchor distT="0" distB="0" distL="114300" distR="114300" simplePos="0" relativeHeight="251841536" behindDoc="0" locked="0" layoutInCell="1" allowOverlap="1" wp14:anchorId="036E632E" wp14:editId="10F63811">
+              <wp:anchor distT="0" distB="0" distL="114300" distR="114300" simplePos="0" relativeHeight="251840512" behindDoc="0" locked="0" layoutInCell="1" allowOverlap="1" wp14:anchorId="036E632E" wp14:editId="7A277ABD">
                 <wp:simplePos x="0" y="0"/>
                 <wp:positionH relativeFrom="column">
                   <wp:posOffset>3486150</wp:posOffset>
@@ -2345,23 +2651,7 @@
                                   <w14:round/>
                                 </w14:textOutline>
                               </w:rPr>
-                              <w:t>A</w:t>
-                            </w:r>
-                            <w:r>
-                              <w:rPr>
-                                <w:color w:val="000000" w:themeColor="text1"/>
-                                <w14:shadow w14:blurRad="38100" w14:dist="19050" w14:dir="2700000" w14:sx="100000" w14:sy="100000" w14:kx="0" w14:ky="0" w14:algn="tl">
-                                  <w14:schemeClr w14:val="dk1">
-                                    <w14:alpha w14:val="60000"/>
-                                  </w14:schemeClr>
-                                </w14:shadow>
-                                <w14:textOutline w14:w="0" w14:cap="flat" w14:cmpd="sng" w14:algn="ctr">
-                                  <w14:noFill/>
-                                  <w14:prstDash w14:val="solid"/>
-                                  <w14:round/>
-                                </w14:textOutline>
-                              </w:rPr>
-                              <w:t>1</w:t>
+                              <w:t>A1</w:t>
                             </w:r>
                           </w:p>
                         </w:txbxContent>
@@ -2380,7 +2670,7 @@
           </mc:Choice>
           <mc:Fallback>
             <w:pict>
-              <v:shape w14:anchorId="036E632E" id="Text Box 124" o:spid="_x0000_s1034" type="#_x0000_t202" style="position:absolute;left:0;text-align:left;margin-left:274.5pt;margin-top:381.55pt;width:44.5pt;height:20.15pt;z-index:251841536;visibility:visible;mso-wrap-style:square;mso-wrap-distance-left:9pt;mso-wrap-distance-top:0;mso-wrap-distance-right:9pt;mso-wrap-distance-bottom:0;mso-position-horizontal:absolute;mso-position-horizontal-relative:text;mso-position-vertical:absolute;mso-position-vertical-relative:text;v-text-anchor:top" o:gfxdata="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" filled="f" stroked="f" strokeweight=".5pt">
+              <v:shape w14:anchorId="036E632E" id="Text Box 124" o:spid="_x0000_s1034" type="#_x0000_t202" style="position:absolute;left:0;text-align:left;margin-left:274.5pt;margin-top:381.55pt;width:44.5pt;height:20.15pt;z-index:251840512;visibility:visible;mso-wrap-style:square;mso-wrap-distance-left:9pt;mso-wrap-distance-top:0;mso-wrap-distance-right:9pt;mso-wrap-distance-bottom:0;mso-position-horizontal:absolute;mso-position-horizontal-relative:text;mso-position-vertical:absolute;mso-position-vertical-relative:text;v-text-anchor:top" o:gfxdata="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" filled="f" stroked="f" strokeweight=".5pt">
                 <v:textbox>
                   <w:txbxContent>
                     <w:p>
@@ -2422,23 +2712,7 @@
                             <w14:round/>
                           </w14:textOutline>
                         </w:rPr>
-                        <w:t>A</w:t>
-                      </w:r>
-                      <w:r>
-                        <w:rPr>
-                          <w:color w:val="000000" w:themeColor="text1"/>
-                          <w14:shadow w14:blurRad="38100" w14:dist="19050" w14:dir="2700000" w14:sx="100000" w14:sy="100000" w14:kx="0" w14:ky="0" w14:algn="tl">
-                            <w14:schemeClr w14:val="dk1">
-                              <w14:alpha w14:val="60000"/>
-                            </w14:schemeClr>
-                          </w14:shadow>
-                          <w14:textOutline w14:w="0" w14:cap="flat" w14:cmpd="sng" w14:algn="ctr">
-                            <w14:noFill/>
-                            <w14:prstDash w14:val="solid"/>
-                            <w14:round/>
-                          </w14:textOutline>
-                        </w:rPr>
-                        <w:t>1</w:t>
+                        <w:t>A1</w:t>
                       </w:r>
                     </w:p>
                   </w:txbxContent>
@@ -2457,7 +2731,7 @@
         <mc:AlternateContent>
           <mc:Choice Requires="wps">
             <w:drawing>
-              <wp:anchor distT="0" distB="0" distL="114300" distR="114300" simplePos="0" relativeHeight="251837440" behindDoc="0" locked="0" layoutInCell="1" allowOverlap="1" wp14:anchorId="6F756712" wp14:editId="79A8F3A5">
+              <wp:anchor distT="0" distB="0" distL="114300" distR="114300" simplePos="0" relativeHeight="251836416" behindDoc="0" locked="0" layoutInCell="1" allowOverlap="1" wp14:anchorId="6F756712" wp14:editId="579CA6A9">
                 <wp:simplePos x="0" y="0"/>
                 <wp:positionH relativeFrom="column">
                   <wp:posOffset>3864610</wp:posOffset>
@@ -2509,7 +2783,7 @@
           </mc:Choice>
           <mc:Fallback>
             <w:pict>
-              <v:line w14:anchorId="24C61A03" id="Straight Connector 122" o:spid="_x0000_s1026" style="position:absolute;flip:x y;z-index:251837440;visibility:visible;mso-wrap-style:square;mso-width-percent:0;mso-wrap-distance-left:9pt;mso-wrap-distance-top:0;mso-wrap-distance-right:9pt;mso-wrap-distance-bottom:0;mso-position-horizontal:absolute;mso-position-horizontal-relative:text;mso-position-vertical:absolute;mso-position-vertical-relative:text;mso-width-percent:0;mso-width-relative:margin" from="304.3pt,394.3pt" to="345.3pt,394.65pt" o:gfxdata="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" strokecolor="#4472c4 [3204]" strokeweight=".5pt">
+              <v:line w14:anchorId="144ECF50" id="Straight Connector 122" o:spid="_x0000_s1026" style="position:absolute;flip:x y;z-index:251836416;visibility:visible;mso-wrap-style:square;mso-width-percent:0;mso-wrap-distance-left:9pt;mso-wrap-distance-top:0;mso-wrap-distance-right:9pt;mso-wrap-distance-bottom:0;mso-position-horizontal:absolute;mso-position-horizontal-relative:text;mso-position-vertical:absolute;mso-position-vertical-relative:text;mso-width-percent:0;mso-width-relative:margin" from="304.3pt,394.3pt" to="345.3pt,394.65pt" o:gfxdata="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" strokecolor="#4472c4 [3204]" strokeweight=".5pt">
                 <v:stroke joinstyle="miter"/>
               </v:line>
             </w:pict>
@@ -2525,7 +2799,7 @@
         <mc:AlternateContent>
           <mc:Choice Requires="wps">
             <w:drawing>
-              <wp:anchor distT="0" distB="0" distL="114300" distR="114300" simplePos="0" relativeHeight="251770880" behindDoc="0" locked="0" layoutInCell="1" allowOverlap="1" wp14:anchorId="4173C39C" wp14:editId="6197F35B">
+              <wp:anchor distT="0" distB="0" distL="114300" distR="114300" simplePos="0" relativeHeight="251755520" behindDoc="0" locked="0" layoutInCell="1" allowOverlap="1" wp14:anchorId="4173C39C" wp14:editId="2FB280EE">
                 <wp:simplePos x="0" y="0"/>
                 <wp:positionH relativeFrom="column">
                   <wp:posOffset>6184900</wp:posOffset>
@@ -2582,7 +2856,7 @@
           </mc:Choice>
           <mc:Fallback>
             <w:pict>
-              <v:rect w14:anchorId="2F4A384A" id="Rectangle 87" o:spid="_x0000_s1026" style="position:absolute;margin-left:487pt;margin-top:297.2pt;width:15pt;height:28pt;z-index:251770880;visibility:visible;mso-wrap-style:square;mso-wrap-distance-left:9pt;mso-wrap-distance-top:0;mso-wrap-distance-right:9pt;mso-wrap-distance-bottom:0;mso-position-horizontal:absolute;mso-position-horizontal-relative:text;mso-position-vertical:absolute;mso-position-vertical-relative:text;v-text-anchor:middle" o:gfxdata="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" filled="f" strokecolor="#1f3763 [1604]" strokeweight="1pt"/>
+              <v:rect w14:anchorId="771BA07E" id="Rectangle 87" o:spid="_x0000_s1026" style="position:absolute;margin-left:487pt;margin-top:297.2pt;width:15pt;height:28pt;z-index:251755520;visibility:visible;mso-wrap-style:square;mso-wrap-distance-left:9pt;mso-wrap-distance-top:0;mso-wrap-distance-right:9pt;mso-wrap-distance-bottom:0;mso-position-horizontal:absolute;mso-position-horizontal-relative:text;mso-position-vertical:absolute;mso-position-vertical-relative:text;v-text-anchor:middle" o:gfxdata="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" filled="f" strokecolor="#1f3763 [1604]" strokeweight="1pt"/>
             </w:pict>
           </mc:Fallback>
         </mc:AlternateContent>
@@ -2596,7 +2870,7 @@
         <mc:AlternateContent>
           <mc:Choice Requires="wps">
             <w:drawing>
-              <wp:anchor distT="0" distB="0" distL="114300" distR="114300" simplePos="0" relativeHeight="251771904" behindDoc="0" locked="0" layoutInCell="1" allowOverlap="1" wp14:anchorId="3FCA2500" wp14:editId="1D5FD1FD">
+              <wp:anchor distT="0" distB="0" distL="114300" distR="114300" simplePos="0" relativeHeight="251756544" behindDoc="0" locked="0" layoutInCell="1" allowOverlap="1" wp14:anchorId="3FCA2500" wp14:editId="6E08F4A3">
                 <wp:simplePos x="0" y="0"/>
                 <wp:positionH relativeFrom="column">
                   <wp:posOffset>5765800</wp:posOffset>
@@ -2648,7 +2922,7 @@
           </mc:Choice>
           <mc:Fallback>
             <w:pict>
-              <v:shape w14:anchorId="40530EDF" id="Straight Arrow Connector 93" o:spid="_x0000_s1026" type="#_x0000_t32" style="position:absolute;margin-left:454pt;margin-top:311.6pt;width:33pt;height:0;z-index:251771904;visibility:visible;mso-wrap-style:square;mso-wrap-distance-left:9pt;mso-wrap-distance-top:0;mso-wrap-distance-right:9pt;mso-wrap-distance-bottom:0;mso-position-horizontal:absolute;mso-position-horizontal-relative:text;mso-position-vertical:absolute;mso-position-vertical-relative:text" o:gfxdata="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" strokecolor="#4472c4 [3204]" strokeweight=".5pt">
+              <v:shape w14:anchorId="3F5E2029" id="Straight Arrow Connector 93" o:spid="_x0000_s1026" type="#_x0000_t32" style="position:absolute;margin-left:454pt;margin-top:311.6pt;width:33pt;height:0;z-index:251756544;visibility:visible;mso-wrap-style:square;mso-wrap-distance-left:9pt;mso-wrap-distance-top:0;mso-wrap-distance-right:9pt;mso-wrap-distance-bottom:0;mso-position-horizontal:absolute;mso-position-horizontal-relative:text;mso-position-vertical:absolute;mso-position-vertical-relative:text" o:gfxdata="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" strokecolor="#4472c4 [3204]" strokeweight=".5pt">
                 <v:stroke endarrow="block" joinstyle="miter"/>
               </v:shape>
             </w:pict>
@@ -2664,7 +2938,7 @@
         <mc:AlternateContent>
           <mc:Choice Requires="wps">
             <w:drawing>
-              <wp:anchor distT="0" distB="0" distL="114300" distR="114300" simplePos="0" relativeHeight="251772928" behindDoc="0" locked="0" layoutInCell="1" allowOverlap="1" wp14:anchorId="7DEF99E2" wp14:editId="000787EB">
+              <wp:anchor distT="0" distB="0" distL="114300" distR="114300" simplePos="0" relativeHeight="251757568" behindDoc="0" locked="0" layoutInCell="1" allowOverlap="1" wp14:anchorId="7DEF99E2" wp14:editId="689E0AAC">
                 <wp:simplePos x="0" y="0"/>
                 <wp:positionH relativeFrom="column">
                   <wp:posOffset>5765800</wp:posOffset>
@@ -2713,7 +2987,7 @@
           </mc:Choice>
           <mc:Fallback>
             <w:pict>
-              <v:line w14:anchorId="00DAA247" id="Straight Connector 94" o:spid="_x0000_s1026" style="position:absolute;z-index:251772928;visibility:visible;mso-wrap-style:square;mso-wrap-distance-left:9pt;mso-wrap-distance-top:0;mso-wrap-distance-right:9pt;mso-wrap-distance-bottom:0;mso-position-horizontal:absolute;mso-position-horizontal-relative:text;mso-position-vertical:absolute;mso-position-vertical-relative:text" from="454pt,291.2pt" to="495.5pt,291.2pt" o:gfxdata="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" strokecolor="#4472c4 [3204]" strokeweight=".5pt">
+              <v:line w14:anchorId="7CDAAC35" id="Straight Connector 94" o:spid="_x0000_s1026" style="position:absolute;z-index:251757568;visibility:visible;mso-wrap-style:square;mso-wrap-distance-left:9pt;mso-wrap-distance-top:0;mso-wrap-distance-right:9pt;mso-wrap-distance-bottom:0;mso-position-horizontal:absolute;mso-position-horizontal-relative:text;mso-position-vertical:absolute;mso-position-vertical-relative:text" from="454pt,291.2pt" to="495.5pt,291.2pt" o:gfxdata="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" strokecolor="#4472c4 [3204]" strokeweight=".5pt">
                 <v:stroke joinstyle="miter"/>
               </v:line>
             </w:pict>
@@ -2729,7 +3003,7 @@
         <mc:AlternateContent>
           <mc:Choice Requires="wps">
             <w:drawing>
-              <wp:anchor distT="0" distB="0" distL="114300" distR="114300" simplePos="0" relativeHeight="251773952" behindDoc="0" locked="0" layoutInCell="1" allowOverlap="1" wp14:anchorId="46623D34" wp14:editId="3BF5EDE8">
+              <wp:anchor distT="0" distB="0" distL="114300" distR="114300" simplePos="0" relativeHeight="251758592" behindDoc="0" locked="0" layoutInCell="1" allowOverlap="1" wp14:anchorId="46623D34" wp14:editId="120C5343">
                 <wp:simplePos x="0" y="0"/>
                 <wp:positionH relativeFrom="column">
                   <wp:posOffset>5765800</wp:posOffset>
@@ -2778,7 +3052,7 @@
           </mc:Choice>
           <mc:Fallback>
             <w:pict>
-              <v:line w14:anchorId="2BDEFFDB" id="Straight Connector 95" o:spid="_x0000_s1026" style="position:absolute;z-index:251773952;visibility:visible;mso-wrap-style:square;mso-wrap-distance-left:9pt;mso-wrap-distance-top:0;mso-wrap-distance-right:9pt;mso-wrap-distance-bottom:0;mso-position-horizontal:absolute;mso-position-horizontal-relative:text;mso-position-vertical:absolute;mso-position-vertical-relative:text" from="454pt,332.6pt" to="495.5pt,332.6pt" o:gfxdata="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" strokecolor="#4472c4 [3204]" strokeweight=".5pt">
+              <v:line w14:anchorId="1212D979" id="Straight Connector 95" o:spid="_x0000_s1026" style="position:absolute;z-index:251758592;visibility:visible;mso-wrap-style:square;mso-wrap-distance-left:9pt;mso-wrap-distance-top:0;mso-wrap-distance-right:9pt;mso-wrap-distance-bottom:0;mso-position-horizontal:absolute;mso-position-horizontal-relative:text;mso-position-vertical:absolute;mso-position-vertical-relative:text" from="454pt,332.6pt" to="495.5pt,332.6pt" o:gfxdata="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" strokecolor="#4472c4 [3204]" strokeweight=".5pt">
                 <v:stroke joinstyle="miter"/>
               </v:line>
             </w:pict>
@@ -2794,7 +3068,7 @@
         <mc:AlternateContent>
           <mc:Choice Requires="wps">
             <w:drawing>
-              <wp:anchor distT="0" distB="0" distL="114300" distR="114300" simplePos="0" relativeHeight="251774976" behindDoc="0" locked="0" layoutInCell="1" allowOverlap="1" wp14:anchorId="02717E3A" wp14:editId="64B4A536">
+              <wp:anchor distT="0" distB="0" distL="114300" distR="114300" simplePos="0" relativeHeight="251759616" behindDoc="0" locked="0" layoutInCell="1" allowOverlap="1" wp14:anchorId="02717E3A" wp14:editId="7DE2DE98">
                 <wp:simplePos x="0" y="0"/>
                 <wp:positionH relativeFrom="column">
                   <wp:posOffset>6289040</wp:posOffset>
@@ -2843,7 +3117,7 @@
           </mc:Choice>
           <mc:Fallback>
             <w:pict>
-              <v:line w14:anchorId="056AFA05" id="Straight Connector 96" o:spid="_x0000_s1026" style="position:absolute;z-index:251774976;visibility:visible;mso-wrap-style:square;mso-wrap-distance-left:9pt;mso-wrap-distance-top:0;mso-wrap-distance-right:9pt;mso-wrap-distance-bottom:0;mso-position-horizontal:absolute;mso-position-horizontal-relative:text;mso-position-vertical:absolute;mso-position-vertical-relative:text" from="495.2pt,291pt" to="495.2pt,297pt" o:gfxdata="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" strokecolor="#4472c4 [3204]" strokeweight=".5pt">
+              <v:line w14:anchorId="3903C712" id="Straight Connector 96" o:spid="_x0000_s1026" style="position:absolute;z-index:251759616;visibility:visible;mso-wrap-style:square;mso-wrap-distance-left:9pt;mso-wrap-distance-top:0;mso-wrap-distance-right:9pt;mso-wrap-distance-bottom:0;mso-position-horizontal:absolute;mso-position-horizontal-relative:text;mso-position-vertical:absolute;mso-position-vertical-relative:text" from="495.2pt,291pt" to="495.2pt,297pt" o:gfxdata="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" strokecolor="#4472c4 [3204]" strokeweight=".5pt">
                 <v:stroke joinstyle="miter"/>
               </v:line>
             </w:pict>
@@ -2859,7 +3133,7 @@
         <mc:AlternateContent>
           <mc:Choice Requires="wps">
             <w:drawing>
-              <wp:anchor distT="0" distB="0" distL="114300" distR="114300" simplePos="0" relativeHeight="251776000" behindDoc="0" locked="0" layoutInCell="1" allowOverlap="1" wp14:anchorId="1C6DDFF2" wp14:editId="04635A88">
+              <wp:anchor distT="0" distB="0" distL="114300" distR="114300" simplePos="0" relativeHeight="251760640" behindDoc="0" locked="0" layoutInCell="1" allowOverlap="1" wp14:anchorId="1C6DDFF2" wp14:editId="03826256">
                 <wp:simplePos x="0" y="0"/>
                 <wp:positionH relativeFrom="column">
                   <wp:posOffset>6289040</wp:posOffset>
@@ -2908,7 +3182,7 @@
           </mc:Choice>
           <mc:Fallback>
             <w:pict>
-              <v:line w14:anchorId="0FA4D67F" id="Straight Connector 97" o:spid="_x0000_s1026" style="position:absolute;flip:y;z-index:251776000;visibility:visible;mso-wrap-style:square;mso-wrap-distance-left:9pt;mso-wrap-distance-top:0;mso-wrap-distance-right:9pt;mso-wrap-distance-bottom:0;mso-position-horizontal:absolute;mso-position-horizontal-relative:text;mso-position-vertical:absolute;mso-position-vertical-relative:text" from="495.2pt,325.2pt" to="495.2pt,332.5pt" o:gfxdata="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" strokecolor="#4472c4 [3204]" strokeweight=".5pt">
+              <v:line w14:anchorId="5CFF9234" id="Straight Connector 97" o:spid="_x0000_s1026" style="position:absolute;flip:y;z-index:251760640;visibility:visible;mso-wrap-style:square;mso-wrap-distance-left:9pt;mso-wrap-distance-top:0;mso-wrap-distance-right:9pt;mso-wrap-distance-bottom:0;mso-position-horizontal:absolute;mso-position-horizontal-relative:text;mso-position-vertical:absolute;mso-position-vertical-relative:text" from="495.2pt,325.2pt" to="495.2pt,332.5pt" o:gfxdata="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" strokecolor="#4472c4 [3204]" strokeweight=".5pt">
                 <v:stroke joinstyle="miter"/>
               </v:line>
             </w:pict>
@@ -2924,7 +3198,7 @@
         <mc:AlternateContent>
           <mc:Choice Requires="wps">
             <w:drawing>
-              <wp:anchor distT="0" distB="0" distL="114300" distR="114300" simplePos="0" relativeHeight="251802624" behindDoc="0" locked="0" layoutInCell="1" allowOverlap="1" wp14:anchorId="464BACE3" wp14:editId="2DF8EE0B">
+              <wp:anchor distT="0" distB="0" distL="114300" distR="114300" simplePos="0" relativeHeight="251787264" behindDoc="0" locked="0" layoutInCell="1" allowOverlap="1" wp14:anchorId="464BACE3" wp14:editId="3C032D1F">
                 <wp:simplePos x="0" y="0"/>
                 <wp:positionH relativeFrom="column">
                   <wp:posOffset>4358852</wp:posOffset>
@@ -2980,7 +3254,7 @@
           </mc:Choice>
           <mc:Fallback>
             <w:pict>
-              <v:oval w14:anchorId="6CFC5659" id="Oval 110" o:spid="_x0000_s1026" style="position:absolute;margin-left:343.2pt;margin-top:555.9pt;width:3.55pt;height:3.55pt;z-index:251802624;visibility:visible;mso-wrap-style:square;mso-wrap-distance-left:9pt;mso-wrap-distance-top:0;mso-wrap-distance-right:9pt;mso-wrap-distance-bottom:0;mso-position-horizontal:absolute;mso-position-horizontal-relative:text;mso-position-vertical:absolute;mso-position-vertical-relative:text;v-text-anchor:middle" o:gfxdata="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" fillcolor="#4472c4 [3204]" strokecolor="#1f3763 [1604]" strokeweight="1pt">
+              <v:oval w14:anchorId="005C458F" id="Oval 110" o:spid="_x0000_s1026" style="position:absolute;margin-left:343.2pt;margin-top:555.9pt;width:3.55pt;height:3.55pt;z-index:251787264;visibility:visible;mso-wrap-style:square;mso-wrap-distance-left:9pt;mso-wrap-distance-top:0;mso-wrap-distance-right:9pt;mso-wrap-distance-bottom:0;mso-position-horizontal:absolute;mso-position-horizontal-relative:text;mso-position-vertical:absolute;mso-position-vertical-relative:text;v-text-anchor:middle" o:gfxdata="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" fillcolor="#4472c4 [3204]" strokecolor="#1f3763 [1604]" strokeweight="1pt">
                 <v:stroke joinstyle="miter"/>
               </v:oval>
             </w:pict>
@@ -2996,7 +3270,7 @@
         <mc:AlternateContent>
           <mc:Choice Requires="wps">
             <w:drawing>
-              <wp:anchor distT="0" distB="0" distL="114300" distR="114300" simplePos="0" relativeHeight="251800576" behindDoc="0" locked="0" layoutInCell="1" allowOverlap="1" wp14:anchorId="1E602ADE" wp14:editId="41D0E859">
+              <wp:anchor distT="0" distB="0" distL="114300" distR="114300" simplePos="0" relativeHeight="251785216" behindDoc="0" locked="0" layoutInCell="1" allowOverlap="1" wp14:anchorId="1E602ADE" wp14:editId="60E6DAB9">
                 <wp:simplePos x="0" y="0"/>
                 <wp:positionH relativeFrom="column">
                   <wp:posOffset>4385521</wp:posOffset>
@@ -3045,7 +3319,7 @@
           </mc:Choice>
           <mc:Fallback>
             <w:pict>
-              <v:line w14:anchorId="58D95BA0" id="Straight Connector 109" o:spid="_x0000_s1026" style="position:absolute;z-index:251800576;visibility:visible;mso-wrap-style:square;mso-wrap-distance-left:9pt;mso-wrap-distance-top:0;mso-wrap-distance-right:9pt;mso-wrap-distance-bottom:0;mso-position-horizontal:absolute;mso-position-horizontal-relative:text;mso-position-vertical:absolute;mso-position-vertical-relative:text" from="345.3pt,511.65pt" to="345.3pt,558.15pt" o:gfxdata="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" strokecolor="#4472c4 [3204]" strokeweight=".5pt">
+              <v:line w14:anchorId="45F8349B" id="Straight Connector 109" o:spid="_x0000_s1026" style="position:absolute;z-index:251785216;visibility:visible;mso-wrap-style:square;mso-wrap-distance-left:9pt;mso-wrap-distance-top:0;mso-wrap-distance-right:9pt;mso-wrap-distance-bottom:0;mso-position-horizontal:absolute;mso-position-horizontal-relative:text;mso-position-vertical:absolute;mso-position-vertical-relative:text" from="345.3pt,511.65pt" to="345.3pt,558.15pt" o:gfxdata="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" strokecolor="#4472c4 [3204]" strokeweight=".5pt">
                 <v:stroke joinstyle="miter"/>
               </v:line>
             </w:pict>
@@ -3061,7 +3335,7 @@
         <mc:AlternateContent>
           <mc:Choice Requires="wps">
             <w:drawing>
-              <wp:anchor distT="0" distB="0" distL="114300" distR="114300" simplePos="0" relativeHeight="251798528" behindDoc="0" locked="0" layoutInCell="1" allowOverlap="1" wp14:anchorId="7CA985BC" wp14:editId="2A3B33D9">
+              <wp:anchor distT="0" distB="0" distL="114300" distR="114300" simplePos="0" relativeHeight="251783168" behindDoc="0" locked="0" layoutInCell="1" allowOverlap="1" wp14:anchorId="7CA985BC" wp14:editId="1361CA98">
                 <wp:simplePos x="0" y="0"/>
                 <wp:positionH relativeFrom="column">
                   <wp:posOffset>4385733</wp:posOffset>
@@ -3116,7 +3390,7 @@
           </mc:Choice>
           <mc:Fallback>
             <w:pict>
-              <v:line w14:anchorId="19AF80D1" id="Straight Connector 108" o:spid="_x0000_s1026" style="position:absolute;flip:y;z-index:251798528;visibility:visible;mso-wrap-style:square;mso-width-percent:0;mso-height-percent:0;mso-wrap-distance-left:9pt;mso-wrap-distance-top:0;mso-wrap-distance-right:9pt;mso-wrap-distance-bottom:0;mso-position-horizontal:absolute;mso-position-horizontal-relative:text;mso-position-vertical:absolute;mso-position-vertical-relative:text;mso-width-percent:0;mso-height-percent:0;mso-width-relative:margin;mso-height-relative:margin" from="345.35pt,394.35pt" to="359.35pt,394.7pt" o:gfxdata="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" strokecolor="#4472c4 [3204]" strokeweight=".5pt">
+              <v:line w14:anchorId="0FA591D8" id="Straight Connector 108" o:spid="_x0000_s1026" style="position:absolute;flip:y;z-index:251783168;visibility:visible;mso-wrap-style:square;mso-width-percent:0;mso-height-percent:0;mso-wrap-distance-left:9pt;mso-wrap-distance-top:0;mso-wrap-distance-right:9pt;mso-wrap-distance-bottom:0;mso-position-horizontal:absolute;mso-position-horizontal-relative:text;mso-position-vertical:absolute;mso-position-vertical-relative:text;mso-width-percent:0;mso-height-percent:0;mso-width-relative:margin;mso-height-relative:margin" from="345.35pt,394.35pt" to="359.35pt,394.7pt" o:gfxdata="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" strokecolor="#4472c4 [3204]" strokeweight=".5pt">
                 <v:stroke joinstyle="miter"/>
               </v:line>
             </w:pict>
@@ -3132,7 +3406,7 @@
         <mc:AlternateContent>
           <mc:Choice Requires="wpg">
             <w:drawing>
-              <wp:anchor distT="0" distB="0" distL="114300" distR="114300" simplePos="0" relativeHeight="251786240" behindDoc="0" locked="0" layoutInCell="1" allowOverlap="1" wp14:anchorId="6618AB64" wp14:editId="350AD448">
+              <wp:anchor distT="0" distB="0" distL="114300" distR="114300" simplePos="0" relativeHeight="251770880" behindDoc="0" locked="0" layoutInCell="1" allowOverlap="1" wp14:anchorId="6618AB64" wp14:editId="29A5E576">
                 <wp:simplePos x="0" y="0"/>
                 <wp:positionH relativeFrom="column">
                   <wp:posOffset>4476750</wp:posOffset>
@@ -3447,7 +3721,7 @@
           </mc:Choice>
           <mc:Fallback>
             <w:pict>
-              <v:group w14:anchorId="3B00BCAB" id="Group 88" o:spid="_x0000_s1026" style="position:absolute;margin-left:352.5pt;margin-top:352.25pt;width:25pt;height:50.5pt;z-index:251786240" coordsize="3175,6413" o:gfxdata="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">
+              <v:group w14:anchorId="430689BF" id="Group 88" o:spid="_x0000_s1026" style="position:absolute;margin-left:352.5pt;margin-top:352.25pt;width:25pt;height:50.5pt;z-index:251770880" coordsize="3175,6413" o:gfxdata="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">
                 <v:rect id="Rectangle 5" o:spid="_x0000_s1027" style="position:absolute;width:1460;height:6413;visibility:visible;mso-wrap-style:square;v-text-anchor:middle" o:gfxdata="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" filled="f" strokecolor="#1f3763 [1604]" strokeweight="1pt"/>
                 <v:rect id="Rectangle 23" o:spid="_x0000_s1028" style="position:absolute;left:1714;width:1461;height:6413;visibility:visible;mso-wrap-style:square;v-text-anchor:middle" o:gfxdata="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" filled="f" strokecolor="#1f3763 [1604]" strokeweight="1pt"/>
                 <v:oval id="Oval 33" o:spid="_x0000_s1029" style="position:absolute;left:317;top:762;width:819;height:768;flip:x;visibility:visible;mso-wrap-style:square;v-text-anchor:middle" o:gfxdata="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" fillcolor="#4472c4 [3204]" strokecolor="#1f3763 [1604]" strokeweight="1pt">
@@ -3482,7 +3756,7 @@
         <mc:AlternateContent>
           <mc:Choice Requires="wps">
             <w:drawing>
-              <wp:anchor distT="0" distB="0" distL="114300" distR="114300" simplePos="0" relativeHeight="251796480" behindDoc="0" locked="0" layoutInCell="1" allowOverlap="1" wp14:anchorId="00023A7F" wp14:editId="7B7EADFC">
+              <wp:anchor distT="0" distB="0" distL="114300" distR="114300" simplePos="0" relativeHeight="251781120" behindDoc="0" locked="0" layoutInCell="1" allowOverlap="1" wp14:anchorId="00023A7F" wp14:editId="5C60BB34">
                 <wp:simplePos x="0" y="0"/>
                 <wp:positionH relativeFrom="column">
                   <wp:posOffset>4385733</wp:posOffset>
@@ -3537,7 +3811,7 @@
           </mc:Choice>
           <mc:Fallback>
             <w:pict>
-              <v:line w14:anchorId="12C7C7C3" id="Straight Connector 107" o:spid="_x0000_s1026" style="position:absolute;z-index:251796480;visibility:visible;mso-wrap-style:square;mso-width-percent:0;mso-height-percent:0;mso-wrap-distance-left:9pt;mso-wrap-distance-top:0;mso-wrap-distance-right:9pt;mso-wrap-distance-bottom:0;mso-position-horizontal:absolute;mso-position-horizontal-relative:text;mso-position-vertical:absolute;mso-position-vertical-relative:text;mso-width-percent:0;mso-height-percent:0;mso-width-relative:margin;mso-height-relative:margin" from="345.35pt,394.5pt" to="345.35pt,452.45pt" o:gfxdata="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" strokecolor="#4472c4 [3204]" strokeweight=".5pt">
+              <v:line w14:anchorId="1BE60A41" id="Straight Connector 107" o:spid="_x0000_s1026" style="position:absolute;z-index:251781120;visibility:visible;mso-wrap-style:square;mso-width-percent:0;mso-height-percent:0;mso-wrap-distance-left:9pt;mso-wrap-distance-top:0;mso-wrap-distance-right:9pt;mso-wrap-distance-bottom:0;mso-position-horizontal:absolute;mso-position-horizontal-relative:text;mso-position-vertical:absolute;mso-position-vertical-relative:text;mso-width-percent:0;mso-height-percent:0;mso-width-relative:margin;mso-height-relative:margin" from="345.35pt,394.5pt" to="345.35pt,452.45pt" o:gfxdata="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" strokecolor="#4472c4 [3204]" strokeweight=".5pt">
                 <v:stroke joinstyle="miter"/>
               </v:line>
             </w:pict>
@@ -3553,7 +3827,7 @@
         <mc:AlternateContent>
           <mc:Choice Requires="wps">
             <w:drawing>
-              <wp:anchor distT="0" distB="0" distL="114300" distR="114300" simplePos="0" relativeHeight="251794432" behindDoc="0" locked="0" layoutInCell="1" allowOverlap="1" wp14:anchorId="49FA9BEC" wp14:editId="45E5A8F6">
+              <wp:anchor distT="0" distB="0" distL="114300" distR="114300" simplePos="0" relativeHeight="251779072" behindDoc="0" locked="0" layoutInCell="1" allowOverlap="1" wp14:anchorId="49FA9BEC" wp14:editId="05FAA3D8">
                 <wp:simplePos x="0" y="0"/>
                 <wp:positionH relativeFrom="column">
                   <wp:posOffset>4385734</wp:posOffset>
@@ -3624,23 +3898,7 @@
                                   <w14:round/>
                                 </w14:textOutline>
                               </w:rPr>
-                              <w:t>1</w:t>
-                            </w:r>
-                            <w:r>
-                              <w:rPr>
-                                <w:color w:val="000000" w:themeColor="text1"/>
-                                <w14:shadow w14:blurRad="38100" w14:dist="19050" w14:dir="2700000" w14:sx="100000" w14:sy="100000" w14:kx="0" w14:ky="0" w14:algn="tl">
-                                  <w14:schemeClr w14:val="dk1">
-                                    <w14:alpha w14:val="60000"/>
-                                  </w14:schemeClr>
-                                </w14:shadow>
-                                <w14:textOutline w14:w="0" w14:cap="flat" w14:cmpd="sng" w14:algn="ctr">
-                                  <w14:noFill/>
-                                  <w14:prstDash w14:val="solid"/>
-                                  <w14:round/>
-                                </w14:textOutline>
-                              </w:rPr>
-                              <w:t>0k</w:t>
+                              <w:t>10k</w:t>
                             </w:r>
                           </w:p>
                         </w:txbxContent>
@@ -3659,7 +3917,7 @@
           </mc:Choice>
           <mc:Fallback>
             <w:pict>
-              <v:shape w14:anchorId="49FA9BEC" id="Text Box 106" o:spid="_x0000_s1035" type="#_x0000_t202" style="position:absolute;left:0;text-align:left;margin-left:345.35pt;margin-top:472pt;width:52pt;height:24.5pt;z-index:251794432;visibility:visible;mso-wrap-style:square;mso-wrap-distance-left:9pt;mso-wrap-distance-top:0;mso-wrap-distance-right:9pt;mso-wrap-distance-bottom:0;mso-position-horizontal:absolute;mso-position-horizontal-relative:text;mso-position-vertical:absolute;mso-position-vertical-relative:text;v-text-anchor:top" o:gfxdata="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" filled="f" stroked="f" strokeweight=".5pt">
+              <v:shape w14:anchorId="49FA9BEC" id="Text Box 106" o:spid="_x0000_s1035" type="#_x0000_t202" style="position:absolute;left:0;text-align:left;margin-left:345.35pt;margin-top:472pt;width:52pt;height:24.5pt;z-index:251779072;visibility:visible;mso-wrap-style:square;mso-wrap-distance-left:9pt;mso-wrap-distance-top:0;mso-wrap-distance-right:9pt;mso-wrap-distance-bottom:0;mso-position-horizontal:absolute;mso-position-horizontal-relative:text;mso-position-vertical:absolute;mso-position-vertical-relative:text;v-text-anchor:top" o:gfxdata="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" filled="f" stroked="f" strokeweight=".5pt">
                 <v:textbox>
                   <w:txbxContent>
                     <w:p>
@@ -3701,23 +3959,7 @@
                             <w14:round/>
                           </w14:textOutline>
                         </w:rPr>
-                        <w:t>1</w:t>
-                      </w:r>
-                      <w:r>
-                        <w:rPr>
-                          <w:color w:val="000000" w:themeColor="text1"/>
-                          <w14:shadow w14:blurRad="38100" w14:dist="19050" w14:dir="2700000" w14:sx="100000" w14:sy="100000" w14:kx="0" w14:ky="0" w14:algn="tl">
-                            <w14:schemeClr w14:val="dk1">
-                              <w14:alpha w14:val="60000"/>
-                            </w14:schemeClr>
-                          </w14:shadow>
-                          <w14:textOutline w14:w="0" w14:cap="flat" w14:cmpd="sng" w14:algn="ctr">
-                            <w14:noFill/>
-                            <w14:prstDash w14:val="solid"/>
-                            <w14:round/>
-                          </w14:textOutline>
-                        </w:rPr>
-                        <w:t>0k</w:t>
+                        <w:t>10k</w:t>
                       </w:r>
                     </w:p>
                   </w:txbxContent>
@@ -3736,7 +3978,7 @@
         <mc:AlternateContent>
           <mc:Choice Requires="wps">
             <w:drawing>
-              <wp:anchor distT="0" distB="0" distL="114300" distR="114300" simplePos="0" relativeHeight="251792384" behindDoc="0" locked="0" layoutInCell="1" allowOverlap="1" wp14:anchorId="2BFE19EC" wp14:editId="168FCE7F">
+              <wp:anchor distT="0" distB="0" distL="114300" distR="114300" simplePos="0" relativeHeight="251777024" behindDoc="0" locked="0" layoutInCell="1" allowOverlap="1" wp14:anchorId="2BFE19EC" wp14:editId="7B6C42CC">
                 <wp:simplePos x="0" y="0"/>
                 <wp:positionH relativeFrom="column">
                   <wp:posOffset>4267251</wp:posOffset>
@@ -3793,7 +4035,7 @@
           </mc:Choice>
           <mc:Fallback>
             <w:pict>
-              <v:rect w14:anchorId="7FD8B1DD" id="Rectangle 105" o:spid="_x0000_s1026" style="position:absolute;margin-left:336pt;margin-top:453.1pt;width:19.3pt;height:58.65pt;z-index:251792384;visibility:visible;mso-wrap-style:square;mso-wrap-distance-left:9pt;mso-wrap-distance-top:0;mso-wrap-distance-right:9pt;mso-wrap-distance-bottom:0;mso-position-horizontal:absolute;mso-position-horizontal-relative:text;mso-position-vertical:absolute;mso-position-vertical-relative:text;v-text-anchor:middle" o:gfxdata="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" filled="f" strokecolor="#1f3763 [1604]" strokeweight="1pt"/>
+              <v:rect w14:anchorId="2C21F06B" id="Rectangle 105" o:spid="_x0000_s1026" style="position:absolute;margin-left:336pt;margin-top:453.1pt;width:19.3pt;height:58.65pt;z-index:251777024;visibility:visible;mso-wrap-style:square;mso-wrap-distance-left:9pt;mso-wrap-distance-top:0;mso-wrap-distance-right:9pt;mso-wrap-distance-bottom:0;mso-position-horizontal:absolute;mso-position-horizontal-relative:text;mso-position-vertical:absolute;mso-position-vertical-relative:text;v-text-anchor:middle" o:gfxdata="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" filled="f" strokecolor="#1f3763 [1604]" strokeweight="1pt"/>
             </w:pict>
           </mc:Fallback>
         </mc:AlternateContent>
@@ -3807,7 +4049,7 @@
         <mc:AlternateContent>
           <mc:Choice Requires="wpg">
             <w:drawing>
-              <wp:anchor distT="0" distB="0" distL="114300" distR="114300" simplePos="0" relativeHeight="251757568" behindDoc="0" locked="0" layoutInCell="1" allowOverlap="1" wp14:anchorId="117990C4" wp14:editId="25F18B8C">
+              <wp:anchor distT="0" distB="0" distL="114300" distR="114300" simplePos="0" relativeHeight="251742208" behindDoc="0" locked="0" layoutInCell="1" allowOverlap="1" wp14:anchorId="117990C4" wp14:editId="034B8832">
                 <wp:simplePos x="0" y="0"/>
                 <wp:positionH relativeFrom="column">
                   <wp:posOffset>4236720</wp:posOffset>
@@ -3978,7 +4220,7 @@
           </mc:Choice>
           <mc:Fallback>
             <w:pict>
-              <v:group w14:anchorId="117990C4" id="Group 101" o:spid="_x0000_s1036" style="position:absolute;left:0;text-align:left;margin-left:333.6pt;margin-top:268.5pt;width:58.9pt;height:24.3pt;z-index:251757568" coordsize="7484,3086" o:gfxdata="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">
+              <v:group w14:anchorId="117990C4" id="Group 101" o:spid="_x0000_s1036" style="position:absolute;left:0;text-align:left;margin-left:333.6pt;margin-top:268.5pt;width:58.9pt;height:24.3pt;z-index:251742208" coordsize="7484,3086" o:gfxdata="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">
                 <v:shape id="Text Box 75" o:spid="_x0000_s1037" type="#_x0000_t202" style="position:absolute;width:5403;height:3048;visibility:visible;mso-wrap-style:square;v-text-anchor:top" o:gfxdata="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" filled="f" stroked="f" strokeweight=".5pt">
                   <v:textbox>
                     <w:txbxContent>
@@ -4089,7 +4331,7 @@
         <mc:AlternateContent>
           <mc:Choice Requires="wpg">
             <w:drawing>
-              <wp:anchor distT="0" distB="0" distL="114300" distR="114300" simplePos="0" relativeHeight="251788288" behindDoc="0" locked="0" layoutInCell="1" allowOverlap="1" wp14:anchorId="1FBE128B" wp14:editId="3E83302F">
+              <wp:anchor distT="0" distB="0" distL="114300" distR="114300" simplePos="0" relativeHeight="251772928" behindDoc="0" locked="0" layoutInCell="1" allowOverlap="1" wp14:anchorId="1FBE128B" wp14:editId="03B491DA">
                 <wp:simplePos x="0" y="0"/>
                 <wp:positionH relativeFrom="column">
                   <wp:posOffset>4948555</wp:posOffset>
@@ -4329,7 +4571,7 @@
           </mc:Choice>
           <mc:Fallback>
             <w:pict>
-              <v:group w14:anchorId="1FBE128B" id="Group 91" o:spid="_x0000_s1039" style="position:absolute;left:0;text-align:left;margin-left:389.65pt;margin-top:343.1pt;width:64.5pt;height:63pt;z-index:251788288" coordsize="8191,8001" o:gfxdata="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">
+              <v:group w14:anchorId="1FBE128B" id="Group 91" o:spid="_x0000_s1039" style="position:absolute;left:0;text-align:left;margin-left:389.65pt;margin-top:343.1pt;width:64.5pt;height:63pt;z-index:251772928" coordsize="8191,8001" o:gfxdata="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">
                 <v:shape id="Text Box 92" o:spid="_x0000_s1040" type="#_x0000_t202" style="position:absolute;width:5403;height:3048;visibility:visible;mso-wrap-style:square;v-text-anchor:top" o:gfxdata="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" filled="f" stroked="f" strokeweight=".5pt">
                   <v:textbox>
                     <w:txbxContent>
@@ -4488,7 +4730,7 @@
         <mc:AlternateContent>
           <mc:Choice Requires="wpg">
             <w:drawing>
-              <wp:anchor distT="0" distB="0" distL="114300" distR="114300" simplePos="0" relativeHeight="251768832" behindDoc="0" locked="0" layoutInCell="1" allowOverlap="1" wp14:anchorId="4BA5E501" wp14:editId="632FA90A">
+              <wp:anchor distT="0" distB="0" distL="114300" distR="114300" simplePos="0" relativeHeight="251753472" behindDoc="0" locked="0" layoutInCell="1" allowOverlap="1" wp14:anchorId="4BA5E501" wp14:editId="414C07B4">
                 <wp:simplePos x="0" y="0"/>
                 <wp:positionH relativeFrom="column">
                   <wp:posOffset>4948767</wp:posOffset>
@@ -4728,7 +4970,7 @@
           </mc:Choice>
           <mc:Fallback>
             <w:pict>
-              <v:group w14:anchorId="4BA5E501" id="Group 90" o:spid="_x0000_s1043" style="position:absolute;left:0;text-align:left;margin-left:389.65pt;margin-top:281.65pt;width:64.5pt;height:63pt;z-index:251768832" coordsize="8191,8001" o:gfxdata="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">
+              <v:group w14:anchorId="4BA5E501" id="Group 90" o:spid="_x0000_s1043" style="position:absolute;left:0;text-align:left;margin-left:389.65pt;margin-top:281.65pt;width:64.5pt;height:63pt;z-index:251753472" coordsize="8191,8001" o:gfxdata="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">
                 <v:shape id="Text Box 77" o:spid="_x0000_s1044" type="#_x0000_t202" style="position:absolute;width:5403;height:3048;visibility:visible;mso-wrap-style:square;v-text-anchor:top" o:gfxdata="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" filled="f" stroked="f" strokeweight=".5pt">
                   <v:textbox>
                     <w:txbxContent>
@@ -4887,7 +5129,7 @@
         <mc:AlternateContent>
           <mc:Choice Requires="wps">
             <w:drawing>
-              <wp:anchor distT="0" distB="0" distL="114300" distR="114300" simplePos="0" relativeHeight="251763712" behindDoc="0" locked="0" layoutInCell="1" allowOverlap="1" wp14:anchorId="30F9B3A7" wp14:editId="77BA0423">
+              <wp:anchor distT="0" distB="0" distL="114300" distR="114300" simplePos="0" relativeHeight="251748352" behindDoc="0" locked="0" layoutInCell="1" allowOverlap="1" wp14:anchorId="30F9B3A7" wp14:editId="1CD05502">
                 <wp:simplePos x="0" y="0"/>
                 <wp:positionH relativeFrom="column">
                   <wp:posOffset>4076700</wp:posOffset>
@@ -4939,7 +5181,7 @@
           </mc:Choice>
           <mc:Fallback>
             <w:pict>
-              <v:line w14:anchorId="4FE34459" id="Straight Connector 86" o:spid="_x0000_s1026" style="position:absolute;z-index:251763712;visibility:visible;mso-wrap-style:square;mso-width-percent:0;mso-wrap-distance-left:9pt;mso-wrap-distance-top:0;mso-wrap-distance-right:9pt;mso-wrap-distance-bottom:0;mso-position-horizontal:absolute;mso-position-horizontal-relative:text;mso-position-vertical:absolute;mso-position-vertical-relative:text;mso-width-percent:0;mso-width-relative:margin" from="321pt,329.35pt" to="355pt,329.35pt" o:gfxdata="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" strokecolor="#4472c4 [3204]" strokeweight=".5pt">
+              <v:line w14:anchorId="0EC500D4" id="Straight Connector 86" o:spid="_x0000_s1026" style="position:absolute;z-index:251748352;visibility:visible;mso-wrap-style:square;mso-width-percent:0;mso-wrap-distance-left:9pt;mso-wrap-distance-top:0;mso-wrap-distance-right:9pt;mso-wrap-distance-bottom:0;mso-position-horizontal:absolute;mso-position-horizontal-relative:text;mso-position-vertical:absolute;mso-position-vertical-relative:text;mso-width-percent:0;mso-width-relative:margin" from="321pt,329.35pt" to="355pt,329.35pt" o:gfxdata="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" strokecolor="#4472c4 [3204]" strokeweight=".5pt">
                 <v:stroke joinstyle="miter"/>
               </v:line>
             </w:pict>
@@ -4955,7 +5197,7 @@
         <mc:AlternateContent>
           <mc:Choice Requires="wps">
             <w:drawing>
-              <wp:anchor distT="0" distB="0" distL="114300" distR="114300" simplePos="0" relativeHeight="251728896" behindDoc="0" locked="0" layoutInCell="1" allowOverlap="1" wp14:anchorId="73B4B199" wp14:editId="363DBB63">
+              <wp:anchor distT="0" distB="0" distL="114300" distR="114300" simplePos="0" relativeHeight="251713536" behindDoc="0" locked="0" layoutInCell="1" allowOverlap="1" wp14:anchorId="73B4B199" wp14:editId="7F59E2FF">
                 <wp:simplePos x="0" y="0"/>
                 <wp:positionH relativeFrom="column">
                   <wp:posOffset>4080722</wp:posOffset>
@@ -5004,7 +5246,7 @@
           </mc:Choice>
           <mc:Fallback>
             <w:pict>
-              <v:line w14:anchorId="53B49D7E" id="Straight Connector 41" o:spid="_x0000_s1026" style="position:absolute;z-index:251728896;visibility:visible;mso-wrap-style:square;mso-wrap-distance-left:9pt;mso-wrap-distance-top:0;mso-wrap-distance-right:9pt;mso-wrap-distance-bottom:0;mso-position-horizontal:absolute;mso-position-horizontal-relative:text;mso-position-vertical:absolute;mso-position-vertical-relative:text" from="321.3pt,329pt" to="322.75pt,452.45pt" o:gfxdata="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" strokecolor="#4472c4 [3204]" strokeweight=".5pt">
+              <v:line w14:anchorId="2E0B2B00" id="Straight Connector 41" o:spid="_x0000_s1026" style="position:absolute;z-index:251713536;visibility:visible;mso-wrap-style:square;mso-wrap-distance-left:9pt;mso-wrap-distance-top:0;mso-wrap-distance-right:9pt;mso-wrap-distance-bottom:0;mso-position-horizontal:absolute;mso-position-horizontal-relative:text;mso-position-vertical:absolute;mso-position-vertical-relative:text" from="321.3pt,329pt" to="322.75pt,452.45pt" o:gfxdata="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" strokecolor="#4472c4 [3204]" strokeweight=".5pt">
                 <v:stroke joinstyle="miter"/>
               </v:line>
             </w:pict>
@@ -5020,7 +5262,7 @@
         <mc:AlternateContent>
           <mc:Choice Requires="wps">
             <w:drawing>
-              <wp:anchor distT="0" distB="0" distL="114300" distR="114300" simplePos="0" relativeHeight="251739136" behindDoc="0" locked="0" layoutInCell="1" allowOverlap="1" wp14:anchorId="30F3D09A" wp14:editId="794A846D">
+              <wp:anchor distT="0" distB="0" distL="114300" distR="114300" simplePos="0" relativeHeight="251723776" behindDoc="0" locked="0" layoutInCell="1" allowOverlap="1" wp14:anchorId="30F3D09A" wp14:editId="36665676">
                 <wp:simplePos x="0" y="0"/>
                 <wp:positionH relativeFrom="column">
                   <wp:posOffset>3505200</wp:posOffset>
@@ -5126,7 +5368,7 @@
           </mc:Choice>
           <mc:Fallback>
             <w:pict>
-              <v:shape w14:anchorId="30F3D09A" id="Text Box 54" o:spid="_x0000_s1047" type="#_x0000_t202" style="position:absolute;left:0;text-align:left;margin-left:276pt;margin-top:472pt;width:52pt;height:24.5pt;z-index:251739136;visibility:visible;mso-wrap-style:square;mso-wrap-distance-left:9pt;mso-wrap-distance-top:0;mso-wrap-distance-right:9pt;mso-wrap-distance-bottom:0;mso-position-horizontal:absolute;mso-position-horizontal-relative:text;mso-position-vertical:absolute;mso-position-vertical-relative:text;v-text-anchor:top" o:gfxdata="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" filled="f" stroked="f" strokeweight=".5pt">
+              <v:shape w14:anchorId="30F3D09A" id="Text Box 54" o:spid="_x0000_s1047" type="#_x0000_t202" style="position:absolute;left:0;text-align:left;margin-left:276pt;margin-top:472pt;width:52pt;height:24.5pt;z-index:251723776;visibility:visible;mso-wrap-style:square;mso-wrap-distance-left:9pt;mso-wrap-distance-top:0;mso-wrap-distance-right:9pt;mso-wrap-distance-bottom:0;mso-position-horizontal:absolute;mso-position-horizontal-relative:text;mso-position-vertical:absolute;mso-position-vertical-relative:text;v-text-anchor:top" o:gfxdata="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" filled="f" stroked="f" strokeweight=".5pt">
                 <v:textbox>
                   <w:txbxContent>
                     <w:p>
@@ -5203,7 +5445,7 @@
         <mc:AlternateContent>
           <mc:Choice Requires="wps">
             <w:drawing>
-              <wp:anchor distT="0" distB="0" distL="114300" distR="114300" simplePos="0" relativeHeight="251727872" behindDoc="0" locked="0" layoutInCell="1" allowOverlap="1" wp14:anchorId="55135F10" wp14:editId="3AC74408">
+              <wp:anchor distT="0" distB="0" distL="114300" distR="114300" simplePos="0" relativeHeight="251712512" behindDoc="0" locked="0" layoutInCell="1" allowOverlap="1" wp14:anchorId="55135F10" wp14:editId="0F0FB03B">
                 <wp:simplePos x="0" y="0"/>
                 <wp:positionH relativeFrom="column">
                   <wp:posOffset>4076488</wp:posOffset>
@@ -5259,7 +5501,7 @@
           </mc:Choice>
           <mc:Fallback>
             <w:pict>
-              <v:oval w14:anchorId="5F5B4735" id="Oval 40" o:spid="_x0000_s1026" style="position:absolute;margin-left:321pt;margin-top:556pt;width:3.55pt;height:3.55pt;z-index:251727872;visibility:visible;mso-wrap-style:square;mso-wrap-distance-left:9pt;mso-wrap-distance-top:0;mso-wrap-distance-right:9pt;mso-wrap-distance-bottom:0;mso-position-horizontal:absolute;mso-position-horizontal-relative:text;mso-position-vertical:absolute;mso-position-vertical-relative:text;v-text-anchor:middle" o:gfxdata="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" fillcolor="#4472c4 [3204]" strokecolor="#1f3763 [1604]" strokeweight="1pt">
+              <v:oval w14:anchorId="5C2D1095" id="Oval 40" o:spid="_x0000_s1026" style="position:absolute;margin-left:321pt;margin-top:556pt;width:3.55pt;height:3.55pt;z-index:251712512;visibility:visible;mso-wrap-style:square;mso-wrap-distance-left:9pt;mso-wrap-distance-top:0;mso-wrap-distance-right:9pt;mso-wrap-distance-bottom:0;mso-position-horizontal:absolute;mso-position-horizontal-relative:text;mso-position-vertical:absolute;mso-position-vertical-relative:text;v-text-anchor:middle" o:gfxdata="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" fillcolor="#4472c4 [3204]" strokecolor="#1f3763 [1604]" strokeweight="1pt">
                 <v:stroke joinstyle="miter"/>
               </v:oval>
             </w:pict>
@@ -5275,7 +5517,7 @@
         <mc:AlternateContent>
           <mc:Choice Requires="wps">
             <w:drawing>
-              <wp:anchor distT="0" distB="0" distL="114300" distR="114300" simplePos="0" relativeHeight="251726848" behindDoc="0" locked="0" layoutInCell="1" allowOverlap="1" wp14:anchorId="4AFF8031" wp14:editId="0989B942">
+              <wp:anchor distT="0" distB="0" distL="114300" distR="114300" simplePos="0" relativeHeight="251711488" behindDoc="0" locked="0" layoutInCell="1" allowOverlap="1" wp14:anchorId="4AFF8031" wp14:editId="67E88639">
                 <wp:simplePos x="0" y="0"/>
                 <wp:positionH relativeFrom="column">
                   <wp:posOffset>4097443</wp:posOffset>
@@ -5324,7 +5566,7 @@
           </mc:Choice>
           <mc:Fallback>
             <w:pict>
-              <v:line w14:anchorId="4AACE93A" id="Straight Connector 39" o:spid="_x0000_s1026" style="position:absolute;z-index:251726848;visibility:visible;mso-wrap-style:square;mso-wrap-distance-left:9pt;mso-wrap-distance-top:0;mso-wrap-distance-right:9pt;mso-wrap-distance-bottom:0;mso-position-horizontal:absolute;mso-position-horizontal-relative:text;mso-position-vertical:absolute;mso-position-vertical-relative:text" from="322.65pt,511.5pt" to="322.65pt,558pt" o:gfxdata="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" strokecolor="#4472c4 [3204]" strokeweight=".5pt">
+              <v:line w14:anchorId="5EBD377C" id="Straight Connector 39" o:spid="_x0000_s1026" style="position:absolute;z-index:251711488;visibility:visible;mso-wrap-style:square;mso-wrap-distance-left:9pt;mso-wrap-distance-top:0;mso-wrap-distance-right:9pt;mso-wrap-distance-bottom:0;mso-position-horizontal:absolute;mso-position-horizontal-relative:text;mso-position-vertical:absolute;mso-position-vertical-relative:text" from="322.65pt,511.5pt" to="322.65pt,558pt" o:gfxdata="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" strokecolor="#4472c4 [3204]" strokeweight=".5pt">
                 <v:stroke joinstyle="miter"/>
               </v:line>
             </w:pict>
@@ -5340,7 +5582,7 @@
         <mc:AlternateContent>
           <mc:Choice Requires="wps">
             <w:drawing>
-              <wp:anchor distT="0" distB="0" distL="114300" distR="114300" simplePos="0" relativeHeight="251703296" behindDoc="0" locked="0" layoutInCell="1" allowOverlap="1" wp14:anchorId="3BA0A081" wp14:editId="0394BDFF">
+              <wp:anchor distT="0" distB="0" distL="114300" distR="114300" simplePos="0" relativeHeight="251687936" behindDoc="0" locked="0" layoutInCell="1" allowOverlap="1" wp14:anchorId="3BA0A081" wp14:editId="5E721AC9">
                 <wp:simplePos x="0" y="0"/>
                 <wp:positionH relativeFrom="column">
                   <wp:posOffset>3971925</wp:posOffset>
@@ -5397,7 +5639,7 @@
           </mc:Choice>
           <mc:Fallback>
             <w:pict>
-              <v:rect w14:anchorId="0C5350A1" id="Rectangle 15" o:spid="_x0000_s1026" style="position:absolute;margin-left:312.75pt;margin-top:452.5pt;width:19.3pt;height:58.65pt;z-index:251703296;visibility:visible;mso-wrap-style:square;mso-wrap-distance-left:9pt;mso-wrap-distance-top:0;mso-wrap-distance-right:9pt;mso-wrap-distance-bottom:0;mso-position-horizontal:absolute;mso-position-horizontal-relative:text;mso-position-vertical:absolute;mso-position-vertical-relative:text;v-text-anchor:middle" o:gfxdata="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" filled="f" strokecolor="#1f3763 [1604]" strokeweight="1pt"/>
+              <v:rect w14:anchorId="13BC9DB3" id="Rectangle 15" o:spid="_x0000_s1026" style="position:absolute;margin-left:312.75pt;margin-top:452.5pt;width:19.3pt;height:58.65pt;z-index:251687936;visibility:visible;mso-wrap-style:square;mso-wrap-distance-left:9pt;mso-wrap-distance-top:0;mso-wrap-distance-right:9pt;mso-wrap-distance-bottom:0;mso-position-horizontal:absolute;mso-position-horizontal-relative:text;mso-position-vertical:absolute;mso-position-vertical-relative:text;v-text-anchor:middle" o:gfxdata="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" filled="f" strokecolor="#1f3763 [1604]" strokeweight="1pt"/>
             </w:pict>
           </mc:Fallback>
         </mc:AlternateContent>
@@ -5411,7 +5653,7 @@
         <mc:AlternateContent>
           <mc:Choice Requires="wpg">
             <w:drawing>
-              <wp:anchor distT="0" distB="0" distL="114300" distR="114300" simplePos="0" relativeHeight="251725824" behindDoc="0" locked="0" layoutInCell="1" allowOverlap="1" wp14:anchorId="534B8E89" wp14:editId="7C4988C5">
+              <wp:anchor distT="0" distB="0" distL="114300" distR="114300" simplePos="0" relativeHeight="251710464" behindDoc="0" locked="0" layoutInCell="1" allowOverlap="1" wp14:anchorId="534B8E89" wp14:editId="5A7A884E">
                 <wp:simplePos x="0" y="0"/>
                 <wp:positionH relativeFrom="column">
                   <wp:posOffset>4476750</wp:posOffset>
@@ -5726,7 +5968,7 @@
           </mc:Choice>
           <mc:Fallback>
             <w:pict>
-              <v:group w14:anchorId="5499169B" id="Group 89" o:spid="_x0000_s1026" style="position:absolute;margin-left:352.5pt;margin-top:286.5pt;width:25.5pt;height:50.5pt;z-index:251725824" coordsize="3238,6413" o:gfxdata="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">
+              <v:group w14:anchorId="60536045" id="Group 89" o:spid="_x0000_s1026" style="position:absolute;margin-left:352.5pt;margin-top:286.5pt;width:25.5pt;height:50.5pt;z-index:251710464" coordsize="3238,6413" o:gfxdata="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">
                 <v:rect id="Rectangle 30" o:spid="_x0000_s1027" style="position:absolute;width:1460;height:6413;visibility:visible;mso-wrap-style:square;v-text-anchor:middle" o:gfxdata="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" filled="f" strokecolor="#1f3763 [1604]" strokeweight="1pt"/>
                 <v:rect id="Rectangle 31" o:spid="_x0000_s1028" style="position:absolute;left:1778;width:1460;height:6413;visibility:visible;mso-wrap-style:square;v-text-anchor:middle" o:gfxdata="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" filled="f" strokecolor="#1f3763 [1604]" strokeweight="1pt"/>
                 <v:oval id="Oval 32" o:spid="_x0000_s1029" style="position:absolute;left:317;top:762;width:819;height:768;flip:x;visibility:visible;mso-wrap-style:square;v-text-anchor:middle" o:gfxdata="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" fillcolor="#4472c4 [3204]" strokecolor="#1f3763 [1604]" strokeweight="1pt">
@@ -5761,7 +6003,7 @@
         <mc:AlternateContent>
           <mc:Choice Requires="wps">
             <w:drawing>
-              <wp:anchor distT="0" distB="0" distL="114300" distR="114300" simplePos="0" relativeHeight="251692032" behindDoc="0" locked="0" layoutInCell="1" allowOverlap="1" wp14:anchorId="06CFF33A" wp14:editId="2C10E30E">
+              <wp:anchor distT="0" distB="0" distL="114300" distR="114300" simplePos="0" relativeHeight="251676672" behindDoc="0" locked="0" layoutInCell="1" allowOverlap="1" wp14:anchorId="06CFF33A" wp14:editId="29CBF8C5">
                 <wp:simplePos x="0" y="0"/>
                 <wp:positionH relativeFrom="column">
                   <wp:posOffset>450850</wp:posOffset>
@@ -5810,7 +6052,7 @@
           </mc:Choice>
           <mc:Fallback>
             <w:pict>
-              <v:line w14:anchorId="19CCE71F" id="Straight Connector 1" o:spid="_x0000_s1026" style="position:absolute;z-index:251692032;visibility:visible;mso-wrap-style:square;mso-wrap-distance-left:9pt;mso-wrap-distance-top:0;mso-wrap-distance-right:9pt;mso-wrap-distance-bottom:0;mso-position-horizontal:absolute;mso-position-horizontal-relative:text;mso-position-vertical:absolute;mso-position-vertical-relative:text" from="35.5pt,146.5pt" to="361.45pt,146.5pt" o:gfxdata="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" strokecolor="#4472c4 [3204]" strokeweight=".5pt">
+              <v:line w14:anchorId="2D90DFA3" id="Straight Connector 1" o:spid="_x0000_s1026" style="position:absolute;z-index:251676672;visibility:visible;mso-wrap-style:square;mso-wrap-distance-left:9pt;mso-wrap-distance-top:0;mso-wrap-distance-right:9pt;mso-wrap-distance-bottom:0;mso-position-horizontal:absolute;mso-position-horizontal-relative:text;mso-position-vertical:absolute;mso-position-vertical-relative:text" from="35.5pt,146.5pt" to="361.45pt,146.5pt" o:gfxdata="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" strokecolor="#4472c4 [3204]" strokeweight=".5pt">
                 <v:stroke joinstyle="miter"/>
               </v:line>
             </w:pict>
@@ -5826,7 +6068,7 @@
         <mc:AlternateContent>
           <mc:Choice Requires="wps">
             <w:drawing>
-              <wp:anchor distT="0" distB="0" distL="114300" distR="114300" simplePos="0" relativeHeight="251693056" behindDoc="0" locked="0" layoutInCell="1" allowOverlap="1" wp14:anchorId="649A14E8" wp14:editId="1EE362BC">
+              <wp:anchor distT="0" distB="0" distL="114300" distR="114300" simplePos="0" relativeHeight="251677696" behindDoc="0" locked="0" layoutInCell="1" allowOverlap="1" wp14:anchorId="649A14E8" wp14:editId="11136EA4">
                 <wp:simplePos x="0" y="0"/>
                 <wp:positionH relativeFrom="column">
                   <wp:posOffset>361950</wp:posOffset>
@@ -5875,7 +6117,7 @@
           </mc:Choice>
           <mc:Fallback>
             <w:pict>
-              <v:line w14:anchorId="53AAA0A8" id="Straight Connector 2" o:spid="_x0000_s1026" style="position:absolute;flip:y;z-index:251693056;visibility:visible;mso-wrap-style:square;mso-wrap-distance-left:9pt;mso-wrap-distance-top:0;mso-wrap-distance-right:9pt;mso-wrap-distance-bottom:0;mso-position-horizontal:absolute;mso-position-horizontal-relative:text;mso-position-vertical:absolute;mso-position-vertical-relative:text" from="28.5pt,557.5pt" to="403.5pt,557.7pt" o:gfxdata="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" strokecolor="#4472c4 [3204]" strokeweight=".5pt">
+              <v:line w14:anchorId="790B6716" id="Straight Connector 2" o:spid="_x0000_s1026" style="position:absolute;flip:y;z-index:251677696;visibility:visible;mso-wrap-style:square;mso-wrap-distance-left:9pt;mso-wrap-distance-top:0;mso-wrap-distance-right:9pt;mso-wrap-distance-bottom:0;mso-position-horizontal:absolute;mso-position-horizontal-relative:text;mso-position-vertical:absolute;mso-position-vertical-relative:text" from="28.5pt,557.5pt" to="403.5pt,557.7pt" o:gfxdata="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" strokecolor="#4472c4 [3204]" strokeweight=".5pt">
                 <v:stroke joinstyle="miter"/>
               </v:line>
             </w:pict>
@@ -5891,7 +6133,7 @@
         <mc:AlternateContent>
           <mc:Choice Requires="wps">
             <w:drawing>
-              <wp:anchor distT="0" distB="0" distL="114300" distR="114300" simplePos="0" relativeHeight="251694080" behindDoc="0" locked="0" layoutInCell="1" allowOverlap="1" wp14:anchorId="213DCA31" wp14:editId="144F8730">
+              <wp:anchor distT="0" distB="0" distL="114300" distR="114300" simplePos="0" relativeHeight="251678720" behindDoc="0" locked="0" layoutInCell="1" allowOverlap="1" wp14:anchorId="213DCA31" wp14:editId="31885196">
                 <wp:simplePos x="0" y="0"/>
                 <wp:positionH relativeFrom="column">
                   <wp:posOffset>622300</wp:posOffset>
@@ -5948,7 +6190,7 @@
           </mc:Choice>
           <mc:Fallback>
             <w:pict>
-              <v:rect w14:anchorId="49B2B0C3" id="Rectangle 6" o:spid="_x0000_s1026" style="position:absolute;margin-left:49pt;margin-top:191pt;width:19.3pt;height:58.65pt;z-index:251694080;visibility:visible;mso-wrap-style:square;mso-wrap-distance-left:9pt;mso-wrap-distance-top:0;mso-wrap-distance-right:9pt;mso-wrap-distance-bottom:0;mso-position-horizontal:absolute;mso-position-horizontal-relative:text;mso-position-vertical:absolute;mso-position-vertical-relative:text;v-text-anchor:middle" o:gfxdata="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" filled="f" strokecolor="#1f3763 [1604]" strokeweight="1pt"/>
+              <v:rect w14:anchorId="082EE29F" id="Rectangle 6" o:spid="_x0000_s1026" style="position:absolute;margin-left:49pt;margin-top:191pt;width:19.3pt;height:58.65pt;z-index:251678720;visibility:visible;mso-wrap-style:square;mso-wrap-distance-left:9pt;mso-wrap-distance-top:0;mso-wrap-distance-right:9pt;mso-wrap-distance-bottom:0;mso-position-horizontal:absolute;mso-position-horizontal-relative:text;mso-position-vertical:absolute;mso-position-vertical-relative:text;v-text-anchor:middle" o:gfxdata="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" filled="f" strokecolor="#1f3763 [1604]" strokeweight="1pt"/>
             </w:pict>
           </mc:Fallback>
         </mc:AlternateContent>
@@ -5962,7 +6204,7 @@
         <mc:AlternateContent>
           <mc:Choice Requires="wps">
             <w:drawing>
-              <wp:anchor distT="0" distB="0" distL="114300" distR="114300" simplePos="0" relativeHeight="251695104" behindDoc="0" locked="0" layoutInCell="1" allowOverlap="1" wp14:anchorId="4FF635D8" wp14:editId="4A01FB74">
+              <wp:anchor distT="0" distB="0" distL="114300" distR="114300" simplePos="0" relativeHeight="251679744" behindDoc="0" locked="0" layoutInCell="1" allowOverlap="1" wp14:anchorId="4FF635D8" wp14:editId="55AEB052">
                 <wp:simplePos x="0" y="0"/>
                 <wp:positionH relativeFrom="column">
                   <wp:posOffset>254000</wp:posOffset>
@@ -6019,7 +6261,7 @@
           </mc:Choice>
           <mc:Fallback>
             <w:pict>
-              <v:oval w14:anchorId="0A295C7D" id="Oval 7" o:spid="_x0000_s1026" style="position:absolute;margin-left:20pt;margin-top:5in;width:57pt;height:53.3pt;z-index:251695104;visibility:visible;mso-wrap-style:square;mso-wrap-distance-left:9pt;mso-wrap-distance-top:0;mso-wrap-distance-right:9pt;mso-wrap-distance-bottom:0;mso-position-horizontal:absolute;mso-position-horizontal-relative:text;mso-position-vertical:absolute;mso-position-vertical-relative:text;v-text-anchor:middle" o:gfxdata="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" filled="f" strokecolor="#1f3763 [1604]" strokeweight="1pt">
+              <v:oval w14:anchorId="0ECD4D0E" id="Oval 7" o:spid="_x0000_s1026" style="position:absolute;margin-left:20pt;margin-top:5in;width:57pt;height:53.3pt;z-index:251679744;visibility:visible;mso-wrap-style:square;mso-wrap-distance-left:9pt;mso-wrap-distance-top:0;mso-wrap-distance-right:9pt;mso-wrap-distance-bottom:0;mso-position-horizontal:absolute;mso-position-horizontal-relative:text;mso-position-vertical:absolute;mso-position-vertical-relative:text;v-text-anchor:middle" o:gfxdata="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" filled="f" strokecolor="#1f3763 [1604]" strokeweight="1pt">
                 <v:stroke joinstyle="miter"/>
               </v:oval>
             </w:pict>
@@ -6035,7 +6277,7 @@
         <mc:AlternateContent>
           <mc:Choice Requires="wps">
             <w:drawing>
-              <wp:anchor distT="0" distB="0" distL="114300" distR="114300" simplePos="0" relativeHeight="251696128" behindDoc="0" locked="0" layoutInCell="1" allowOverlap="1" wp14:anchorId="510926A3" wp14:editId="491861C3">
+              <wp:anchor distT="0" distB="0" distL="114300" distR="114300" simplePos="0" relativeHeight="251680768" behindDoc="0" locked="0" layoutInCell="1" allowOverlap="1" wp14:anchorId="510926A3" wp14:editId="29AF28E9">
                 <wp:simplePos x="0" y="0"/>
                 <wp:positionH relativeFrom="column">
                   <wp:posOffset>565150</wp:posOffset>
@@ -6091,7 +6333,7 @@
           </mc:Choice>
           <mc:Fallback>
             <w:pict>
-              <v:rect w14:anchorId="2769970A" id="Rectangle 8" o:spid="_x0000_s1026" style="position:absolute;margin-left:44.5pt;margin-top:360.5pt;width:10pt;height:10pt;z-index:251696128;visibility:visible;mso-wrap-style:square;mso-wrap-distance-left:9pt;mso-wrap-distance-top:0;mso-wrap-distance-right:9pt;mso-wrap-distance-bottom:0;mso-position-horizontal:absolute;mso-position-horizontal-relative:text;mso-position-vertical:absolute;mso-position-vertical-relative:text;v-text-anchor:middle" o:gfxdata="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" fillcolor="#4472c4 [3204]" strokecolor="#1f3763 [1604]" strokeweight="1pt"/>
+              <v:rect w14:anchorId="137511D9" id="Rectangle 8" o:spid="_x0000_s1026" style="position:absolute;margin-left:44.5pt;margin-top:360.5pt;width:10pt;height:10pt;z-index:251680768;visibility:visible;mso-wrap-style:square;mso-wrap-distance-left:9pt;mso-wrap-distance-top:0;mso-wrap-distance-right:9pt;mso-wrap-distance-bottom:0;mso-position-horizontal:absolute;mso-position-horizontal-relative:text;mso-position-vertical:absolute;mso-position-vertical-relative:text;v-text-anchor:middle" o:gfxdata="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" fillcolor="#4472c4 [3204]" strokecolor="#1f3763 [1604]" strokeweight="1pt"/>
             </w:pict>
           </mc:Fallback>
         </mc:AlternateContent>
@@ -6105,7 +6347,7 @@
         <mc:AlternateContent>
           <mc:Choice Requires="wps">
             <w:drawing>
-              <wp:anchor distT="0" distB="0" distL="114300" distR="114300" simplePos="0" relativeHeight="251697152" behindDoc="0" locked="0" layoutInCell="1" allowOverlap="1" wp14:anchorId="658F7419" wp14:editId="476B60C3">
+              <wp:anchor distT="0" distB="0" distL="114300" distR="114300" simplePos="0" relativeHeight="251681792" behindDoc="0" locked="0" layoutInCell="1" allowOverlap="1" wp14:anchorId="658F7419" wp14:editId="3FC1346F">
                 <wp:simplePos x="0" y="0"/>
                 <wp:positionH relativeFrom="column">
                   <wp:posOffset>330200</wp:posOffset>
@@ -6162,7 +6404,7 @@
           </mc:Choice>
           <mc:Fallback>
             <w:pict>
-              <v:oval w14:anchorId="3EB63600" id="Oval 9" o:spid="_x0000_s1026" style="position:absolute;margin-left:26pt;margin-top:375.5pt;width:6.8pt;height:6.2pt;z-index:251697152;visibility:visible;mso-wrap-style:square;mso-wrap-distance-left:9pt;mso-wrap-distance-top:0;mso-wrap-distance-right:9pt;mso-wrap-distance-bottom:0;mso-position-horizontal:absolute;mso-position-horizontal-relative:text;mso-position-vertical:absolute;mso-position-vertical-relative:text;v-text-anchor:middle" o:gfxdata="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" filled="f" strokecolor="#1f3763 [1604]" strokeweight="1pt">
+              <v:oval w14:anchorId="5F1242E4" id="Oval 9" o:spid="_x0000_s1026" style="position:absolute;margin-left:26pt;margin-top:375.5pt;width:6.8pt;height:6.2pt;z-index:251681792;visibility:visible;mso-wrap-style:square;mso-wrap-distance-left:9pt;mso-wrap-distance-top:0;mso-wrap-distance-right:9pt;mso-wrap-distance-bottom:0;mso-position-horizontal:absolute;mso-position-horizontal-relative:text;mso-position-vertical:absolute;mso-position-vertical-relative:text;v-text-anchor:middle" o:gfxdata="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" filled="f" strokecolor="#1f3763 [1604]" strokeweight="1pt">
                 <v:stroke joinstyle="miter"/>
               </v:oval>
             </w:pict>
@@ -6178,7 +6420,7 @@
         <mc:AlternateContent>
           <mc:Choice Requires="wps">
             <w:drawing>
-              <wp:anchor distT="0" distB="0" distL="114300" distR="114300" simplePos="0" relativeHeight="251698176" behindDoc="0" locked="0" layoutInCell="1" allowOverlap="1" wp14:anchorId="09AE8FBB" wp14:editId="7D6BFA65">
+              <wp:anchor distT="0" distB="0" distL="114300" distR="114300" simplePos="0" relativeHeight="251682816" behindDoc="0" locked="0" layoutInCell="1" allowOverlap="1" wp14:anchorId="09AE8FBB" wp14:editId="72054C3B">
                 <wp:simplePos x="0" y="0"/>
                 <wp:positionH relativeFrom="column">
                   <wp:posOffset>361950</wp:posOffset>
@@ -6235,7 +6477,7 @@
           </mc:Choice>
           <mc:Fallback>
             <w:pict>
-              <v:oval w14:anchorId="2EDD7019" id="Oval 10" o:spid="_x0000_s1026" style="position:absolute;margin-left:28.5pt;margin-top:392pt;width:6.8pt;height:6.2pt;z-index:251698176;visibility:visible;mso-wrap-style:square;mso-wrap-distance-left:9pt;mso-wrap-distance-top:0;mso-wrap-distance-right:9pt;mso-wrap-distance-bottom:0;mso-position-horizontal:absolute;mso-position-horizontal-relative:text;mso-position-vertical:absolute;mso-position-vertical-relative:text;v-text-anchor:middle" o:gfxdata="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" filled="f" strokecolor="#1f3763 [1604]" strokeweight="1pt">
+              <v:oval w14:anchorId="42B181F3" id="Oval 10" o:spid="_x0000_s1026" style="position:absolute;margin-left:28.5pt;margin-top:392pt;width:6.8pt;height:6.2pt;z-index:251682816;visibility:visible;mso-wrap-style:square;mso-wrap-distance-left:9pt;mso-wrap-distance-top:0;mso-wrap-distance-right:9pt;mso-wrap-distance-bottom:0;mso-position-horizontal:absolute;mso-position-horizontal-relative:text;mso-position-vertical:absolute;mso-position-vertical-relative:text;v-text-anchor:middle" o:gfxdata="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" filled="f" strokecolor="#1f3763 [1604]" strokeweight="1pt">
                 <v:stroke joinstyle="miter"/>
               </v:oval>
             </w:pict>
@@ -6251,7 +6493,7 @@
         <mc:AlternateContent>
           <mc:Choice Requires="wps">
             <w:drawing>
-              <wp:anchor distT="0" distB="0" distL="114300" distR="114300" simplePos="0" relativeHeight="251699200" behindDoc="0" locked="0" layoutInCell="1" allowOverlap="1" wp14:anchorId="43E3771D" wp14:editId="3271E190">
+              <wp:anchor distT="0" distB="0" distL="114300" distR="114300" simplePos="0" relativeHeight="251683840" behindDoc="0" locked="0" layoutInCell="1" allowOverlap="1" wp14:anchorId="43E3771D" wp14:editId="504A5F54">
                 <wp:simplePos x="0" y="0"/>
                 <wp:positionH relativeFrom="column">
                   <wp:posOffset>577850</wp:posOffset>
@@ -6308,7 +6550,7 @@
           </mc:Choice>
           <mc:Fallback>
             <w:pict>
-              <v:oval w14:anchorId="47C9B235" id="Oval 11" o:spid="_x0000_s1026" style="position:absolute;margin-left:45.5pt;margin-top:401.5pt;width:6.8pt;height:6.2pt;z-index:251699200;visibility:visible;mso-wrap-style:square;mso-wrap-distance-left:9pt;mso-wrap-distance-top:0;mso-wrap-distance-right:9pt;mso-wrap-distance-bottom:0;mso-position-horizontal:absolute;mso-position-horizontal-relative:text;mso-position-vertical:absolute;mso-position-vertical-relative:text;v-text-anchor:middle" o:gfxdata="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" filled="f" strokecolor="#1f3763 [1604]" strokeweight="1pt">
+              <v:oval w14:anchorId="5BDAC31E" id="Oval 11" o:spid="_x0000_s1026" style="position:absolute;margin-left:45.5pt;margin-top:401.5pt;width:6.8pt;height:6.2pt;z-index:251683840;visibility:visible;mso-wrap-style:square;mso-wrap-distance-left:9pt;mso-wrap-distance-top:0;mso-wrap-distance-right:9pt;mso-wrap-distance-bottom:0;mso-position-horizontal:absolute;mso-position-horizontal-relative:text;mso-position-vertical:absolute;mso-position-vertical-relative:text;v-text-anchor:middle" o:gfxdata="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" filled="f" strokecolor="#1f3763 [1604]" strokeweight="1pt">
                 <v:stroke joinstyle="miter"/>
               </v:oval>
             </w:pict>
@@ -6324,7 +6566,7 @@
         <mc:AlternateContent>
           <mc:Choice Requires="wps">
             <w:drawing>
-              <wp:anchor distT="0" distB="0" distL="114300" distR="114300" simplePos="0" relativeHeight="251700224" behindDoc="0" locked="0" layoutInCell="1" allowOverlap="1" wp14:anchorId="58AE2D08" wp14:editId="55E7284E">
+              <wp:anchor distT="0" distB="0" distL="114300" distR="114300" simplePos="0" relativeHeight="251684864" behindDoc="0" locked="0" layoutInCell="1" allowOverlap="1" wp14:anchorId="58AE2D08" wp14:editId="503808EF">
                 <wp:simplePos x="0" y="0"/>
                 <wp:positionH relativeFrom="column">
                   <wp:posOffset>800100</wp:posOffset>
@@ -6381,7 +6623,7 @@
           </mc:Choice>
           <mc:Fallback>
             <w:pict>
-              <v:oval w14:anchorId="197D3882" id="Oval 12" o:spid="_x0000_s1026" style="position:absolute;margin-left:63pt;margin-top:375.5pt;width:6.8pt;height:6.2pt;z-index:251700224;visibility:visible;mso-wrap-style:square;mso-wrap-distance-left:9pt;mso-wrap-distance-top:0;mso-wrap-distance-right:9pt;mso-wrap-distance-bottom:0;mso-position-horizontal:absolute;mso-position-horizontal-relative:text;mso-position-vertical:absolute;mso-position-vertical-relative:text;v-text-anchor:middle" o:gfxdata="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" filled="f" strokecolor="#1f3763 [1604]" strokeweight="1pt">
+              <v:oval w14:anchorId="12EC7CFA" id="Oval 12" o:spid="_x0000_s1026" style="position:absolute;margin-left:63pt;margin-top:375.5pt;width:6.8pt;height:6.2pt;z-index:251684864;visibility:visible;mso-wrap-style:square;mso-wrap-distance-left:9pt;mso-wrap-distance-top:0;mso-wrap-distance-right:9pt;mso-wrap-distance-bottom:0;mso-position-horizontal:absolute;mso-position-horizontal-relative:text;mso-position-vertical:absolute;mso-position-vertical-relative:text;v-text-anchor:middle" o:gfxdata="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" filled="f" strokecolor="#1f3763 [1604]" strokeweight="1pt">
                 <v:stroke joinstyle="miter"/>
               </v:oval>
             </w:pict>
@@ -6397,7 +6639,7 @@
         <mc:AlternateContent>
           <mc:Choice Requires="wps">
             <w:drawing>
-              <wp:anchor distT="0" distB="0" distL="114300" distR="114300" simplePos="0" relativeHeight="251701248" behindDoc="0" locked="0" layoutInCell="1" allowOverlap="1" wp14:anchorId="015F7966" wp14:editId="20020DC2">
+              <wp:anchor distT="0" distB="0" distL="114300" distR="114300" simplePos="0" relativeHeight="251685888" behindDoc="0" locked="0" layoutInCell="1" allowOverlap="1" wp14:anchorId="015F7966" wp14:editId="10BB967D">
                 <wp:simplePos x="0" y="0"/>
                 <wp:positionH relativeFrom="column">
                   <wp:posOffset>781050</wp:posOffset>
@@ -6454,7 +6696,7 @@
           </mc:Choice>
           <mc:Fallback>
             <w:pict>
-              <v:oval w14:anchorId="06116330" id="Oval 13" o:spid="_x0000_s1026" style="position:absolute;margin-left:61.5pt;margin-top:391.5pt;width:6.8pt;height:6.2pt;z-index:251701248;visibility:visible;mso-wrap-style:square;mso-wrap-distance-left:9pt;mso-wrap-distance-top:0;mso-wrap-distance-right:9pt;mso-wrap-distance-bottom:0;mso-position-horizontal:absolute;mso-position-horizontal-relative:text;mso-position-vertical:absolute;mso-position-vertical-relative:text;v-text-anchor:middle" o:gfxdata="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" filled="f" strokecolor="#1f3763 [1604]" strokeweight="1pt">
+              <v:oval w14:anchorId="6EE52FFE" id="Oval 13" o:spid="_x0000_s1026" style="position:absolute;margin-left:61.5pt;margin-top:391.5pt;width:6.8pt;height:6.2pt;z-index:251685888;visibility:visible;mso-wrap-style:square;mso-wrap-distance-left:9pt;mso-wrap-distance-top:0;mso-wrap-distance-right:9pt;mso-wrap-distance-bottom:0;mso-position-horizontal:absolute;mso-position-horizontal-relative:text;mso-position-vertical:absolute;mso-position-vertical-relative:text;v-text-anchor:middle" o:gfxdata="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" filled="f" strokecolor="#1f3763 [1604]" strokeweight="1pt">
                 <v:stroke joinstyle="miter"/>
               </v:oval>
             </w:pict>
@@ -6470,7 +6712,7 @@
         <mc:AlternateContent>
           <mc:Choice Requires="wps">
             <w:drawing>
-              <wp:anchor distT="0" distB="0" distL="114300" distR="114300" simplePos="0" relativeHeight="251702272" behindDoc="0" locked="0" layoutInCell="1" allowOverlap="1" wp14:anchorId="377BD170" wp14:editId="09D681A7">
+              <wp:anchor distT="0" distB="0" distL="114300" distR="114300" simplePos="0" relativeHeight="251686912" behindDoc="0" locked="0" layoutInCell="1" allowOverlap="1" wp14:anchorId="377BD170" wp14:editId="0788EED6">
                 <wp:simplePos x="0" y="0"/>
                 <wp:positionH relativeFrom="column">
                   <wp:posOffset>1459230</wp:posOffset>
@@ -6527,7 +6769,7 @@
           </mc:Choice>
           <mc:Fallback>
             <w:pict>
-              <v:rect w14:anchorId="0B190963" id="Rectangle 14" o:spid="_x0000_s1026" style="position:absolute;margin-left:114.9pt;margin-top:284.9pt;width:19.3pt;height:58.65pt;rotation:90;z-index:251702272;visibility:visible;mso-wrap-style:square;mso-wrap-distance-left:9pt;mso-wrap-distance-top:0;mso-wrap-distance-right:9pt;mso-wrap-distance-bottom:0;mso-position-horizontal:absolute;mso-position-horizontal-relative:text;mso-position-vertical:absolute;mso-position-vertical-relative:text;v-text-anchor:middle" o:gfxdata="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" filled="f" strokecolor="#1f3763 [1604]" strokeweight="1pt"/>
+              <v:rect w14:anchorId="7400539E" id="Rectangle 14" o:spid="_x0000_s1026" style="position:absolute;margin-left:114.9pt;margin-top:284.9pt;width:19.3pt;height:58.65pt;rotation:90;z-index:251686912;visibility:visible;mso-wrap-style:square;mso-wrap-distance-left:9pt;mso-wrap-distance-top:0;mso-wrap-distance-right:9pt;mso-wrap-distance-bottom:0;mso-position-horizontal:absolute;mso-position-horizontal-relative:text;mso-position-vertical:absolute;mso-position-vertical-relative:text;v-text-anchor:middle" o:gfxdata="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" filled="f" strokecolor="#1f3763 [1604]" strokeweight="1pt"/>
             </w:pict>
           </mc:Fallback>
         </mc:AlternateContent>
@@ -6541,7 +6783,7 @@
         <mc:AlternateContent>
           <mc:Choice Requires="wps">
             <w:drawing>
-              <wp:anchor distT="0" distB="0" distL="114300" distR="114300" simplePos="0" relativeHeight="251704320" behindDoc="0" locked="0" layoutInCell="1" allowOverlap="1" wp14:anchorId="65C456FA" wp14:editId="0538A3A9">
+              <wp:anchor distT="0" distB="0" distL="114300" distR="114300" simplePos="0" relativeHeight="251688960" behindDoc="0" locked="0" layoutInCell="1" allowOverlap="1" wp14:anchorId="65C456FA" wp14:editId="2B3F4EC7">
                 <wp:simplePos x="0" y="0"/>
                 <wp:positionH relativeFrom="column">
                   <wp:posOffset>2438400</wp:posOffset>
@@ -6598,7 +6840,7 @@
           </mc:Choice>
           <mc:Fallback>
             <w:pict>
-              <v:rect w14:anchorId="2DA1A282" id="Rectangle 16" o:spid="_x0000_s1026" style="position:absolute;margin-left:192pt;margin-top:206.5pt;width:112pt;height:252.5pt;z-index:251704320;visibility:visible;mso-wrap-style:square;mso-wrap-distance-left:9pt;mso-wrap-distance-top:0;mso-wrap-distance-right:9pt;mso-wrap-distance-bottom:0;mso-position-horizontal:absolute;mso-position-horizontal-relative:text;mso-position-vertical:absolute;mso-position-vertical-relative:text;v-text-anchor:middle" o:gfxdata="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" filled="f" strokecolor="#1f3763 [1604]" strokeweight="1pt"/>
+              <v:rect w14:anchorId="60206C5B" id="Rectangle 16" o:spid="_x0000_s1026" style="position:absolute;margin-left:192pt;margin-top:206.5pt;width:112pt;height:252.5pt;z-index:251688960;visibility:visible;mso-wrap-style:square;mso-wrap-distance-left:9pt;mso-wrap-distance-top:0;mso-wrap-distance-right:9pt;mso-wrap-distance-bottom:0;mso-position-horizontal:absolute;mso-position-horizontal-relative:text;mso-position-vertical:absolute;mso-position-vertical-relative:text;v-text-anchor:middle" o:gfxdata="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" filled="f" strokecolor="#1f3763 [1604]" strokeweight="1pt"/>
             </w:pict>
           </mc:Fallback>
         </mc:AlternateContent>
@@ -6612,7 +6854,7 @@
         <mc:AlternateContent>
           <mc:Choice Requires="wps">
             <w:drawing>
-              <wp:anchor distT="0" distB="0" distL="114300" distR="114300" simplePos="0" relativeHeight="251705344" behindDoc="0" locked="0" layoutInCell="1" allowOverlap="1" wp14:anchorId="18680B9F" wp14:editId="68EB4283">
+              <wp:anchor distT="0" distB="0" distL="114300" distR="114300" simplePos="0" relativeHeight="251689984" behindDoc="0" locked="0" layoutInCell="1" allowOverlap="1" wp14:anchorId="18680B9F" wp14:editId="36BDE343">
                 <wp:simplePos x="0" y="0"/>
                 <wp:positionH relativeFrom="column">
                   <wp:posOffset>749300</wp:posOffset>
@@ -6661,7 +6903,7 @@
           </mc:Choice>
           <mc:Fallback>
             <w:pict>
-              <v:line w14:anchorId="3EACBFAF" id="Straight Connector 17" o:spid="_x0000_s1026" style="position:absolute;z-index:251705344;visibility:visible;mso-wrap-style:square;mso-wrap-distance-left:9pt;mso-wrap-distance-top:0;mso-wrap-distance-right:9pt;mso-wrap-distance-bottom:0;mso-position-horizontal:absolute;mso-position-horizontal-relative:text;mso-position-vertical:absolute;mso-position-vertical-relative:text" from="59pt,250pt" to="59pt,395pt" o:gfxdata="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" strokecolor="#4472c4 [3204]" strokeweight=".5pt">
+              <v:line w14:anchorId="571BFFC5" id="Straight Connector 17" o:spid="_x0000_s1026" style="position:absolute;z-index:251689984;visibility:visible;mso-wrap-style:square;mso-wrap-distance-left:9pt;mso-wrap-distance-top:0;mso-wrap-distance-right:9pt;mso-wrap-distance-bottom:0;mso-position-horizontal:absolute;mso-position-horizontal-relative:text;mso-position-vertical:absolute;mso-position-vertical-relative:text" from="59pt,250pt" to="59pt,395pt" o:gfxdata="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" strokecolor="#4472c4 [3204]" strokeweight=".5pt">
                 <v:stroke joinstyle="miter"/>
               </v:line>
             </w:pict>
@@ -6677,7 +6919,7 @@
         <mc:AlternateContent>
           <mc:Choice Requires="wps">
             <w:drawing>
-              <wp:anchor distT="0" distB="0" distL="114300" distR="114300" simplePos="0" relativeHeight="251706368" behindDoc="0" locked="0" layoutInCell="1" allowOverlap="1" wp14:anchorId="10168FEE" wp14:editId="24639DAB">
+              <wp:anchor distT="0" distB="0" distL="114300" distR="114300" simplePos="0" relativeHeight="251691008" behindDoc="0" locked="0" layoutInCell="1" allowOverlap="1" wp14:anchorId="10168FEE" wp14:editId="2DC4594F">
                 <wp:simplePos x="0" y="0"/>
                 <wp:positionH relativeFrom="column">
                   <wp:posOffset>749300</wp:posOffset>
@@ -6726,7 +6968,7 @@
           </mc:Choice>
           <mc:Fallback>
             <w:pict>
-              <v:line w14:anchorId="5A17ACBE" id="Straight Connector 18" o:spid="_x0000_s1026" style="position:absolute;z-index:251706368;visibility:visible;mso-wrap-style:square;mso-wrap-distance-left:9pt;mso-wrap-distance-top:0;mso-wrap-distance-right:9pt;mso-wrap-distance-bottom:0;mso-position-horizontal:absolute;mso-position-horizontal-relative:text;mso-position-vertical:absolute;mso-position-vertical-relative:text" from="59pt,146.5pt" to="59pt,191pt" o:gfxdata="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" strokecolor="#4472c4 [3204]" strokeweight=".5pt">
+              <v:line w14:anchorId="46EBE220" id="Straight Connector 18" o:spid="_x0000_s1026" style="position:absolute;z-index:251691008;visibility:visible;mso-wrap-style:square;mso-wrap-distance-left:9pt;mso-wrap-distance-top:0;mso-wrap-distance-right:9pt;mso-wrap-distance-bottom:0;mso-position-horizontal:absolute;mso-position-horizontal-relative:text;mso-position-vertical:absolute;mso-position-vertical-relative:text" from="59pt,146.5pt" to="59pt,191pt" o:gfxdata="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" strokecolor="#4472c4 [3204]" strokeweight=".5pt">
                 <v:stroke joinstyle="miter"/>
               </v:line>
             </w:pict>
@@ -6742,7 +6984,7 @@
         <mc:AlternateContent>
           <mc:Choice Requires="wps">
             <w:drawing>
-              <wp:anchor distT="0" distB="0" distL="114300" distR="114300" simplePos="0" relativeHeight="251707392" behindDoc="0" locked="0" layoutInCell="1" allowOverlap="1" wp14:anchorId="2AED1A3B" wp14:editId="1CA46930">
+              <wp:anchor distT="0" distB="0" distL="114300" distR="114300" simplePos="0" relativeHeight="251692032" behindDoc="0" locked="0" layoutInCell="1" allowOverlap="1" wp14:anchorId="2AED1A3B" wp14:editId="60A2E89D">
                 <wp:simplePos x="0" y="0"/>
                 <wp:positionH relativeFrom="column">
                   <wp:posOffset>508000</wp:posOffset>
@@ -6791,7 +7033,7 @@
           </mc:Choice>
           <mc:Fallback>
             <w:pict>
-              <v:line w14:anchorId="13BF7477" id="Straight Connector 19" o:spid="_x0000_s1026" style="position:absolute;z-index:251707392;visibility:visible;mso-wrap-style:square;mso-wrap-distance-left:9pt;mso-wrap-distance-top:0;mso-wrap-distance-right:9pt;mso-wrap-distance-bottom:0;mso-position-horizontal:absolute;mso-position-horizontal-relative:text;mso-position-vertical:absolute;mso-position-vertical-relative:text" from="40pt,315pt" to="40pt,394.5pt" o:gfxdata="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" strokecolor="#4472c4 [3204]" strokeweight=".5pt">
+              <v:line w14:anchorId="6E0B3413" id="Straight Connector 19" o:spid="_x0000_s1026" style="position:absolute;z-index:251692032;visibility:visible;mso-wrap-style:square;mso-wrap-distance-left:9pt;mso-wrap-distance-top:0;mso-wrap-distance-right:9pt;mso-wrap-distance-bottom:0;mso-position-horizontal:absolute;mso-position-horizontal-relative:text;mso-position-vertical:absolute;mso-position-vertical-relative:text" from="40pt,315pt" to="40pt,394.5pt" o:gfxdata="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" strokecolor="#4472c4 [3204]" strokeweight=".5pt">
                 <v:stroke joinstyle="miter"/>
               </v:line>
             </w:pict>
@@ -6807,7 +7049,7 @@
         <mc:AlternateContent>
           <mc:Choice Requires="wps">
             <w:drawing>
-              <wp:anchor distT="0" distB="0" distL="114300" distR="114300" simplePos="0" relativeHeight="251708416" behindDoc="0" locked="0" layoutInCell="1" allowOverlap="1" wp14:anchorId="411E6971" wp14:editId="6A641586">
+              <wp:anchor distT="0" distB="0" distL="114300" distR="114300" simplePos="0" relativeHeight="251693056" behindDoc="0" locked="0" layoutInCell="1" allowOverlap="1" wp14:anchorId="411E6971" wp14:editId="64C2C2B9">
                 <wp:simplePos x="0" y="0"/>
                 <wp:positionH relativeFrom="column">
                   <wp:posOffset>508000</wp:posOffset>
@@ -6856,7 +7098,7 @@
           </mc:Choice>
           <mc:Fallback>
             <w:pict>
-              <v:line w14:anchorId="6819329F" id="Straight Connector 20" o:spid="_x0000_s1026" style="position:absolute;z-index:251708416;visibility:visible;mso-wrap-style:square;mso-wrap-distance-left:9pt;mso-wrap-distance-top:0;mso-wrap-distance-right:9pt;mso-wrap-distance-bottom:0;mso-position-horizontal:absolute;mso-position-horizontal-relative:text;mso-position-vertical:absolute;mso-position-vertical-relative:text" from="40pt,315pt" to="95.2pt,315.55pt" o:gfxdata="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" strokecolor="#4472c4 [3204]" strokeweight=".5pt">
+              <v:line w14:anchorId="38DB9FA4" id="Straight Connector 20" o:spid="_x0000_s1026" style="position:absolute;z-index:251693056;visibility:visible;mso-wrap-style:square;mso-wrap-distance-left:9pt;mso-wrap-distance-top:0;mso-wrap-distance-right:9pt;mso-wrap-distance-bottom:0;mso-position-horizontal:absolute;mso-position-horizontal-relative:text;mso-position-vertical:absolute;mso-position-vertical-relative:text" from="40pt,315pt" to="95.2pt,315.55pt" o:gfxdata="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" strokecolor="#4472c4 [3204]" strokeweight=".5pt">
                 <v:stroke joinstyle="miter"/>
               </v:line>
             </w:pict>
@@ -6872,7 +7114,7 @@
         <mc:AlternateContent>
           <mc:Choice Requires="wps">
             <w:drawing>
-              <wp:anchor distT="0" distB="0" distL="114300" distR="114300" simplePos="0" relativeHeight="251709440" behindDoc="0" locked="0" layoutInCell="1" allowOverlap="1" wp14:anchorId="6DACC973" wp14:editId="1C9AB3A3">
+              <wp:anchor distT="0" distB="0" distL="114300" distR="114300" simplePos="0" relativeHeight="251694080" behindDoc="0" locked="0" layoutInCell="1" allowOverlap="1" wp14:anchorId="6DACC973" wp14:editId="1EB51E6F">
                 <wp:simplePos x="0" y="0"/>
                 <wp:positionH relativeFrom="column">
                   <wp:posOffset>1955800</wp:posOffset>
@@ -6921,7 +7163,7 @@
           </mc:Choice>
           <mc:Fallback>
             <w:pict>
-              <v:line w14:anchorId="0E7D1D1F" id="Straight Connector 21" o:spid="_x0000_s1026" style="position:absolute;flip:y;z-index:251709440;visibility:visible;mso-wrap-style:square;mso-wrap-distance-left:9pt;mso-wrap-distance-top:0;mso-wrap-distance-right:9pt;mso-wrap-distance-bottom:0;mso-position-horizontal:absolute;mso-position-horizontal-relative:text;mso-position-vertical:absolute;mso-position-vertical-relative:text" from="154pt,314pt" to="192.2pt,314.5pt" o:gfxdata="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" strokecolor="#4472c4 [3204]" strokeweight=".5pt">
+              <v:line w14:anchorId="7EB6C697" id="Straight Connector 21" o:spid="_x0000_s1026" style="position:absolute;flip:y;z-index:251694080;visibility:visible;mso-wrap-style:square;mso-wrap-distance-left:9pt;mso-wrap-distance-top:0;mso-wrap-distance-right:9pt;mso-wrap-distance-bottom:0;mso-position-horizontal:absolute;mso-position-horizontal-relative:text;mso-position-vertical:absolute;mso-position-vertical-relative:text" from="154pt,314pt" to="192.2pt,314.5pt" o:gfxdata="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" strokecolor="#4472c4 [3204]" strokeweight=".5pt">
                 <v:stroke joinstyle="miter"/>
               </v:line>
             </w:pict>
@@ -6937,7 +7179,7 @@
         <mc:AlternateContent>
           <mc:Choice Requires="wps">
             <w:drawing>
-              <wp:anchor distT="0" distB="0" distL="114300" distR="114300" simplePos="0" relativeHeight="251710464" behindDoc="0" locked="0" layoutInCell="1" allowOverlap="1" wp14:anchorId="13A52D04" wp14:editId="75EA34A6">
+              <wp:anchor distT="0" distB="0" distL="114300" distR="114300" simplePos="0" relativeHeight="251695104" behindDoc="0" locked="0" layoutInCell="1" allowOverlap="1" wp14:anchorId="13A52D04" wp14:editId="255D3908">
                 <wp:simplePos x="0" y="0"/>
                 <wp:positionH relativeFrom="column">
                   <wp:posOffset>457200</wp:posOffset>
@@ -6986,7 +7228,7 @@
           </mc:Choice>
           <mc:Fallback>
             <w:pict>
-              <v:line w14:anchorId="18377EEA" id="Straight Connector 22" o:spid="_x0000_s1026" style="position:absolute;z-index:251710464;visibility:visible;mso-wrap-style:square;mso-wrap-distance-left:9pt;mso-wrap-distance-top:0;mso-wrap-distance-right:9pt;mso-wrap-distance-bottom:0;mso-position-horizontal:absolute;mso-position-horizontal-relative:text;mso-position-vertical:absolute;mso-position-vertical-relative:text" from="36pt,394.5pt" to="39.8pt,394.5pt" o:gfxdata="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" strokecolor="#4472c4 [3204]" strokeweight=".5pt">
+              <v:line w14:anchorId="7D4698C7" id="Straight Connector 22" o:spid="_x0000_s1026" style="position:absolute;z-index:251695104;visibility:visible;mso-wrap-style:square;mso-wrap-distance-left:9pt;mso-wrap-distance-top:0;mso-wrap-distance-right:9pt;mso-wrap-distance-bottom:0;mso-position-horizontal:absolute;mso-position-horizontal-relative:text;mso-position-vertical:absolute;mso-position-vertical-relative:text" from="36pt,394.5pt" to="39.8pt,394.5pt" o:gfxdata="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" strokecolor="#4472c4 [3204]" strokeweight=".5pt">
                 <v:stroke joinstyle="miter"/>
               </v:line>
             </w:pict>
@@ -7002,7 +7244,7 @@
         <mc:AlternateContent>
           <mc:Choice Requires="wps">
             <w:drawing>
-              <wp:anchor distT="0" distB="0" distL="114300" distR="114300" simplePos="0" relativeHeight="251711488" behindDoc="0" locked="0" layoutInCell="1" allowOverlap="1" wp14:anchorId="77D268CF" wp14:editId="34F2CC9A">
+              <wp:anchor distT="0" distB="0" distL="114300" distR="114300" simplePos="0" relativeHeight="251696128" behindDoc="0" locked="0" layoutInCell="1" allowOverlap="1" wp14:anchorId="77D268CF" wp14:editId="04619DEF">
                 <wp:simplePos x="0" y="0"/>
                 <wp:positionH relativeFrom="column">
                   <wp:posOffset>742950</wp:posOffset>
@@ -7051,7 +7293,7 @@
           </mc:Choice>
           <mc:Fallback>
             <w:pict>
-              <v:line w14:anchorId="01845429" id="Straight Connector 24" o:spid="_x0000_s1026" style="position:absolute;z-index:251711488;visibility:visible;mso-wrap-style:square;mso-wrap-distance-left:9pt;mso-wrap-distance-top:0;mso-wrap-distance-right:9pt;mso-wrap-distance-bottom:0;mso-position-horizontal:absolute;mso-position-horizontal-relative:text;mso-position-vertical:absolute;mso-position-vertical-relative:text" from="58.5pt,394.5pt" to="61.5pt,394.5pt" o:gfxdata="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" strokecolor="#4472c4 [3204]" strokeweight=".5pt">
+              <v:line w14:anchorId="32BC15F7" id="Straight Connector 24" o:spid="_x0000_s1026" style="position:absolute;z-index:251696128;visibility:visible;mso-wrap-style:square;mso-wrap-distance-left:9pt;mso-wrap-distance-top:0;mso-wrap-distance-right:9pt;mso-wrap-distance-bottom:0;mso-position-horizontal:absolute;mso-position-horizontal-relative:text;mso-position-vertical:absolute;mso-position-vertical-relative:text" from="58.5pt,394.5pt" to="61.5pt,394.5pt" o:gfxdata="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" strokecolor="#4472c4 [3204]" strokeweight=".5pt">
                 <v:stroke joinstyle="miter"/>
               </v:line>
             </w:pict>
@@ -7067,7 +7309,7 @@
         <mc:AlternateContent>
           <mc:Choice Requires="wps">
             <w:drawing>
-              <wp:anchor distT="0" distB="0" distL="114300" distR="114300" simplePos="0" relativeHeight="251712512" behindDoc="0" locked="0" layoutInCell="1" allowOverlap="1" wp14:anchorId="5C5D4DAD" wp14:editId="619FF301">
+              <wp:anchor distT="0" distB="0" distL="114300" distR="114300" simplePos="0" relativeHeight="251697152" behindDoc="0" locked="0" layoutInCell="1" allowOverlap="1" wp14:anchorId="5C5D4DAD" wp14:editId="2FF48BE1">
                 <wp:simplePos x="0" y="0"/>
                 <wp:positionH relativeFrom="column">
                   <wp:posOffset>723900</wp:posOffset>
@@ -7123,7 +7365,7 @@
           </mc:Choice>
           <mc:Fallback>
             <w:pict>
-              <v:oval w14:anchorId="08B85E6F" id="Oval 25" o:spid="_x0000_s1026" style="position:absolute;margin-left:57pt;margin-top:145pt;width:3.55pt;height:3.55pt;z-index:251712512;visibility:visible;mso-wrap-style:square;mso-wrap-distance-left:9pt;mso-wrap-distance-top:0;mso-wrap-distance-right:9pt;mso-wrap-distance-bottom:0;mso-position-horizontal:absolute;mso-position-horizontal-relative:text;mso-position-vertical:absolute;mso-position-vertical-relative:text;v-text-anchor:middle" o:gfxdata="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" fillcolor="#4472c4 [3204]" strokecolor="#1f3763 [1604]" strokeweight="1pt">
+              <v:oval w14:anchorId="2EF96263" id="Oval 25" o:spid="_x0000_s1026" style="position:absolute;margin-left:57pt;margin-top:145pt;width:3.55pt;height:3.55pt;z-index:251697152;visibility:visible;mso-wrap-style:square;mso-wrap-distance-left:9pt;mso-wrap-distance-top:0;mso-wrap-distance-right:9pt;mso-wrap-distance-bottom:0;mso-position-horizontal:absolute;mso-position-horizontal-relative:text;mso-position-vertical:absolute;mso-position-vertical-relative:text;v-text-anchor:middle" o:gfxdata="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" fillcolor="#4472c4 [3204]" strokecolor="#1f3763 [1604]" strokeweight="1pt">
                 <v:stroke joinstyle="miter"/>
               </v:oval>
             </w:pict>
@@ -7139,7 +7381,7 @@
         <mc:AlternateContent>
           <mc:Choice Requires="wps">
             <w:drawing>
-              <wp:anchor distT="0" distB="0" distL="114300" distR="114300" simplePos="0" relativeHeight="251713536" behindDoc="0" locked="0" layoutInCell="1" allowOverlap="1" wp14:anchorId="25CA034B" wp14:editId="503A5D01">
+              <wp:anchor distT="0" distB="0" distL="114300" distR="114300" simplePos="0" relativeHeight="251698176" behindDoc="0" locked="0" layoutInCell="1" allowOverlap="1" wp14:anchorId="25CA034B" wp14:editId="53A6F71A">
                 <wp:simplePos x="0" y="0"/>
                 <wp:positionH relativeFrom="column">
                   <wp:posOffset>3098800</wp:posOffset>
@@ -7195,7 +7437,7 @@
           </mc:Choice>
           <mc:Fallback>
             <w:pict>
-              <v:oval w14:anchorId="09A5FE30" id="Oval 26" o:spid="_x0000_s1026" style="position:absolute;margin-left:244pt;margin-top:556pt;width:3.55pt;height:3.55pt;z-index:251713536;visibility:visible;mso-wrap-style:square;mso-wrap-distance-left:9pt;mso-wrap-distance-top:0;mso-wrap-distance-right:9pt;mso-wrap-distance-bottom:0;mso-position-horizontal:absolute;mso-position-horizontal-relative:text;mso-position-vertical:absolute;mso-position-vertical-relative:text;v-text-anchor:middle" o:gfxdata="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" fillcolor="#4472c4 [3204]" strokecolor="#1f3763 [1604]" strokeweight="1pt">
+              <v:oval w14:anchorId="4411039B" id="Oval 26" o:spid="_x0000_s1026" style="position:absolute;margin-left:244pt;margin-top:556pt;width:3.55pt;height:3.55pt;z-index:251698176;visibility:visible;mso-wrap-style:square;mso-wrap-distance-left:9pt;mso-wrap-distance-top:0;mso-wrap-distance-right:9pt;mso-wrap-distance-bottom:0;mso-position-horizontal:absolute;mso-position-horizontal-relative:text;mso-position-vertical:absolute;mso-position-vertical-relative:text;v-text-anchor:middle" o:gfxdata="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" fillcolor="#4472c4 [3204]" strokecolor="#1f3763 [1604]" strokeweight="1pt">
                 <v:stroke joinstyle="miter"/>
               </v:oval>
             </w:pict>
@@ -7211,7 +7453,7 @@
         <mc:AlternateContent>
           <mc:Choice Requires="wps">
             <w:drawing>
-              <wp:anchor distT="0" distB="0" distL="114300" distR="114300" simplePos="0" relativeHeight="251714560" behindDoc="0" locked="0" layoutInCell="1" allowOverlap="1" wp14:anchorId="4D3FD473" wp14:editId="6A0EE1ED">
+              <wp:anchor distT="0" distB="0" distL="114300" distR="114300" simplePos="0" relativeHeight="251699200" behindDoc="0" locked="0" layoutInCell="1" allowOverlap="1" wp14:anchorId="4D3FD473" wp14:editId="47627B68">
                 <wp:simplePos x="0" y="0"/>
                 <wp:positionH relativeFrom="column">
                   <wp:posOffset>628650</wp:posOffset>
@@ -7260,7 +7502,7 @@
           </mc:Choice>
           <mc:Fallback>
             <w:pict>
-              <v:line w14:anchorId="594CE3C5" id="Straight Connector 27" o:spid="_x0000_s1026" style="position:absolute;z-index:251714560;visibility:visible;mso-wrap-style:square;mso-wrap-distance-left:9pt;mso-wrap-distance-top:0;mso-wrap-distance-right:9pt;mso-wrap-distance-bottom:0;mso-position-horizontal:absolute;mso-position-horizontal-relative:text;mso-position-vertical:absolute;mso-position-vertical-relative:text" from="49.5pt,407.5pt" to="49.5pt,557.3pt" o:gfxdata="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" strokecolor="#4472c4 [3204]" strokeweight=".5pt">
+              <v:line w14:anchorId="131B78A1" id="Straight Connector 27" o:spid="_x0000_s1026" style="position:absolute;z-index:251699200;visibility:visible;mso-wrap-style:square;mso-wrap-distance-left:9pt;mso-wrap-distance-top:0;mso-wrap-distance-right:9pt;mso-wrap-distance-bottom:0;mso-position-horizontal:absolute;mso-position-horizontal-relative:text;mso-position-vertical:absolute;mso-position-vertical-relative:text" from="49.5pt,407.5pt" to="49.5pt,557.3pt" o:gfxdata="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" strokecolor="#4472c4 [3204]" strokeweight=".5pt">
                 <v:stroke joinstyle="miter"/>
               </v:line>
             </w:pict>
@@ -7276,7 +7518,7 @@
         <mc:AlternateContent>
           <mc:Choice Requires="wps">
             <w:drawing>
-              <wp:anchor distT="0" distB="0" distL="114300" distR="114300" simplePos="0" relativeHeight="251715584" behindDoc="0" locked="0" layoutInCell="1" allowOverlap="1" wp14:anchorId="5A029668" wp14:editId="57FE36E2">
+              <wp:anchor distT="0" distB="0" distL="114300" distR="114300" simplePos="0" relativeHeight="251700224" behindDoc="0" locked="0" layoutInCell="1" allowOverlap="1" wp14:anchorId="5A029668" wp14:editId="28253241">
                 <wp:simplePos x="0" y="0"/>
                 <wp:positionH relativeFrom="column">
                   <wp:posOffset>603250</wp:posOffset>
@@ -7332,7 +7574,7 @@
           </mc:Choice>
           <mc:Fallback>
             <w:pict>
-              <v:oval w14:anchorId="29E6A2E9" id="Oval 28" o:spid="_x0000_s1026" style="position:absolute;margin-left:47.5pt;margin-top:555pt;width:5pt;height:5pt;flip:x y;z-index:251715584;visibility:visible;mso-wrap-style:square;mso-wrap-distance-left:9pt;mso-wrap-distance-top:0;mso-wrap-distance-right:9pt;mso-wrap-distance-bottom:0;mso-position-horizontal:absolute;mso-position-horizontal-relative:text;mso-position-vertical:absolute;mso-position-vertical-relative:text;v-text-anchor:middle" o:gfxdata="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" fillcolor="#4472c4 [3204]" strokecolor="#1f3763 [1604]" strokeweight="1pt">
+              <v:oval w14:anchorId="15CA4D96" id="Oval 28" o:spid="_x0000_s1026" style="position:absolute;margin-left:47.5pt;margin-top:555pt;width:5pt;height:5pt;flip:x y;z-index:251700224;visibility:visible;mso-wrap-style:square;mso-wrap-distance-left:9pt;mso-wrap-distance-top:0;mso-wrap-distance-right:9pt;mso-wrap-distance-bottom:0;mso-position-horizontal:absolute;mso-position-horizontal-relative:text;mso-position-vertical:absolute;mso-position-vertical-relative:text;v-text-anchor:middle" o:gfxdata="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" fillcolor="#4472c4 [3204]" strokecolor="#1f3763 [1604]" strokeweight="1pt">
                 <v:stroke joinstyle="miter"/>
               </v:oval>
             </w:pict>
@@ -7348,7 +7590,7 @@
         <mc:AlternateContent>
           <mc:Choice Requires="wps">
             <w:drawing>
-              <wp:anchor distT="0" distB="0" distL="114300" distR="114300" simplePos="0" relativeHeight="251716608" behindDoc="0" locked="0" layoutInCell="1" allowOverlap="1" wp14:anchorId="3A12EAE1" wp14:editId="4E8C6A9F">
+              <wp:anchor distT="0" distB="0" distL="114300" distR="114300" simplePos="0" relativeHeight="251701248" behindDoc="0" locked="0" layoutInCell="1" allowOverlap="1" wp14:anchorId="3A12EAE1" wp14:editId="3605A98D">
                 <wp:simplePos x="0" y="0"/>
                 <wp:positionH relativeFrom="column">
                   <wp:posOffset>3155950</wp:posOffset>
@@ -7397,7 +7639,7 @@
           </mc:Choice>
           <mc:Fallback>
             <w:pict>
-              <v:line w14:anchorId="7816AE71" id="Straight Connector 29" o:spid="_x0000_s1026" style="position:absolute;z-index:251716608;visibility:visible;mso-wrap-style:square;mso-wrap-distance-left:9pt;mso-wrap-distance-top:0;mso-wrap-distance-right:9pt;mso-wrap-distance-bottom:0;mso-position-horizontal:absolute;mso-position-horizontal-relative:text;mso-position-vertical:absolute;mso-position-vertical-relative:text" from="248.5pt,146.5pt" to="248.5pt,206.5pt" o:gfxdata="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" strokecolor="#4472c4 [3204]" strokeweight=".5pt">
+              <v:line w14:anchorId="71D099B1" id="Straight Connector 29" o:spid="_x0000_s1026" style="position:absolute;z-index:251701248;visibility:visible;mso-wrap-style:square;mso-wrap-distance-left:9pt;mso-wrap-distance-top:0;mso-wrap-distance-right:9pt;mso-wrap-distance-bottom:0;mso-position-horizontal:absolute;mso-position-horizontal-relative:text;mso-position-vertical:absolute;mso-position-vertical-relative:text" from="248.5pt,146.5pt" to="248.5pt,206.5pt" o:gfxdata="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" strokecolor="#4472c4 [3204]" strokeweight=".5pt">
                 <v:stroke joinstyle="miter"/>
               </v:line>
             </w:pict>
@@ -7413,7 +7655,7 @@
         <mc:AlternateContent>
           <mc:Choice Requires="wps">
             <w:drawing>
-              <wp:anchor distT="0" distB="0" distL="114300" distR="114300" simplePos="0" relativeHeight="251730944" behindDoc="0" locked="0" layoutInCell="1" allowOverlap="1" wp14:anchorId="466DD468" wp14:editId="7BE32C86">
+              <wp:anchor distT="0" distB="0" distL="114300" distR="114300" simplePos="0" relativeHeight="251715584" behindDoc="0" locked="0" layoutInCell="1" allowOverlap="1" wp14:anchorId="466DD468" wp14:editId="12465A12">
                 <wp:simplePos x="0" y="0"/>
                 <wp:positionH relativeFrom="column">
                   <wp:posOffset>3854450</wp:posOffset>
@@ -7462,7 +7704,7 @@
           </mc:Choice>
           <mc:Fallback>
             <w:pict>
-              <v:line w14:anchorId="7AE6EFA1" id="Straight Connector 43" o:spid="_x0000_s1026" style="position:absolute;flip:x;z-index:251730944;visibility:visible;mso-wrap-style:square;mso-wrap-distance-left:9pt;mso-wrap-distance-top:0;mso-wrap-distance-right:9pt;mso-wrap-distance-bottom:0;mso-position-horizontal:absolute;mso-position-horizontal-relative:text;mso-position-vertical:absolute;mso-position-vertical-relative:text" from="303.5pt,312pt" to="355pt,312pt" o:gfxdata="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" strokecolor="#4472c4 [3204]" strokeweight=".5pt">
+              <v:line w14:anchorId="1630E9CB" id="Straight Connector 43" o:spid="_x0000_s1026" style="position:absolute;flip:x;z-index:251715584;visibility:visible;mso-wrap-style:square;mso-wrap-distance-left:9pt;mso-wrap-distance-top:0;mso-wrap-distance-right:9pt;mso-wrap-distance-bottom:0;mso-position-horizontal:absolute;mso-position-horizontal-relative:text;mso-position-vertical:absolute;mso-position-vertical-relative:text" from="303.5pt,312pt" to="355pt,312pt" o:gfxdata="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" strokecolor="#4472c4 [3204]" strokeweight=".5pt">
                 <v:stroke joinstyle="miter"/>
               </v:line>
             </w:pict>
@@ -7478,7 +7720,7 @@
         <mc:AlternateContent>
           <mc:Choice Requires="wps">
             <w:drawing>
-              <wp:anchor distT="0" distB="0" distL="114300" distR="114300" simplePos="0" relativeHeight="251731968" behindDoc="0" locked="0" layoutInCell="1" allowOverlap="1" wp14:anchorId="2272BEC2" wp14:editId="55301DEB">
+              <wp:anchor distT="0" distB="0" distL="114300" distR="114300" simplePos="0" relativeHeight="251716608" behindDoc="0" locked="0" layoutInCell="1" allowOverlap="1" wp14:anchorId="2272BEC2" wp14:editId="2FFA21D5">
                 <wp:simplePos x="0" y="0"/>
                 <wp:positionH relativeFrom="column">
                   <wp:posOffset>4775200</wp:posOffset>
@@ -7527,7 +7769,7 @@
           </mc:Choice>
           <mc:Fallback>
             <w:pict>
-              <v:line w14:anchorId="2AF11426" id="Straight Connector 44" o:spid="_x0000_s1026" style="position:absolute;z-index:251731968;visibility:visible;mso-wrap-style:square;mso-wrap-distance-left:9pt;mso-wrap-distance-top:0;mso-wrap-distance-right:9pt;mso-wrap-distance-bottom:0;mso-position-horizontal:absolute;mso-position-horizontal-relative:text;mso-position-vertical:absolute;mso-position-vertical-relative:text" from="376pt,312pt" to="387.5pt,312pt" o:gfxdata="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" strokecolor="#4472c4 [3204]" strokeweight=".5pt">
+              <v:line w14:anchorId="595390BF" id="Straight Connector 44" o:spid="_x0000_s1026" style="position:absolute;z-index:251716608;visibility:visible;mso-wrap-style:square;mso-wrap-distance-left:9pt;mso-wrap-distance-top:0;mso-wrap-distance-right:9pt;mso-wrap-distance-bottom:0;mso-position-horizontal:absolute;mso-position-horizontal-relative:text;mso-position-vertical:absolute;mso-position-vertical-relative:text" from="376pt,312pt" to="387.5pt,312pt" o:gfxdata="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" strokecolor="#4472c4 [3204]" strokeweight=".5pt">
                 <v:stroke joinstyle="miter"/>
               </v:line>
             </w:pict>
@@ -7543,7 +7785,7 @@
         <mc:AlternateContent>
           <mc:Choice Requires="wps">
             <w:drawing>
-              <wp:anchor distT="0" distB="0" distL="114300" distR="114300" simplePos="0" relativeHeight="251732992" behindDoc="0" locked="0" layoutInCell="1" allowOverlap="1" wp14:anchorId="283F40CF" wp14:editId="31F8A959">
+              <wp:anchor distT="0" distB="0" distL="114300" distR="114300" simplePos="0" relativeHeight="251717632" behindDoc="0" locked="0" layoutInCell="1" allowOverlap="1" wp14:anchorId="283F40CF" wp14:editId="29F0B22F">
                 <wp:simplePos x="0" y="0"/>
                 <wp:positionH relativeFrom="column">
                   <wp:posOffset>4921250</wp:posOffset>
@@ -7592,7 +7834,7 @@
           </mc:Choice>
           <mc:Fallback>
             <w:pict>
-              <v:line w14:anchorId="35659621" id="Straight Connector 45" o:spid="_x0000_s1026" style="position:absolute;z-index:251732992;visibility:visible;mso-wrap-style:square;mso-wrap-distance-left:9pt;mso-wrap-distance-top:0;mso-wrap-distance-right:9pt;mso-wrap-distance-bottom:0;mso-position-horizontal:absolute;mso-position-horizontal-relative:text;mso-position-vertical:absolute;mso-position-vertical-relative:text" from="387.5pt,312pt" to="387.5pt,557.5pt" o:gfxdata="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" strokecolor="#4472c4 [3204]" strokeweight=".5pt">
+              <v:line w14:anchorId="2291FE48" id="Straight Connector 45" o:spid="_x0000_s1026" style="position:absolute;z-index:251717632;visibility:visible;mso-wrap-style:square;mso-wrap-distance-left:9pt;mso-wrap-distance-top:0;mso-wrap-distance-right:9pt;mso-wrap-distance-bottom:0;mso-position-horizontal:absolute;mso-position-horizontal-relative:text;mso-position-vertical:absolute;mso-position-vertical-relative:text" from="387.5pt,312pt" to="387.5pt,557.5pt" o:gfxdata="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" strokecolor="#4472c4 [3204]" strokeweight=".5pt">
                 <v:stroke joinstyle="miter"/>
               </v:line>
             </w:pict>
@@ -7608,7 +7850,7 @@
         <mc:AlternateContent>
           <mc:Choice Requires="wps">
             <w:drawing>
-              <wp:anchor distT="0" distB="0" distL="114300" distR="114300" simplePos="0" relativeHeight="251734016" behindDoc="0" locked="0" layoutInCell="1" allowOverlap="1" wp14:anchorId="3CAD940A" wp14:editId="2B85812B">
+              <wp:anchor distT="0" distB="0" distL="114300" distR="114300" simplePos="0" relativeHeight="251718656" behindDoc="0" locked="0" layoutInCell="1" allowOverlap="1" wp14:anchorId="3CAD940A" wp14:editId="11F08BB2">
                 <wp:simplePos x="0" y="0"/>
                 <wp:positionH relativeFrom="column">
                   <wp:posOffset>3136900</wp:posOffset>
@@ -7664,7 +7906,7 @@
           </mc:Choice>
           <mc:Fallback>
             <w:pict>
-              <v:oval w14:anchorId="7CAC705E" id="Oval 46" o:spid="_x0000_s1026" style="position:absolute;margin-left:247pt;margin-top:145pt;width:3.55pt;height:3.55pt;z-index:251734016;visibility:visible;mso-wrap-style:square;mso-wrap-distance-left:9pt;mso-wrap-distance-top:0;mso-wrap-distance-right:9pt;mso-wrap-distance-bottom:0;mso-position-horizontal:absolute;mso-position-horizontal-relative:text;mso-position-vertical:absolute;mso-position-vertical-relative:text;v-text-anchor:middle" o:gfxdata="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" fillcolor="#4472c4 [3204]" strokecolor="#1f3763 [1604]" strokeweight="1pt">
+              <v:oval w14:anchorId="068D8F41" id="Oval 46" o:spid="_x0000_s1026" style="position:absolute;margin-left:247pt;margin-top:145pt;width:3.55pt;height:3.55pt;z-index:251718656;visibility:visible;mso-wrap-style:square;mso-wrap-distance-left:9pt;mso-wrap-distance-top:0;mso-wrap-distance-right:9pt;mso-wrap-distance-bottom:0;mso-position-horizontal:absolute;mso-position-horizontal-relative:text;mso-position-vertical:absolute;mso-position-vertical-relative:text;v-text-anchor:middle" o:gfxdata="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" fillcolor="#4472c4 [3204]" strokecolor="#1f3763 [1604]" strokeweight="1pt">
                 <v:stroke joinstyle="miter"/>
               </v:oval>
             </w:pict>
@@ -7680,7 +7922,7 @@
         <mc:AlternateContent>
           <mc:Choice Requires="wps">
             <w:drawing>
-              <wp:anchor distT="0" distB="0" distL="114300" distR="114300" simplePos="0" relativeHeight="251736064" behindDoc="0" locked="0" layoutInCell="1" allowOverlap="1" wp14:anchorId="70EA4A70" wp14:editId="3BB90D30">
+              <wp:anchor distT="0" distB="0" distL="114300" distR="114300" simplePos="0" relativeHeight="251720704" behindDoc="0" locked="0" layoutInCell="1" allowOverlap="1" wp14:anchorId="70EA4A70" wp14:editId="542BDE3D">
                 <wp:simplePos x="0" y="0"/>
                 <wp:positionH relativeFrom="column">
                   <wp:posOffset>3117850</wp:posOffset>
@@ -7729,7 +7971,7 @@
           </mc:Choice>
           <mc:Fallback>
             <w:pict>
-              <v:line w14:anchorId="6DEDC477" id="Straight Connector 48" o:spid="_x0000_s1026" style="position:absolute;z-index:251736064;visibility:visible;mso-wrap-style:square;mso-wrap-distance-left:9pt;mso-wrap-distance-top:0;mso-wrap-distance-right:9pt;mso-wrap-distance-bottom:0;mso-position-horizontal:absolute;mso-position-horizontal-relative:text;mso-position-vertical:absolute;mso-position-vertical-relative:text" from="245.5pt,459.5pt" to="245.5pt,557.5pt" o:gfxdata="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" strokecolor="#4472c4 [3204]" strokeweight=".5pt">
+              <v:line w14:anchorId="7B8FA327" id="Straight Connector 48" o:spid="_x0000_s1026" style="position:absolute;z-index:251720704;visibility:visible;mso-wrap-style:square;mso-wrap-distance-left:9pt;mso-wrap-distance-top:0;mso-wrap-distance-right:9pt;mso-wrap-distance-bottom:0;mso-position-horizontal:absolute;mso-position-horizontal-relative:text;mso-position-vertical:absolute;mso-position-vertical-relative:text" from="245.5pt,459.5pt" to="245.5pt,557.5pt" o:gfxdata="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" strokecolor="#4472c4 [3204]" strokeweight=".5pt">
                 <v:stroke joinstyle="miter"/>
               </v:line>
             </w:pict>
@@ -7745,7 +7987,7 @@
         <mc:AlternateContent>
           <mc:Choice Requires="wps">
             <w:drawing>
-              <wp:anchor distT="0" distB="0" distL="114300" distR="114300" simplePos="0" relativeHeight="251737088" behindDoc="0" locked="0" layoutInCell="1" allowOverlap="1" wp14:anchorId="700C3669" wp14:editId="453BB79D">
+              <wp:anchor distT="0" distB="0" distL="114300" distR="114300" simplePos="0" relativeHeight="251721728" behindDoc="0" locked="0" layoutInCell="1" allowOverlap="1" wp14:anchorId="700C3669" wp14:editId="31F9BB4E">
                 <wp:simplePos x="0" y="0"/>
                 <wp:positionH relativeFrom="column">
                   <wp:posOffset>774700</wp:posOffset>
@@ -7835,7 +8077,7 @@
           </mc:Choice>
           <mc:Fallback>
             <w:pict>
-              <v:shape w14:anchorId="700C3669" id="Text Box 49" o:spid="_x0000_s1048" type="#_x0000_t202" style="position:absolute;left:0;text-align:left;margin-left:61pt;margin-top:209pt;width:52pt;height:23.5pt;z-index:251737088;visibility:visible;mso-wrap-style:square;mso-wrap-distance-left:9pt;mso-wrap-distance-top:0;mso-wrap-distance-right:9pt;mso-wrap-distance-bottom:0;mso-position-horizontal:absolute;mso-position-horizontal-relative:text;mso-position-vertical:absolute;mso-position-vertical-relative:text;v-text-anchor:top" o:gfxdata="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" filled="f" stroked="f" strokeweight=".5pt">
+              <v:shape w14:anchorId="700C3669" id="Text Box 49" o:spid="_x0000_s1048" type="#_x0000_t202" style="position:absolute;left:0;text-align:left;margin-left:61pt;margin-top:209pt;width:52pt;height:23.5pt;z-index:251721728;visibility:visible;mso-wrap-style:square;mso-wrap-distance-left:9pt;mso-wrap-distance-top:0;mso-wrap-distance-right:9pt;mso-wrap-distance-bottom:0;mso-position-horizontal:absolute;mso-position-horizontal-relative:text;mso-position-vertical:absolute;mso-position-vertical-relative:text;v-text-anchor:top" o:gfxdata="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" filled="f" stroked="f" strokeweight=".5pt">
                 <v:textbox>
                   <w:txbxContent>
                     <w:p>
@@ -7896,7 +8138,7 @@
         <mc:AlternateContent>
           <mc:Choice Requires="wps">
             <w:drawing>
-              <wp:anchor distT="0" distB="0" distL="114300" distR="114300" simplePos="0" relativeHeight="251738112" behindDoc="0" locked="0" layoutInCell="1" allowOverlap="1" wp14:anchorId="31AC3F1C" wp14:editId="1EFFDF53">
+              <wp:anchor distT="0" distB="0" distL="114300" distR="114300" simplePos="0" relativeHeight="251722752" behindDoc="0" locked="0" layoutInCell="1" allowOverlap="1" wp14:anchorId="31AC3F1C" wp14:editId="54935D73">
                 <wp:simplePos x="0" y="0"/>
                 <wp:positionH relativeFrom="column">
                   <wp:posOffset>1282700</wp:posOffset>
@@ -7986,7 +8228,7 @@
           </mc:Choice>
           <mc:Fallback>
             <w:pict>
-              <v:shape w14:anchorId="31AC3F1C" id="Text Box 50" o:spid="_x0000_s1049" type="#_x0000_t202" style="position:absolute;left:0;text-align:left;margin-left:101pt;margin-top:280.5pt;width:52pt;height:20.5pt;z-index:251738112;visibility:visible;mso-wrap-style:square;mso-wrap-distance-left:9pt;mso-wrap-distance-top:0;mso-wrap-distance-right:9pt;mso-wrap-distance-bottom:0;mso-position-horizontal:absolute;mso-position-horizontal-relative:text;mso-position-vertical:absolute;mso-position-vertical-relative:text;v-text-anchor:top" o:gfxdata="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" filled="f" stroked="f" strokeweight=".5pt">
+              <v:shape w14:anchorId="31AC3F1C" id="Text Box 50" o:spid="_x0000_s1049" type="#_x0000_t202" style="position:absolute;left:0;text-align:left;margin-left:101pt;margin-top:280.5pt;width:52pt;height:20.5pt;z-index:251722752;visibility:visible;mso-wrap-style:square;mso-wrap-distance-left:9pt;mso-wrap-distance-top:0;mso-wrap-distance-right:9pt;mso-wrap-distance-bottom:0;mso-position-horizontal:absolute;mso-position-horizontal-relative:text;mso-position-vertical:absolute;mso-position-vertical-relative:text;v-text-anchor:top" o:gfxdata="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" filled="f" stroked="f" strokeweight=".5pt">
                 <v:textbox>
                   <w:txbxContent>
                     <w:p>
@@ -8047,7 +8289,7 @@
         <mc:AlternateContent>
           <mc:Choice Requires="wps">
             <w:drawing>
-              <wp:anchor distT="0" distB="0" distL="114300" distR="114300" simplePos="0" relativeHeight="251740160" behindDoc="0" locked="0" layoutInCell="1" allowOverlap="1" wp14:anchorId="3FE59ABF" wp14:editId="59272C19">
+              <wp:anchor distT="0" distB="0" distL="114300" distR="114300" simplePos="0" relativeHeight="251724800" behindDoc="0" locked="0" layoutInCell="1" allowOverlap="1" wp14:anchorId="3FE59ABF" wp14:editId="3474F4DF">
                 <wp:simplePos x="0" y="0"/>
                 <wp:positionH relativeFrom="column">
                   <wp:posOffset>2914650</wp:posOffset>
@@ -8137,7 +8379,7 @@
           </mc:Choice>
           <mc:Fallback>
             <w:pict>
-              <v:shape w14:anchorId="3FE59ABF" id="Text Box 55" o:spid="_x0000_s1050" type="#_x0000_t202" style="position:absolute;left:0;text-align:left;margin-left:229.5pt;margin-top:203.5pt;width:40pt;height:20.15pt;z-index:251740160;visibility:visible;mso-wrap-style:square;mso-wrap-distance-left:9pt;mso-wrap-distance-top:0;mso-wrap-distance-right:9pt;mso-wrap-distance-bottom:0;mso-position-horizontal:absolute;mso-position-horizontal-relative:text;mso-position-vertical:absolute;mso-position-vertical-relative:text;v-text-anchor:top" o:gfxdata="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" filled="f" stroked="f" strokeweight=".5pt">
+              <v:shape w14:anchorId="3FE59ABF" id="Text Box 55" o:spid="_x0000_s1050" type="#_x0000_t202" style="position:absolute;left:0;text-align:left;margin-left:229.5pt;margin-top:203.5pt;width:40pt;height:20.15pt;z-index:251724800;visibility:visible;mso-wrap-style:square;mso-wrap-distance-left:9pt;mso-wrap-distance-top:0;mso-wrap-distance-right:9pt;mso-wrap-distance-bottom:0;mso-position-horizontal:absolute;mso-position-horizontal-relative:text;mso-position-vertical:absolute;mso-position-vertical-relative:text;v-text-anchor:top" o:gfxdata="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" filled="f" stroked="f" strokeweight=".5pt">
                 <v:textbox>
                   <w:txbxContent>
                     <w:p>
@@ -8198,7 +8440,7 @@
         <mc:AlternateContent>
           <mc:Choice Requires="wps">
             <w:drawing>
-              <wp:anchor distT="0" distB="0" distL="114300" distR="114300" simplePos="0" relativeHeight="251741184" behindDoc="0" locked="0" layoutInCell="1" allowOverlap="1" wp14:anchorId="4F5AB6CF" wp14:editId="4ED396B8">
+              <wp:anchor distT="0" distB="0" distL="114300" distR="114300" simplePos="0" relativeHeight="251725824" behindDoc="0" locked="0" layoutInCell="1" allowOverlap="1" wp14:anchorId="4F5AB6CF" wp14:editId="05E2DEAA">
                 <wp:simplePos x="0" y="0"/>
                 <wp:positionH relativeFrom="column">
                   <wp:posOffset>2806700</wp:posOffset>
@@ -8288,7 +8530,7 @@
           </mc:Choice>
           <mc:Fallback>
             <w:pict>
-              <v:shape w14:anchorId="4F5AB6CF" id="Text Box 56" o:spid="_x0000_s1051" type="#_x0000_t202" style="position:absolute;left:0;text-align:left;margin-left:221pt;margin-top:437pt;width:44.5pt;height:22.5pt;z-index:251741184;visibility:visible;mso-wrap-style:square;mso-wrap-distance-left:9pt;mso-wrap-distance-top:0;mso-wrap-distance-right:9pt;mso-wrap-distance-bottom:0;mso-position-horizontal:absolute;mso-position-horizontal-relative:text;mso-position-vertical:absolute;mso-position-vertical-relative:text;v-text-anchor:top" o:gfxdata="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" filled="f" stroked="f" strokeweight=".5pt">
+              <v:shape w14:anchorId="4F5AB6CF" id="Text Box 56" o:spid="_x0000_s1051" type="#_x0000_t202" style="position:absolute;left:0;text-align:left;margin-left:221pt;margin-top:437pt;width:44.5pt;height:22.5pt;z-index:251725824;visibility:visible;mso-wrap-style:square;mso-wrap-distance-left:9pt;mso-wrap-distance-top:0;mso-wrap-distance-right:9pt;mso-wrap-distance-bottom:0;mso-position-horizontal:absolute;mso-position-horizontal-relative:text;mso-position-vertical:absolute;mso-position-vertical-relative:text;v-text-anchor:top" o:gfxdata="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" filled="f" stroked="f" strokeweight=".5pt">
                 <v:textbox>
                   <w:txbxContent>
                     <w:p>
@@ -8349,7 +8591,7 @@
         <mc:AlternateContent>
           <mc:Choice Requires="wps">
             <w:drawing>
-              <wp:anchor distT="0" distB="0" distL="114300" distR="114300" simplePos="0" relativeHeight="251742208" behindDoc="0" locked="0" layoutInCell="1" allowOverlap="1" wp14:anchorId="2A19DEFF" wp14:editId="2649F04E">
+              <wp:anchor distT="0" distB="0" distL="114300" distR="114300" simplePos="0" relativeHeight="251726848" behindDoc="0" locked="0" layoutInCell="1" allowOverlap="1" wp14:anchorId="2A19DEFF" wp14:editId="6B84D674">
                 <wp:simplePos x="0" y="0"/>
                 <wp:positionH relativeFrom="column">
                   <wp:posOffset>2343150</wp:posOffset>
@@ -8439,7 +8681,7 @@
           </mc:Choice>
           <mc:Fallback>
             <w:pict>
-              <v:shape w14:anchorId="2A19DEFF" id="Text Box 57" o:spid="_x0000_s1052" type="#_x0000_t202" style="position:absolute;left:0;text-align:left;margin-left:184.5pt;margin-top:301.5pt;width:44.5pt;height:20.15pt;z-index:251742208;visibility:visible;mso-wrap-style:square;mso-wrap-distance-left:9pt;mso-wrap-distance-top:0;mso-wrap-distance-right:9pt;mso-wrap-distance-bottom:0;mso-position-horizontal:absolute;mso-position-horizontal-relative:text;mso-position-vertical:absolute;mso-position-vertical-relative:text;v-text-anchor:top" o:gfxdata="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" filled="f" stroked="f" strokeweight=".5pt">
+              <v:shape w14:anchorId="2A19DEFF" id="Text Box 57" o:spid="_x0000_s1052" type="#_x0000_t202" style="position:absolute;left:0;text-align:left;margin-left:184.5pt;margin-top:301.5pt;width:44.5pt;height:20.15pt;z-index:251726848;visibility:visible;mso-wrap-style:square;mso-wrap-distance-left:9pt;mso-wrap-distance-top:0;mso-wrap-distance-right:9pt;mso-wrap-distance-bottom:0;mso-position-horizontal:absolute;mso-position-horizontal-relative:text;mso-position-vertical:absolute;mso-position-vertical-relative:text;v-text-anchor:top" o:gfxdata="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" filled="f" stroked="f" strokeweight=".5pt">
                 <v:textbox>
                   <w:txbxContent>
                     <w:p>
@@ -8500,7 +8742,7 @@
         <mc:AlternateContent>
           <mc:Choice Requires="wps">
             <w:drawing>
-              <wp:anchor distT="0" distB="0" distL="114300" distR="114300" simplePos="0" relativeHeight="251743232" behindDoc="0" locked="0" layoutInCell="1" allowOverlap="1" wp14:anchorId="405D73E9" wp14:editId="7D94A38B">
+              <wp:anchor distT="0" distB="0" distL="114300" distR="114300" simplePos="0" relativeHeight="251727872" behindDoc="0" locked="0" layoutInCell="1" allowOverlap="1" wp14:anchorId="405D73E9" wp14:editId="622410E8">
                 <wp:simplePos x="0" y="0"/>
                 <wp:positionH relativeFrom="column">
                   <wp:posOffset>3467100</wp:posOffset>
@@ -8590,7 +8832,7 @@
           </mc:Choice>
           <mc:Fallback>
             <w:pict>
-              <v:shape w14:anchorId="405D73E9" id="Text Box 58" o:spid="_x0000_s1053" type="#_x0000_t202" style="position:absolute;left:0;text-align:left;margin-left:273pt;margin-top:300pt;width:44.5pt;height:20.15pt;z-index:251743232;visibility:visible;mso-wrap-style:square;mso-wrap-distance-left:9pt;mso-wrap-distance-top:0;mso-wrap-distance-right:9pt;mso-wrap-distance-bottom:0;mso-position-horizontal:absolute;mso-position-horizontal-relative:text;mso-position-vertical:absolute;mso-position-vertical-relative:text;v-text-anchor:top" o:gfxdata="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" filled="f" stroked="f" strokeweight=".5pt">
+              <v:shape w14:anchorId="405D73E9" id="Text Box 58" o:spid="_x0000_s1053" type="#_x0000_t202" style="position:absolute;left:0;text-align:left;margin-left:273pt;margin-top:300pt;width:44.5pt;height:20.15pt;z-index:251727872;visibility:visible;mso-wrap-style:square;mso-wrap-distance-left:9pt;mso-wrap-distance-top:0;mso-wrap-distance-right:9pt;mso-wrap-distance-bottom:0;mso-position-horizontal:absolute;mso-position-horizontal-relative:text;mso-position-vertical:absolute;mso-position-vertical-relative:text;v-text-anchor:top" o:gfxdata="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" filled="f" stroked="f" strokeweight=".5pt">
                 <v:textbox>
                   <w:txbxContent>
                     <w:p>
@@ -8651,7 +8893,7 @@
         <mc:AlternateContent>
           <mc:Choice Requires="wps">
             <w:drawing>
-              <wp:anchor distT="0" distB="0" distL="114300" distR="114300" simplePos="0" relativeHeight="251744256" behindDoc="0" locked="0" layoutInCell="1" allowOverlap="1" wp14:anchorId="43BA6FBB" wp14:editId="4A530913">
+              <wp:anchor distT="0" distB="0" distL="114300" distR="114300" simplePos="0" relativeHeight="251728896" behindDoc="0" locked="0" layoutInCell="1" allowOverlap="1" wp14:anchorId="43BA6FBB" wp14:editId="1CA97C5C">
                 <wp:simplePos x="0" y="0"/>
                 <wp:positionH relativeFrom="column">
                   <wp:posOffset>2641600</wp:posOffset>
@@ -8724,7 +8966,7 @@
           </mc:Choice>
           <mc:Fallback>
             <w:pict>
-              <v:shape w14:anchorId="43BA6FBB" id="Text Box 59" o:spid="_x0000_s1054" type="#_x0000_t202" style="position:absolute;left:0;text-align:left;margin-left:208pt;margin-top:337pt;width:84pt;height:20.15pt;z-index:251744256;visibility:visible;mso-wrap-style:square;mso-wrap-distance-left:9pt;mso-wrap-distance-top:0;mso-wrap-distance-right:9pt;mso-wrap-distance-bottom:0;mso-position-horizontal:absolute;mso-position-horizontal-relative:text;mso-position-vertical:absolute;mso-position-vertical-relative:text;v-text-anchor:top" o:gfxdata="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" filled="f" stroked="f" strokeweight=".5pt">
+              <v:shape w14:anchorId="43BA6FBB" id="Text Box 59" o:spid="_x0000_s1054" type="#_x0000_t202" style="position:absolute;left:0;text-align:left;margin-left:208pt;margin-top:337pt;width:84pt;height:20.15pt;z-index:251728896;visibility:visible;mso-wrap-style:square;mso-wrap-distance-left:9pt;mso-wrap-distance-top:0;mso-wrap-distance-right:9pt;mso-wrap-distance-bottom:0;mso-position-horizontal:absolute;mso-position-horizontal-relative:text;mso-position-vertical:absolute;mso-position-vertical-relative:text;v-text-anchor:top" o:gfxdata="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" filled="f" stroked="f" strokeweight=".5pt">
                 <v:textbox>
                   <w:txbxContent>
                     <w:p>
@@ -8768,7 +9010,7 @@
         <mc:AlternateContent>
           <mc:Choice Requires="wps">
             <w:drawing>
-              <wp:anchor distT="0" distB="0" distL="114300" distR="114300" simplePos="0" relativeHeight="251745280" behindDoc="0" locked="0" layoutInCell="1" allowOverlap="1" wp14:anchorId="4639FF8B" wp14:editId="6E900839">
+              <wp:anchor distT="0" distB="0" distL="114300" distR="114300" simplePos="0" relativeHeight="251729920" behindDoc="0" locked="0" layoutInCell="1" allowOverlap="1" wp14:anchorId="4639FF8B" wp14:editId="2D14945D">
                 <wp:simplePos x="0" y="0"/>
                 <wp:positionH relativeFrom="column">
                   <wp:posOffset>-57150</wp:posOffset>
@@ -8858,7 +9100,7 @@
           </mc:Choice>
           <mc:Fallback>
             <w:pict>
-              <v:shape w14:anchorId="4639FF8B" id="Text Box 60" o:spid="_x0000_s1055" type="#_x0000_t202" style="position:absolute;left:0;text-align:left;margin-left:-4.5pt;margin-top:366pt;width:27.5pt;height:20.1pt;z-index:251745280;visibility:visible;mso-wrap-style:square;mso-wrap-distance-left:9pt;mso-wrap-distance-top:0;mso-wrap-distance-right:9pt;mso-wrap-distance-bottom:0;mso-position-horizontal:absolute;mso-position-horizontal-relative:text;mso-position-vertical:absolute;mso-position-vertical-relative:text;v-text-anchor:top" o:gfxdata="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" filled="f" stroked="f" strokeweight=".5pt">
+              <v:shape w14:anchorId="4639FF8B" id="Text Box 60" o:spid="_x0000_s1055" type="#_x0000_t202" style="position:absolute;left:0;text-align:left;margin-left:-4.5pt;margin-top:366pt;width:27.5pt;height:20.1pt;z-index:251729920;visibility:visible;mso-wrap-style:square;mso-wrap-distance-left:9pt;mso-wrap-distance-top:0;mso-wrap-distance-right:9pt;mso-wrap-distance-bottom:0;mso-position-horizontal:absolute;mso-position-horizontal-relative:text;mso-position-vertical:absolute;mso-position-vertical-relative:text;v-text-anchor:top" o:gfxdata="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" filled="f" stroked="f" strokeweight=".5pt">
                 <v:textbox>
                   <w:txbxContent>
                     <w:p>
@@ -8919,7 +9161,7 @@
         <mc:AlternateContent>
           <mc:Choice Requires="wps">
             <w:drawing>
-              <wp:anchor distT="0" distB="0" distL="114300" distR="114300" simplePos="0" relativeHeight="251746304" behindDoc="0" locked="0" layoutInCell="1" allowOverlap="1" wp14:anchorId="6F69903B" wp14:editId="2698693F">
+              <wp:anchor distT="0" distB="0" distL="114300" distR="114300" simplePos="0" relativeHeight="251730944" behindDoc="0" locked="0" layoutInCell="1" allowOverlap="1" wp14:anchorId="6F69903B" wp14:editId="098C7D71">
                 <wp:simplePos x="0" y="0"/>
                 <wp:positionH relativeFrom="column">
                   <wp:posOffset>-31750</wp:posOffset>
@@ -9009,7 +9251,7 @@
           </mc:Choice>
           <mc:Fallback>
             <w:pict>
-              <v:shape w14:anchorId="6F69903B" id="Text Box 61" o:spid="_x0000_s1056" type="#_x0000_t202" style="position:absolute;left:0;text-align:left;margin-left:-2.5pt;margin-top:386pt;width:27.5pt;height:20.1pt;z-index:251746304;visibility:visible;mso-wrap-style:square;mso-wrap-distance-left:9pt;mso-wrap-distance-top:0;mso-wrap-distance-right:9pt;mso-wrap-distance-bottom:0;mso-position-horizontal:absolute;mso-position-horizontal-relative:text;mso-position-vertical:absolute;mso-position-vertical-relative:text;v-text-anchor:top" o:gfxdata="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" filled="f" stroked="f" strokeweight=".5pt">
+              <v:shape w14:anchorId="6F69903B" id="Text Box 61" o:spid="_x0000_s1056" type="#_x0000_t202" style="position:absolute;left:0;text-align:left;margin-left:-2.5pt;margin-top:386pt;width:27.5pt;height:20.1pt;z-index:251730944;visibility:visible;mso-wrap-style:square;mso-wrap-distance-left:9pt;mso-wrap-distance-top:0;mso-wrap-distance-right:9pt;mso-wrap-distance-bottom:0;mso-position-horizontal:absolute;mso-position-horizontal-relative:text;mso-position-vertical:absolute;mso-position-vertical-relative:text;v-text-anchor:top" o:gfxdata="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" filled="f" stroked="f" strokeweight=".5pt">
                 <v:textbox>
                   <w:txbxContent>
                     <w:p>
@@ -9070,7 +9312,7 @@
         <mc:AlternateContent>
           <mc:Choice Requires="wps">
             <w:drawing>
-              <wp:anchor distT="0" distB="0" distL="114300" distR="114300" simplePos="0" relativeHeight="251747328" behindDoc="0" locked="0" layoutInCell="1" allowOverlap="1" wp14:anchorId="011EDC59" wp14:editId="400A5726">
+              <wp:anchor distT="0" distB="0" distL="114300" distR="114300" simplePos="0" relativeHeight="251731968" behindDoc="0" locked="0" layoutInCell="1" allowOverlap="1" wp14:anchorId="011EDC59" wp14:editId="6DB520BB">
                 <wp:simplePos x="0" y="0"/>
                 <wp:positionH relativeFrom="column">
                   <wp:posOffset>330200</wp:posOffset>
@@ -9200,7 +9442,7 @@
           </mc:Choice>
           <mc:Fallback>
             <w:pict>
-              <v:shape w14:anchorId="011EDC59" id="Text Box 62" o:spid="_x0000_s1057" type="#_x0000_t202" style="position:absolute;left:0;text-align:left;margin-left:26pt;margin-top:408.5pt;width:27.5pt;height:22.5pt;z-index:251747328;visibility:visible;mso-wrap-style:square;mso-wrap-distance-left:9pt;mso-wrap-distance-top:0;mso-wrap-distance-right:9pt;mso-wrap-distance-bottom:0;mso-position-horizontal:absolute;mso-position-horizontal-relative:text;mso-position-vertical:absolute;mso-position-vertical-relative:text;v-text-anchor:top" o:gfxdata="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" filled="f" stroked="f" strokeweight=".5pt">
+              <v:shape w14:anchorId="011EDC59" id="Text Box 62" o:spid="_x0000_s1057" type="#_x0000_t202" style="position:absolute;left:0;text-align:left;margin-left:26pt;margin-top:408.5pt;width:27.5pt;height:22.5pt;z-index:251731968;visibility:visible;mso-wrap-style:square;mso-wrap-distance-left:9pt;mso-wrap-distance-top:0;mso-wrap-distance-right:9pt;mso-wrap-distance-bottom:0;mso-position-horizontal:absolute;mso-position-horizontal-relative:text;mso-position-vertical:absolute;mso-position-vertical-relative:text;v-text-anchor:top" o:gfxdata="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" filled="f" stroked="f" strokeweight=".5pt">
                 <v:textbox>
                   <w:txbxContent>
                     <w:p>
@@ -9301,7 +9543,7 @@
         <mc:AlternateContent>
           <mc:Choice Requires="wps">
             <w:drawing>
-              <wp:anchor distT="0" distB="0" distL="114300" distR="114300" simplePos="0" relativeHeight="251748352" behindDoc="0" locked="0" layoutInCell="1" allowOverlap="1" wp14:anchorId="66D55263" wp14:editId="67BE2EA9">
+              <wp:anchor distT="0" distB="0" distL="114300" distR="114300" simplePos="0" relativeHeight="251732992" behindDoc="0" locked="0" layoutInCell="1" allowOverlap="1" wp14:anchorId="66D55263" wp14:editId="58B5871D">
                 <wp:simplePos x="0" y="0"/>
                 <wp:positionH relativeFrom="column">
                   <wp:posOffset>863600</wp:posOffset>
@@ -9431,7 +9673,7 @@
           </mc:Choice>
           <mc:Fallback>
             <w:pict>
-              <v:shape w14:anchorId="66D55263" id="Text Box 64" o:spid="_x0000_s1058" type="#_x0000_t202" style="position:absolute;left:0;text-align:left;margin-left:68pt;margin-top:386pt;width:27.5pt;height:20.1pt;z-index:251748352;visibility:visible;mso-wrap-style:square;mso-wrap-distance-left:9pt;mso-wrap-distance-top:0;mso-wrap-distance-right:9pt;mso-wrap-distance-bottom:0;mso-position-horizontal:absolute;mso-position-horizontal-relative:text;mso-position-vertical:absolute;mso-position-vertical-relative:text;v-text-anchor:top" o:gfxdata="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" filled="f" stroked="f" strokeweight=".5pt">
+              <v:shape w14:anchorId="66D55263" id="Text Box 64" o:spid="_x0000_s1058" type="#_x0000_t202" style="position:absolute;left:0;text-align:left;margin-left:68pt;margin-top:386pt;width:27.5pt;height:20.1pt;z-index:251732992;visibility:visible;mso-wrap-style:square;mso-wrap-distance-left:9pt;mso-wrap-distance-top:0;mso-wrap-distance-right:9pt;mso-wrap-distance-bottom:0;mso-position-horizontal:absolute;mso-position-horizontal-relative:text;mso-position-vertical:absolute;mso-position-vertical-relative:text;v-text-anchor:top" o:gfxdata="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" filled="f" stroked="f" strokeweight=".5pt">
                 <v:textbox>
                   <w:txbxContent>
                     <w:p>
@@ -9532,7 +9774,7 @@
         <mc:AlternateContent>
           <mc:Choice Requires="wps">
             <w:drawing>
-              <wp:anchor distT="0" distB="0" distL="114300" distR="114300" simplePos="0" relativeHeight="251749376" behindDoc="0" locked="0" layoutInCell="1" allowOverlap="1" wp14:anchorId="4AE53BC6" wp14:editId="0610EBC7">
+              <wp:anchor distT="0" distB="0" distL="114300" distR="114300" simplePos="0" relativeHeight="251734016" behindDoc="0" locked="0" layoutInCell="1" allowOverlap="1" wp14:anchorId="4AE53BC6" wp14:editId="470D5401">
                 <wp:simplePos x="0" y="0"/>
                 <wp:positionH relativeFrom="column">
                   <wp:posOffset>869950</wp:posOffset>
@@ -9662,7 +9904,7 @@
           </mc:Choice>
           <mc:Fallback>
             <w:pict>
-              <v:shape w14:anchorId="4AE53BC6" id="Text Box 66" o:spid="_x0000_s1059" type="#_x0000_t202" style="position:absolute;left:0;text-align:left;margin-left:68.5pt;margin-top:366pt;width:27.5pt;height:20.1pt;z-index:251749376;visibility:visible;mso-wrap-style:square;mso-wrap-distance-left:9pt;mso-wrap-distance-top:0;mso-wrap-distance-right:9pt;mso-wrap-distance-bottom:0;mso-position-horizontal:absolute;mso-position-horizontal-relative:text;mso-position-vertical:absolute;mso-position-vertical-relative:text;v-text-anchor:top" o:gfxdata="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" filled="f" stroked="f" strokeweight=".5pt">
+              <v:shape w14:anchorId="4AE53BC6" id="Text Box 66" o:spid="_x0000_s1059" type="#_x0000_t202" style="position:absolute;left:0;text-align:left;margin-left:68.5pt;margin-top:366pt;width:27.5pt;height:20.1pt;z-index:251734016;visibility:visible;mso-wrap-style:square;mso-wrap-distance-left:9pt;mso-wrap-distance-top:0;mso-wrap-distance-right:9pt;mso-wrap-distance-bottom:0;mso-position-horizontal:absolute;mso-position-horizontal-relative:text;mso-position-vertical:absolute;mso-position-vertical-relative:text;v-text-anchor:top" o:gfxdata="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" filled="f" stroked="f" strokeweight=".5pt">
                 <v:textbox>
                   <w:txbxContent>
                     <w:p>
@@ -9763,7 +10005,7 @@
         <mc:AlternateContent>
           <mc:Choice Requires="wps">
             <w:drawing>
-              <wp:anchor distT="0" distB="0" distL="114300" distR="114300" simplePos="0" relativeHeight="251750400" behindDoc="0" locked="0" layoutInCell="1" allowOverlap="1" wp14:anchorId="60754319" wp14:editId="72FC5CF5">
+              <wp:anchor distT="0" distB="0" distL="114300" distR="114300" simplePos="0" relativeHeight="251735040" behindDoc="0" locked="0" layoutInCell="1" allowOverlap="1" wp14:anchorId="60754319" wp14:editId="655C767D">
                 <wp:simplePos x="0" y="0"/>
                 <wp:positionH relativeFrom="column">
                   <wp:posOffset>2768600</wp:posOffset>
@@ -9893,7 +10135,7 @@
           </mc:Choice>
           <mc:Fallback>
             <w:pict>
-              <v:shape w14:anchorId="60754319" id="Text Box 68" o:spid="_x0000_s1060" type="#_x0000_t202" style="position:absolute;left:0;text-align:left;margin-left:218pt;margin-top:183.5pt;width:42.55pt;height:22.5pt;z-index:251750400;visibility:visible;mso-wrap-style:square;mso-wrap-distance-left:9pt;mso-wrap-distance-top:0;mso-wrap-distance-right:9pt;mso-wrap-distance-bottom:0;mso-position-horizontal:absolute;mso-position-horizontal-relative:text;mso-position-vertical:absolute;mso-position-vertical-relative:text;v-text-anchor:top" o:gfxdata="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" filled="f" stroked="f" strokeweight=".5pt">
+              <v:shape w14:anchorId="60754319" id="Text Box 68" o:spid="_x0000_s1060" type="#_x0000_t202" style="position:absolute;left:0;text-align:left;margin-left:218pt;margin-top:183.5pt;width:42.55pt;height:22.5pt;z-index:251735040;visibility:visible;mso-wrap-style:square;mso-wrap-distance-left:9pt;mso-wrap-distance-top:0;mso-wrap-distance-right:9pt;mso-wrap-distance-bottom:0;mso-position-horizontal:absolute;mso-position-horizontal-relative:text;mso-position-vertical:absolute;mso-position-vertical-relative:text;v-text-anchor:top" o:gfxdata="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" filled="f" stroked="f" strokeweight=".5pt">
                 <v:textbox>
                   <w:txbxContent>
                     <w:p>
@@ -9994,7 +10236,7 @@
         <mc:AlternateContent>
           <mc:Choice Requires="wps">
             <w:drawing>
-              <wp:anchor distT="0" distB="0" distL="114300" distR="114300" simplePos="0" relativeHeight="251752448" behindDoc="0" locked="0" layoutInCell="1" allowOverlap="1" wp14:anchorId="54E348E1" wp14:editId="387842E3">
+              <wp:anchor distT="0" distB="0" distL="114300" distR="114300" simplePos="0" relativeHeight="251737088" behindDoc="0" locked="0" layoutInCell="1" allowOverlap="1" wp14:anchorId="54E348E1" wp14:editId="273A883B">
                 <wp:simplePos x="0" y="0"/>
                 <wp:positionH relativeFrom="column">
                   <wp:posOffset>2012950</wp:posOffset>
@@ -10084,7 +10326,7 @@
           </mc:Choice>
           <mc:Fallback>
             <w:pict>
-              <v:shape w14:anchorId="54E348E1" id="Text Box 72" o:spid="_x0000_s1061" type="#_x0000_t202" style="position:absolute;left:0;text-align:left;margin-left:158.5pt;margin-top:292pt;width:42.55pt;height:22pt;z-index:251752448;visibility:visible;mso-wrap-style:square;mso-wrap-distance-left:9pt;mso-wrap-distance-top:0;mso-wrap-distance-right:9pt;mso-wrap-distance-bottom:0;mso-position-horizontal:absolute;mso-position-horizontal-relative:text;mso-position-vertical:absolute;mso-position-vertical-relative:text;v-text-anchor:top" o:gfxdata="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" filled="f" stroked="f" strokeweight=".5pt">
+              <v:shape w14:anchorId="54E348E1" id="Text Box 72" o:spid="_x0000_s1061" type="#_x0000_t202" style="position:absolute;left:0;text-align:left;margin-left:158.5pt;margin-top:292pt;width:42.55pt;height:22pt;z-index:251737088;visibility:visible;mso-wrap-style:square;mso-wrap-distance-left:9pt;mso-wrap-distance-top:0;mso-wrap-distance-right:9pt;mso-wrap-distance-bottom:0;mso-position-horizontal:absolute;mso-position-horizontal-relative:text;mso-position-vertical:absolute;mso-position-vertical-relative:text;v-text-anchor:top" o:gfxdata="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" filled="f" stroked="f" strokeweight=".5pt">
                 <v:textbox>
                   <w:txbxContent>
                     <w:p>
@@ -10145,7 +10387,7 @@
         <mc:AlternateContent>
           <mc:Choice Requires="wps">
             <w:drawing>
-              <wp:anchor distT="0" distB="0" distL="114300" distR="114300" simplePos="0" relativeHeight="251753472" behindDoc="0" locked="0" layoutInCell="1" allowOverlap="1" wp14:anchorId="3B2FE23B" wp14:editId="78AADEBF">
+              <wp:anchor distT="0" distB="0" distL="114300" distR="114300" simplePos="0" relativeHeight="251738112" behindDoc="0" locked="0" layoutInCell="1" allowOverlap="1" wp14:anchorId="3B2FE23B" wp14:editId="0B890BB7">
                 <wp:simplePos x="0" y="0"/>
                 <wp:positionH relativeFrom="column">
                   <wp:posOffset>2768600</wp:posOffset>
@@ -10235,7 +10477,7 @@
           </mc:Choice>
           <mc:Fallback>
             <w:pict>
-              <v:shape w14:anchorId="3B2FE23B" id="Text Box 73" o:spid="_x0000_s1062" type="#_x0000_t202" style="position:absolute;left:0;text-align:left;margin-left:218pt;margin-top:456.5pt;width:42.55pt;height:20.15pt;z-index:251753472;visibility:visible;mso-wrap-style:square;mso-wrap-distance-left:9pt;mso-wrap-distance-top:0;mso-wrap-distance-right:9pt;mso-wrap-distance-bottom:0;mso-position-horizontal:absolute;mso-position-horizontal-relative:text;mso-position-vertical:absolute;mso-position-vertical-relative:text;v-text-anchor:top" o:gfxdata="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" filled="f" stroked="f" strokeweight=".5pt">
+              <v:shape w14:anchorId="3B2FE23B" id="Text Box 73" o:spid="_x0000_s1062" type="#_x0000_t202" style="position:absolute;left:0;text-align:left;margin-left:218pt;margin-top:456.5pt;width:42.55pt;height:20.15pt;z-index:251738112;visibility:visible;mso-wrap-style:square;mso-wrap-distance-left:9pt;mso-wrap-distance-top:0;mso-wrap-distance-right:9pt;mso-wrap-distance-bottom:0;mso-position-horizontal:absolute;mso-position-horizontal-relative:text;mso-position-vertical:absolute;mso-position-vertical-relative:text;v-text-anchor:top" o:gfxdata="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" filled="f" stroked="f" strokeweight=".5pt">
                 <v:textbox>
                   <w:txbxContent>
                     <w:p>
@@ -10296,7 +10538,7 @@
         <mc:AlternateContent>
           <mc:Choice Requires="wps">
             <w:drawing>
-              <wp:anchor distT="0" distB="0" distL="114300" distR="114300" simplePos="0" relativeHeight="251759616" behindDoc="0" locked="0" layoutInCell="1" allowOverlap="1" wp14:anchorId="34E3046C" wp14:editId="4E302EE3">
+              <wp:anchor distT="0" distB="0" distL="114300" distR="114300" simplePos="0" relativeHeight="251744256" behindDoc="0" locked="0" layoutInCell="1" allowOverlap="1" wp14:anchorId="34E3046C" wp14:editId="23931B83">
                 <wp:simplePos x="0" y="0"/>
                 <wp:positionH relativeFrom="column">
                   <wp:posOffset>679450</wp:posOffset>
@@ -10386,7 +10628,7 @@
           </mc:Choice>
           <mc:Fallback>
             <w:pict>
-              <v:shape w14:anchorId="34E3046C" id="Text Box 82" o:spid="_x0000_s1063" type="#_x0000_t202" style="position:absolute;left:0;text-align:left;margin-left:53.5pt;margin-top:124.5pt;width:65.3pt;height:24.5pt;z-index:251759616;visibility:visible;mso-wrap-style:square;mso-wrap-distance-left:9pt;mso-wrap-distance-top:0;mso-wrap-distance-right:9pt;mso-wrap-distance-bottom:0;mso-position-horizontal:absolute;mso-position-horizontal-relative:text;mso-position-vertical:absolute;mso-position-vertical-relative:text;v-text-anchor:top" o:gfxdata="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" filled="f" stroked="f" strokeweight=".5pt">
+              <v:shape w14:anchorId="34E3046C" id="Text Box 82" o:spid="_x0000_s1063" type="#_x0000_t202" style="position:absolute;left:0;text-align:left;margin-left:53.5pt;margin-top:124.5pt;width:65.3pt;height:24.5pt;z-index:251744256;visibility:visible;mso-wrap-style:square;mso-wrap-distance-left:9pt;mso-wrap-distance-top:0;mso-wrap-distance-right:9pt;mso-wrap-distance-bottom:0;mso-position-horizontal:absolute;mso-position-horizontal-relative:text;mso-position-vertical:absolute;mso-position-vertical-relative:text;v-text-anchor:top" o:gfxdata="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" filled="f" stroked="f" strokeweight=".5pt">
                 <v:textbox>
                   <w:txbxContent>
                     <w:p>
@@ -10447,7 +10689,7 @@
         <mc:AlternateContent>
           <mc:Choice Requires="wps">
             <w:drawing>
-              <wp:anchor distT="0" distB="0" distL="114300" distR="114300" simplePos="0" relativeHeight="251760640" behindDoc="0" locked="0" layoutInCell="1" allowOverlap="1" wp14:anchorId="7FEC99A9" wp14:editId="29838AB7">
+              <wp:anchor distT="0" distB="0" distL="114300" distR="114300" simplePos="0" relativeHeight="251745280" behindDoc="0" locked="0" layoutInCell="1" allowOverlap="1" wp14:anchorId="7FEC99A9" wp14:editId="5D9334A0">
                 <wp:simplePos x="0" y="0"/>
                 <wp:positionH relativeFrom="column">
                   <wp:posOffset>666750</wp:posOffset>
@@ -10537,7 +10779,7 @@
           </mc:Choice>
           <mc:Fallback>
             <w:pict>
-              <v:shape w14:anchorId="7FEC99A9" id="Text Box 83" o:spid="_x0000_s1064" type="#_x0000_t202" style="position:absolute;left:0;text-align:left;margin-left:52.5pt;margin-top:558pt;width:65.3pt;height:28pt;z-index:251760640;visibility:visible;mso-wrap-style:square;mso-wrap-distance-left:9pt;mso-wrap-distance-top:0;mso-wrap-distance-right:9pt;mso-wrap-distance-bottom:0;mso-position-horizontal:absolute;mso-position-horizontal-relative:text;mso-position-vertical:absolute;mso-position-vertical-relative:text;v-text-anchor:top" o:gfxdata="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" filled="f" stroked="f" strokeweight=".5pt">
+              <v:shape w14:anchorId="7FEC99A9" id="Text Box 83" o:spid="_x0000_s1064" type="#_x0000_t202" style="position:absolute;left:0;text-align:left;margin-left:52.5pt;margin-top:558pt;width:65.3pt;height:28pt;z-index:251745280;visibility:visible;mso-wrap-style:square;mso-wrap-distance-left:9pt;mso-wrap-distance-top:0;mso-wrap-distance-right:9pt;mso-wrap-distance-bottom:0;mso-position-horizontal:absolute;mso-position-horizontal-relative:text;mso-position-vertical:absolute;mso-position-vertical-relative:text;v-text-anchor:top" o:gfxdata="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" filled="f" stroked="f" strokeweight=".5pt">
                 <v:textbox>
                   <w:txbxContent>
                     <w:p>
@@ -10598,7 +10840,7 @@
         <mc:AlternateContent>
           <mc:Choice Requires="wps">
             <w:drawing>
-              <wp:anchor distT="0" distB="0" distL="114300" distR="114300" simplePos="0" relativeHeight="251761664" behindDoc="0" locked="0" layoutInCell="1" allowOverlap="1" wp14:anchorId="5C674471" wp14:editId="366D5690">
+              <wp:anchor distT="0" distB="0" distL="114300" distR="114300" simplePos="0" relativeHeight="251746304" behindDoc="0" locked="0" layoutInCell="1" allowOverlap="1" wp14:anchorId="5C674471" wp14:editId="7356B544">
                 <wp:simplePos x="0" y="0"/>
                 <wp:positionH relativeFrom="column">
                   <wp:posOffset>4902200</wp:posOffset>
@@ -10654,7 +10896,7 @@
           </mc:Choice>
           <mc:Fallback>
             <w:pict>
-              <v:oval w14:anchorId="76CDFCE3" id="Oval 84" o:spid="_x0000_s1026" style="position:absolute;margin-left:386pt;margin-top:556pt;width:3.55pt;height:3.55pt;z-index:251761664;visibility:visible;mso-wrap-style:square;mso-wrap-distance-left:9pt;mso-wrap-distance-top:0;mso-wrap-distance-right:9pt;mso-wrap-distance-bottom:0;mso-position-horizontal:absolute;mso-position-horizontal-relative:text;mso-position-vertical:absolute;mso-position-vertical-relative:text;v-text-anchor:middle" o:gfxdata="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" fillcolor="#4472c4 [3204]" strokecolor="#1f3763 [1604]" strokeweight="1pt">
+              <v:oval w14:anchorId="51B40619" id="Oval 84" o:spid="_x0000_s1026" style="position:absolute;margin-left:386pt;margin-top:556pt;width:3.55pt;height:3.55pt;z-index:251746304;visibility:visible;mso-wrap-style:square;mso-wrap-distance-left:9pt;mso-wrap-distance-top:0;mso-wrap-distance-right:9pt;mso-wrap-distance-bottom:0;mso-position-horizontal:absolute;mso-position-horizontal-relative:text;mso-position-vertical:absolute;mso-position-vertical-relative:text;v-text-anchor:middle" o:gfxdata="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" fillcolor="#4472c4 [3204]" strokecolor="#1f3763 [1604]" strokeweight="1pt">
                 <v:stroke joinstyle="miter"/>
               </v:oval>
             </w:pict>
@@ -10670,7 +10912,7 @@
         <mc:AlternateContent>
           <mc:Choice Requires="wps">
             <w:drawing>
-              <wp:anchor distT="0" distB="0" distL="114300" distR="114300" simplePos="0" relativeHeight="251762688" behindDoc="0" locked="0" layoutInCell="1" allowOverlap="1" wp14:anchorId="6D938751" wp14:editId="1B9EA21D">
+              <wp:anchor distT="0" distB="0" distL="114300" distR="114300" simplePos="0" relativeHeight="251747328" behindDoc="0" locked="0" layoutInCell="1" allowOverlap="1" wp14:anchorId="6D938751" wp14:editId="6074D50E">
                 <wp:simplePos x="0" y="0"/>
                 <wp:positionH relativeFrom="column">
                   <wp:posOffset>-577850</wp:posOffset>
@@ -10786,7 +11028,7 @@
           </mc:Choice>
           <mc:Fallback>
             <w:pict>
-              <v:shape w14:anchorId="6D938751" id="Text Box 85" o:spid="_x0000_s1065" type="#_x0000_t202" style="position:absolute;left:0;text-align:left;margin-left:-45.5pt;margin-top:366pt;width:52pt;height:37.3pt;z-index:251762688;visibility:visible;mso-wrap-style:square;mso-wrap-distance-left:9pt;mso-wrap-distance-top:0;mso-wrap-distance-right:9pt;mso-wrap-distance-bottom:0;mso-position-horizontal:absolute;mso-position-horizontal-relative:text;mso-position-vertical:absolute;mso-position-vertical-relative:text;v-text-anchor:top" o:gfxdata="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" filled="f" stroked="f" strokeweight=".5pt">
+              <v:shape w14:anchorId="6D938751" id="Text Box 85" o:spid="_x0000_s1065" type="#_x0000_t202" style="position:absolute;left:0;text-align:left;margin-left:-45.5pt;margin-top:366pt;width:52pt;height:37.3pt;z-index:251747328;visibility:visible;mso-wrap-style:square;mso-wrap-distance-left:9pt;mso-wrap-distance-top:0;mso-wrap-distance-right:9pt;mso-wrap-distance-bottom:0;mso-position-horizontal:absolute;mso-position-horizontal-relative:text;mso-position-vertical:absolute;mso-position-vertical-relative:text;v-text-anchor:top" o:gfxdata="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" filled="f" stroked="f" strokeweight=".5pt">
                 <v:textbox>
                   <w:txbxContent>
                     <w:p>

</xml_diff>